<commit_message>
add few details, minor changes
</commit_message>
<xml_diff>
--- a/DOTA PREDICT coloquio Junio  2019.docx
+++ b/DOTA PREDICT coloquio Junio  2019.docx
@@ -789,7 +789,6 @@
           <w:id w:val="673151814"/>
           <w:citation/>
         </w:sdtPr>
-        <w:sdtEndPr/>
         <w:sdtContent>
           <w:r>
             <w:rPr>
@@ -926,7 +925,6 @@
           <w:id w:val="-104739454"/>
           <w:citation/>
         </w:sdtPr>
-        <w:sdtEndPr/>
         <w:sdtContent>
           <w:r>
             <w:rPr>
@@ -1096,7 +1094,6 @@
           <w:id w:val="1663437488"/>
           <w:citation/>
         </w:sdtPr>
-        <w:sdtEndPr/>
         <w:sdtContent>
           <w:r>
             <w:rPr>
@@ -1636,7 +1633,6 @@
           <w:id w:val="-1226452441"/>
           <w:citation/>
         </w:sdtPr>
-        <w:sdtEndPr/>
         <w:sdtContent>
           <w:r>
             <w:rPr>
@@ -1779,7 +1775,6 @@
           <w:id w:val="637527544"/>
           <w:citation/>
         </w:sdtPr>
-        <w:sdtEndPr/>
         <w:sdtContent>
           <w:r>
             <w:rPr>
@@ -1851,7 +1846,6 @@
           <w:id w:val="759029125"/>
           <w:citation/>
         </w:sdtPr>
-        <w:sdtEndPr/>
         <w:sdtContent>
           <w:r>
             <w:rPr>
@@ -2078,7 +2072,6 @@
           <w:id w:val="-993877214"/>
           <w:citation/>
         </w:sdtPr>
-        <w:sdtEndPr/>
         <w:sdtContent>
           <w:r>
             <w:rPr>
@@ -2309,7 +2302,6 @@
           <w:id w:val="1337347125"/>
           <w:citation/>
         </w:sdtPr>
-        <w:sdtEndPr/>
         <w:sdtContent>
           <w:r>
             <w:rPr>
@@ -2430,7 +2422,6 @@
           <w:id w:val="1142077414"/>
           <w:citation/>
         </w:sdtPr>
-        <w:sdtEndPr/>
         <w:sdtContent>
           <w:r>
             <w:rPr>
@@ -2502,7 +2493,6 @@
           <w:id w:val="1023210323"/>
           <w:citation/>
         </w:sdtPr>
-        <w:sdtEndPr/>
         <w:sdtContent>
           <w:r>
             <w:rPr>
@@ -2601,7 +2591,6 @@
           <w:id w:val="1127516258"/>
           <w:citation/>
         </w:sdtPr>
-        <w:sdtEndPr/>
         <w:sdtContent>
           <w:r>
             <w:rPr>
@@ -2744,7 +2733,6 @@
           <w:id w:val="94994162"/>
           <w:citation/>
         </w:sdtPr>
-        <w:sdtEndPr/>
         <w:sdtContent>
           <w:r>
             <w:rPr>
@@ -2816,7 +2804,6 @@
           <w:id w:val="27458762"/>
           <w:citation/>
         </w:sdtPr>
-        <w:sdtEndPr/>
         <w:sdtContent>
           <w:r>
             <w:rPr>
@@ -3268,7 +3255,7 @@
           </mc:Choice>
           <mc:Fallback>
             <w:pict>
-              <v:shapetype w14:anchorId="44986033" id="_x0000_t32" coordsize="21600,21600" o:spt="32" o:oned="t" path="m,l21600,21600e" filled="f">
+              <v:shapetype w14:anchorId="32B5AE1A" id="_x0000_t32" coordsize="21600,21600" o:spt="32" o:oned="t" path="m,l21600,21600e" filled="f">
                 <v:path arrowok="t" fillok="f" o:connecttype="none"/>
                 <o:lock v:ext="edit" shapetype="t"/>
               </v:shapetype>
@@ -3342,7 +3329,7 @@
           </mc:Choice>
           <mc:Fallback>
             <w:pict>
-              <v:shape w14:anchorId="204D642F" id="Straight Arrow Connector 22" o:spid="_x0000_s1026" type="#_x0000_t32" style="position:absolute;margin-left:163.9pt;margin-top:18.6pt;width:27.4pt;height:0;z-index:251681792;visibility:visible;mso-wrap-style:square;mso-wrap-distance-left:9pt;mso-wrap-distance-top:0;mso-wrap-distance-right:9pt;mso-wrap-distance-bottom:0;mso-position-horizontal:absolute;mso-position-horizontal-relative:text;mso-position-vertical:absolute;mso-position-vertical-relative:text" o:gfxdata="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" strokecolor="#5b9bd5 [3204]" strokeweight=".5pt">
+              <v:shape w14:anchorId="174DBE9B" id="Straight Arrow Connector 22" o:spid="_x0000_s1026" type="#_x0000_t32" style="position:absolute;margin-left:163.9pt;margin-top:18.6pt;width:27.4pt;height:0;z-index:251681792;visibility:visible;mso-wrap-style:square;mso-wrap-distance-left:9pt;mso-wrap-distance-top:0;mso-wrap-distance-right:9pt;mso-wrap-distance-bottom:0;mso-position-horizontal:absolute;mso-position-horizontal-relative:text;mso-position-vertical:absolute;mso-position-vertical-relative:text" o:gfxdata="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" strokecolor="#5b9bd5 [3204]" strokeweight=".5pt">
                 <v:stroke endarrow="block" joinstyle="miter"/>
               </v:shape>
             </w:pict>
@@ -3412,7 +3399,7 @@
           </mc:Choice>
           <mc:Fallback>
             <w:pict>
-              <v:shape w14:anchorId="376A5264" id="Straight Arrow Connector 20" o:spid="_x0000_s1026" type="#_x0000_t32" style="position:absolute;margin-left:63pt;margin-top:18.7pt;width:35pt;height:0;z-index:251680768;visibility:visible;mso-wrap-style:square;mso-wrap-distance-left:9pt;mso-wrap-distance-top:0;mso-wrap-distance-right:9pt;mso-wrap-distance-bottom:0;mso-position-horizontal:absolute;mso-position-horizontal-relative:text;mso-position-vertical:absolute;mso-position-vertical-relative:text" o:gfxdata="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" strokecolor="#5b9bd5 [3204]" strokeweight=".5pt">
+              <v:shape w14:anchorId="0094D7E1" id="Straight Arrow Connector 20" o:spid="_x0000_s1026" type="#_x0000_t32" style="position:absolute;margin-left:63pt;margin-top:18.7pt;width:35pt;height:0;z-index:251680768;visibility:visible;mso-wrap-style:square;mso-wrap-distance-left:9pt;mso-wrap-distance-top:0;mso-wrap-distance-right:9pt;mso-wrap-distance-bottom:0;mso-position-horizontal:absolute;mso-position-horizontal-relative:text;mso-position-vertical:absolute;mso-position-vertical-relative:text" o:gfxdata="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" strokecolor="#5b9bd5 [3204]" strokeweight=".5pt">
                 <v:stroke endarrow="block" joinstyle="miter"/>
               </v:shape>
             </w:pict>
@@ -3487,23 +3474,7 @@
                                 <w:szCs w:val="20"/>
                                 <w:lang w:val="es-ES"/>
                               </w:rPr>
-                              <w:t xml:space="preserve">Experimentos con </w:t>
-                            </w:r>
-                            <w:r>
-                              <w:rPr>
-                                <w:sz w:val="20"/>
-                                <w:szCs w:val="20"/>
-                                <w:lang w:val="es-ES"/>
-                              </w:rPr>
-                              <w:t>aprendizaje</w:t>
-                            </w:r>
-                            <w:r>
-                              <w:rPr>
-                                <w:sz w:val="20"/>
-                                <w:szCs w:val="20"/>
-                                <w:lang w:val="es-ES"/>
-                              </w:rPr>
-                              <w:t xml:space="preserve"> supervisados</w:t>
+                              <w:t>Experimentos con aprendizaje supervisados</w:t>
                             </w:r>
                           </w:p>
                         </w:txbxContent>
@@ -3546,23 +3517,7 @@
                           <w:szCs w:val="20"/>
                           <w:lang w:val="es-ES"/>
                         </w:rPr>
-                        <w:t xml:space="preserve">Experimentos con </w:t>
-                      </w:r>
-                      <w:r>
-                        <w:rPr>
-                          <w:sz w:val="20"/>
-                          <w:szCs w:val="20"/>
-                          <w:lang w:val="es-ES"/>
-                        </w:rPr>
-                        <w:t>aprendizaje</w:t>
-                      </w:r>
-                      <w:r>
-                        <w:rPr>
-                          <w:sz w:val="20"/>
-                          <w:szCs w:val="20"/>
-                          <w:lang w:val="es-ES"/>
-                        </w:rPr>
-                        <w:t xml:space="preserve"> supervisados</w:t>
+                        <w:t>Experimentos con aprendizaje supervisados</w:t>
                       </w:r>
                     </w:p>
                   </w:txbxContent>
@@ -3640,15 +3595,7 @@
                                 <w:szCs w:val="20"/>
                                 <w:lang w:val="es-ES"/>
                               </w:rPr>
-                              <w:t>Tratamiento</w:t>
-                            </w:r>
-                            <w:r>
-                              <w:rPr>
-                                <w:sz w:val="20"/>
-                                <w:szCs w:val="20"/>
-                                <w:lang w:val="es-ES"/>
-                              </w:rPr>
-                              <w:t xml:space="preserve"> datos</w:t>
+                              <w:t>Tratamiento datos</w:t>
                             </w:r>
                           </w:p>
                         </w:txbxContent>
@@ -3691,15 +3638,7 @@
                           <w:szCs w:val="20"/>
                           <w:lang w:val="es-ES"/>
                         </w:rPr>
-                        <w:t>Tratamiento</w:t>
-                      </w:r>
-                      <w:r>
-                        <w:rPr>
-                          <w:sz w:val="20"/>
-                          <w:szCs w:val="20"/>
-                          <w:lang w:val="es-ES"/>
-                        </w:rPr>
-                        <w:t xml:space="preserve"> datos</w:t>
+                        <w:t>Tratamiento datos</w:t>
                       </w:r>
                     </w:p>
                   </w:txbxContent>
@@ -4045,7 +3984,7 @@
           </mc:Choice>
           <mc:Fallback>
             <w:pict>
-              <v:shape w14:anchorId="0807374D" id="Straight Arrow Connector 24" o:spid="_x0000_s1026" type="#_x0000_t32" style="position:absolute;margin-left:395.1pt;margin-top:16.55pt;width:0;height:21.85pt;z-index:251683840;visibility:visible;mso-wrap-style:square;mso-wrap-distance-left:9pt;mso-wrap-distance-top:0;mso-wrap-distance-right:9pt;mso-wrap-distance-bottom:0;mso-position-horizontal:absolute;mso-position-horizontal-relative:text;mso-position-vertical:absolute;mso-position-vertical-relative:text" o:gfxdata="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" strokecolor="#5b9bd5 [3204]" strokeweight=".5pt">
+              <v:shape w14:anchorId="475717E8" id="Straight Arrow Connector 24" o:spid="_x0000_s1026" type="#_x0000_t32" style="position:absolute;margin-left:395.1pt;margin-top:16.55pt;width:0;height:21.85pt;z-index:251683840;visibility:visible;mso-wrap-style:square;mso-wrap-distance-left:9pt;mso-wrap-distance-top:0;mso-wrap-distance-right:9pt;mso-wrap-distance-bottom:0;mso-position-horizontal:absolute;mso-position-horizontal-relative:text;mso-position-vertical:absolute;mso-position-vertical-relative:text" o:gfxdata="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" strokecolor="#5b9bd5 [3204]" strokeweight=".5pt">
                 <v:stroke endarrow="block" joinstyle="miter"/>
               </v:shape>
             </w:pict>
@@ -4147,15 +4086,7 @@
                                 <w:szCs w:val="20"/>
                                 <w:lang w:val="es-ES"/>
                               </w:rPr>
-                              <w:t xml:space="preserve"> </w:t>
-                            </w:r>
-                            <w:r>
-                              <w:rPr>
-                                <w:sz w:val="20"/>
-                                <w:szCs w:val="20"/>
-                                <w:lang w:val="es-ES"/>
-                              </w:rPr>
-                              <w:t>para jugadores profesionales</w:t>
+                              <w:t xml:space="preserve"> para jugadores profesionales</w:t>
                             </w:r>
                           </w:p>
                         </w:txbxContent>
@@ -4214,15 +4145,7 @@
                           <w:szCs w:val="20"/>
                           <w:lang w:val="es-ES"/>
                         </w:rPr>
-                        <w:t xml:space="preserve"> </w:t>
-                      </w:r>
-                      <w:r>
-                        <w:rPr>
-                          <w:sz w:val="20"/>
-                          <w:szCs w:val="20"/>
-                          <w:lang w:val="es-ES"/>
-                        </w:rPr>
-                        <w:t>para jugadores profesionales</w:t>
+                        <w:t xml:space="preserve"> para jugadores profesionales</w:t>
                       </w:r>
                     </w:p>
                   </w:txbxContent>
@@ -4317,7 +4240,7 @@
           </mc:Choice>
           <mc:Fallback>
             <w:pict>
-              <v:shape w14:anchorId="3384C6E8" id="Straight Arrow Connector 25" o:spid="_x0000_s1026" type="#_x0000_t32" style="position:absolute;margin-left:395.05pt;margin-top:18.35pt;width:0;height:15.25pt;z-index:251684864;visibility:visible;mso-wrap-style:square;mso-wrap-distance-left:9pt;mso-wrap-distance-top:0;mso-wrap-distance-right:9pt;mso-wrap-distance-bottom:0;mso-position-horizontal:absolute;mso-position-horizontal-relative:text;mso-position-vertical:absolute;mso-position-vertical-relative:text" o:gfxdata="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" strokecolor="#5b9bd5 [3204]" strokeweight=".5pt">
+              <v:shape w14:anchorId="7524900E" id="Straight Arrow Connector 25" o:spid="_x0000_s1026" type="#_x0000_t32" style="position:absolute;margin-left:395.05pt;margin-top:18.35pt;width:0;height:15.25pt;z-index:251684864;visibility:visible;mso-wrap-style:square;mso-wrap-distance-left:9pt;mso-wrap-distance-top:0;mso-wrap-distance-right:9pt;mso-wrap-distance-bottom:0;mso-position-horizontal:absolute;mso-position-horizontal-relative:text;mso-position-vertical:absolute;mso-position-vertical-relative:text" o:gfxdata="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" strokecolor="#5b9bd5 [3204]" strokeweight=".5pt">
                 <v:stroke endarrow="block" joinstyle="miter"/>
               </v:shape>
             </w:pict>
@@ -4419,15 +4342,7 @@
                                 <w:szCs w:val="20"/>
                                 <w:lang w:val="es-ES"/>
                               </w:rPr>
-                              <w:t xml:space="preserve"> para </w:t>
-                            </w:r>
-                            <w:r>
-                              <w:rPr>
-                                <w:sz w:val="20"/>
-                                <w:szCs w:val="20"/>
-                                <w:lang w:val="es-ES"/>
-                              </w:rPr>
-                              <w:t>equipos profesionales y ligas</w:t>
+                              <w:t xml:space="preserve"> para equipos profesionales y ligas</w:t>
                             </w:r>
                           </w:p>
                         </w:txbxContent>
@@ -4486,15 +4401,7 @@
                           <w:szCs w:val="20"/>
                           <w:lang w:val="es-ES"/>
                         </w:rPr>
-                        <w:t xml:space="preserve"> para </w:t>
-                      </w:r>
-                      <w:r>
-                        <w:rPr>
-                          <w:sz w:val="20"/>
-                          <w:szCs w:val="20"/>
-                          <w:lang w:val="es-ES"/>
-                        </w:rPr>
-                        <w:t>equipos profesionales y ligas</w:t>
+                        <w:t xml:space="preserve"> para equipos profesionales y ligas</w:t>
                       </w:r>
                     </w:p>
                   </w:txbxContent>
@@ -4856,7 +4763,7 @@
           </mc:Choice>
           <mc:Fallback>
             <w:pict>
-              <v:shape w14:anchorId="68502D40" id="Straight Arrow Connector 32" o:spid="_x0000_s1026" type="#_x0000_t32" style="position:absolute;margin-left:98pt;margin-top:10.55pt;width:93.3pt;height:0;flip:x;z-index:251688960;visibility:visible;mso-wrap-style:square;mso-wrap-distance-left:9pt;mso-wrap-distance-top:0;mso-wrap-distance-right:9pt;mso-wrap-distance-bottom:0;mso-position-horizontal:absolute;mso-position-horizontal-relative:text;mso-position-vertical:absolute;mso-position-vertical-relative:text" o:gfxdata="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" strokecolor="#5b9bd5 [3204]" strokeweight=".5pt">
+              <v:shape w14:anchorId="0FC640DD" id="Straight Arrow Connector 32" o:spid="_x0000_s1026" type="#_x0000_t32" style="position:absolute;margin-left:98pt;margin-top:10.55pt;width:93.3pt;height:0;flip:x;z-index:251688960;visibility:visible;mso-wrap-style:square;mso-wrap-distance-left:9pt;mso-wrap-distance-top:0;mso-wrap-distance-right:9pt;mso-wrap-distance-bottom:0;mso-position-horizontal:absolute;mso-position-horizontal-relative:text;mso-position-vertical:absolute;mso-position-vertical-relative:text" o:gfxdata="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" strokecolor="#5b9bd5 [3204]" strokeweight=".5pt">
                 <v:stroke endarrow="block" joinstyle="miter"/>
               </v:shape>
             </w:pict>
@@ -4926,7 +4833,7 @@
           </mc:Choice>
           <mc:Fallback>
             <w:pict>
-              <v:shape w14:anchorId="073993B8" id="Straight Arrow Connector 31" o:spid="_x0000_s1026" type="#_x0000_t32" style="position:absolute;margin-left:289.1pt;margin-top:10.65pt;width:55.8pt;height:0;flip:x;z-index:251687936;visibility:visible;mso-wrap-style:square;mso-wrap-distance-left:9pt;mso-wrap-distance-top:0;mso-wrap-distance-right:9pt;mso-wrap-distance-bottom:0;mso-position-horizontal:absolute;mso-position-horizontal-relative:text;mso-position-vertical:absolute;mso-position-vertical-relative:text" o:gfxdata="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" strokecolor="#5b9bd5 [3204]" strokeweight=".5pt">
+              <v:shape w14:anchorId="489DC0EC" id="Straight Arrow Connector 31" o:spid="_x0000_s1026" type="#_x0000_t32" style="position:absolute;margin-left:289.1pt;margin-top:10.65pt;width:55.8pt;height:0;flip:x;z-index:251687936;visibility:visible;mso-wrap-style:square;mso-wrap-distance-left:9pt;mso-wrap-distance-top:0;mso-wrap-distance-right:9pt;mso-wrap-distance-bottom:0;mso-position-horizontal:absolute;mso-position-horizontal-relative:text;mso-position-vertical:absolute;mso-position-vertical-relative:text" o:gfxdata="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" strokecolor="#5b9bd5 [3204]" strokeweight=".5pt">
                 <v:stroke endarrow="block" joinstyle="miter"/>
               </v:shape>
             </w:pict>
@@ -5007,7 +4914,7 @@
           </mc:Choice>
           <mc:Fallback>
             <w:pict>
-              <v:shape w14:anchorId="045C5BE8" id="Straight Arrow Connector 33" o:spid="_x0000_s1026" type="#_x0000_t32" style="position:absolute;margin-left:50.35pt;margin-top:13.05pt;width:0;height:23.35pt;z-index:251689984;visibility:visible;mso-wrap-style:square;mso-wrap-distance-left:9pt;mso-wrap-distance-top:0;mso-wrap-distance-right:9pt;mso-wrap-distance-bottom:0;mso-position-horizontal:absolute;mso-position-horizontal-relative:text;mso-position-vertical:absolute;mso-position-vertical-relative:text" o:gfxdata="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" strokecolor="#5b9bd5 [3204]" strokeweight=".5pt">
+              <v:shape w14:anchorId="73F7B546" id="Straight Arrow Connector 33" o:spid="_x0000_s1026" type="#_x0000_t32" style="position:absolute;margin-left:50.35pt;margin-top:13.05pt;width:0;height:23.35pt;z-index:251689984;visibility:visible;mso-wrap-style:square;mso-wrap-distance-left:9pt;mso-wrap-distance-top:0;mso-wrap-distance-right:9pt;mso-wrap-distance-bottom:0;mso-position-horizontal:absolute;mso-position-horizontal-relative:text;mso-position-vertical:absolute;mso-position-vertical-relative:text" o:gfxdata="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" strokecolor="#5b9bd5 [3204]" strokeweight=".5pt">
                 <v:stroke endarrow="block" joinstyle="miter"/>
               </v:shape>
             </w:pict>
@@ -5214,31 +5121,7 @@
                                 <w:szCs w:val="20"/>
                                 <w:lang w:val="es-ES"/>
                               </w:rPr>
-                              <w:t>R</w:t>
-                            </w:r>
-                            <w:r>
-                              <w:rPr>
-                                <w:sz w:val="20"/>
-                                <w:szCs w:val="20"/>
-                                <w:lang w:val="es-ES"/>
-                              </w:rPr>
-                              <w:t xml:space="preserve">esultados </w:t>
-                            </w:r>
-                            <w:r>
-                              <w:rPr>
-                                <w:sz w:val="20"/>
-                                <w:szCs w:val="20"/>
-                                <w:lang w:val="es-ES"/>
-                              </w:rPr>
-                              <w:t>equipos</w:t>
-                            </w:r>
-                            <w:r>
-                              <w:rPr>
-                                <w:sz w:val="20"/>
-                                <w:szCs w:val="20"/>
-                                <w:lang w:val="es-ES"/>
-                              </w:rPr>
-                              <w:t xml:space="preserve"> profesionales</w:t>
+                              <w:t>Resultados equipos profesionales</w:t>
                             </w:r>
                           </w:p>
                         </w:txbxContent>
@@ -5281,31 +5164,7 @@
                           <w:szCs w:val="20"/>
                           <w:lang w:val="es-ES"/>
                         </w:rPr>
-                        <w:t>R</w:t>
-                      </w:r>
-                      <w:r>
-                        <w:rPr>
-                          <w:sz w:val="20"/>
-                          <w:szCs w:val="20"/>
-                          <w:lang w:val="es-ES"/>
-                        </w:rPr>
-                        <w:t xml:space="preserve">esultados </w:t>
-                      </w:r>
-                      <w:r>
-                        <w:rPr>
-                          <w:sz w:val="20"/>
-                          <w:szCs w:val="20"/>
-                          <w:lang w:val="es-ES"/>
-                        </w:rPr>
-                        <w:t>equipos</w:t>
-                      </w:r>
-                      <w:r>
-                        <w:rPr>
-                          <w:sz w:val="20"/>
-                          <w:szCs w:val="20"/>
-                          <w:lang w:val="es-ES"/>
-                        </w:rPr>
-                        <w:t xml:space="preserve"> profesionales</w:t>
+                        <w:t>Resultados equipos profesionales</w:t>
                       </w:r>
                     </w:p>
                   </w:txbxContent>
@@ -5383,23 +5242,7 @@
                                 <w:szCs w:val="20"/>
                                 <w:lang w:val="es-ES"/>
                               </w:rPr>
-                              <w:t>Implementación</w:t>
-                            </w:r>
-                            <w:r>
-                              <w:rPr>
-                                <w:sz w:val="20"/>
-                                <w:szCs w:val="20"/>
-                                <w:lang w:val="es-ES"/>
-                              </w:rPr>
-                              <w:t xml:space="preserve"> equipos profesionales</w:t>
-                            </w:r>
-                            <w:r>
-                              <w:rPr>
-                                <w:sz w:val="20"/>
-                                <w:szCs w:val="20"/>
-                                <w:lang w:val="es-ES"/>
-                              </w:rPr>
-                              <w:t xml:space="preserve"> Python usando </w:t>
+                              <w:t xml:space="preserve">Implementación equipos profesionales Python usando </w:t>
                             </w:r>
                             <w:proofErr w:type="spellStart"/>
                             <w:r>
@@ -5417,15 +5260,7 @@
                                 <w:szCs w:val="20"/>
                                 <w:lang w:val="es-ES"/>
                               </w:rPr>
-                              <w:t xml:space="preserve"> - </w:t>
-                            </w:r>
-                            <w:r>
-                              <w:rPr>
-                                <w:sz w:val="20"/>
-                                <w:szCs w:val="20"/>
-                                <w:lang w:val="es-ES"/>
-                              </w:rPr>
-                              <w:t>RF</w:t>
+                              <w:t xml:space="preserve"> - RF</w:t>
                             </w:r>
                           </w:p>
                         </w:txbxContent>
@@ -5468,23 +5303,7 @@
                           <w:szCs w:val="20"/>
                           <w:lang w:val="es-ES"/>
                         </w:rPr>
-                        <w:t>Implementación</w:t>
-                      </w:r>
-                      <w:r>
-                        <w:rPr>
-                          <w:sz w:val="20"/>
-                          <w:szCs w:val="20"/>
-                          <w:lang w:val="es-ES"/>
-                        </w:rPr>
-                        <w:t xml:space="preserve"> equipos profesionales</w:t>
-                      </w:r>
-                      <w:r>
-                        <w:rPr>
-                          <w:sz w:val="20"/>
-                          <w:szCs w:val="20"/>
-                          <w:lang w:val="es-ES"/>
-                        </w:rPr>
-                        <w:t xml:space="preserve"> Python usando </w:t>
+                        <w:t xml:space="preserve">Implementación equipos profesionales Python usando </w:t>
                       </w:r>
                       <w:proofErr w:type="spellStart"/>
                       <w:r>
@@ -5502,15 +5321,7 @@
                           <w:szCs w:val="20"/>
                           <w:lang w:val="es-ES"/>
                         </w:rPr>
-                        <w:t xml:space="preserve"> - </w:t>
-                      </w:r>
-                      <w:r>
-                        <w:rPr>
-                          <w:sz w:val="20"/>
-                          <w:szCs w:val="20"/>
-                          <w:lang w:val="es-ES"/>
-                        </w:rPr>
-                        <w:t>RF</w:t>
+                        <w:t xml:space="preserve"> - RF</w:t>
                       </w:r>
                     </w:p>
                   </w:txbxContent>
@@ -5594,7 +5405,7 @@
           </mc:Choice>
           <mc:Fallback>
             <w:pict>
-              <v:shape w14:anchorId="05E3A763" id="Straight Arrow Connector 35" o:spid="_x0000_s1026" type="#_x0000_t32" style="position:absolute;margin-left:287.45pt;margin-top:13.35pt;width:65.6pt;height:0;z-index:251692032;visibility:visible;mso-wrap-style:square;mso-wrap-distance-left:9pt;mso-wrap-distance-top:0;mso-wrap-distance-right:9pt;mso-wrap-distance-bottom:0;mso-position-horizontal:absolute;mso-position-horizontal-relative:text;mso-position-vertical:absolute;mso-position-vertical-relative:text" o:gfxdata="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" strokecolor="#5b9bd5 [3204]" strokeweight=".5pt">
+              <v:shape w14:anchorId="3386C434" id="Straight Arrow Connector 35" o:spid="_x0000_s1026" type="#_x0000_t32" style="position:absolute;margin-left:287.45pt;margin-top:13.35pt;width:65.6pt;height:0;z-index:251692032;visibility:visible;mso-wrap-style:square;mso-wrap-distance-left:9pt;mso-wrap-distance-top:0;mso-wrap-distance-right:9pt;mso-wrap-distance-bottom:0;mso-position-horizontal:absolute;mso-position-horizontal-relative:text;mso-position-vertical:absolute;mso-position-vertical-relative:text" o:gfxdata="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" strokecolor="#5b9bd5 [3204]" strokeweight=".5pt">
                 <v:stroke endarrow="block" joinstyle="miter"/>
               </v:shape>
             </w:pict>
@@ -5664,7 +5475,7 @@
           </mc:Choice>
           <mc:Fallback>
             <w:pict>
-              <v:shape w14:anchorId="1E2A6F70" id="Straight Arrow Connector 34" o:spid="_x0000_s1026" type="#_x0000_t32" style="position:absolute;margin-left:118.75pt;margin-top:13.4pt;width:74.05pt;height:0;z-index:251691008;visibility:visible;mso-wrap-style:square;mso-wrap-distance-left:9pt;mso-wrap-distance-top:0;mso-wrap-distance-right:9pt;mso-wrap-distance-bottom:0;mso-position-horizontal:absolute;mso-position-horizontal-relative:text;mso-position-vertical:absolute;mso-position-vertical-relative:text" o:gfxdata="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" strokecolor="#5b9bd5 [3204]" strokeweight=".5pt">
+              <v:shape w14:anchorId="7AB933B0" id="Straight Arrow Connector 34" o:spid="_x0000_s1026" type="#_x0000_t32" style="position:absolute;margin-left:118.75pt;margin-top:13.4pt;width:74.05pt;height:0;z-index:251691008;visibility:visible;mso-wrap-style:square;mso-wrap-distance-left:9pt;mso-wrap-distance-top:0;mso-wrap-distance-right:9pt;mso-wrap-distance-bottom:0;mso-position-horizontal:absolute;mso-position-horizontal-relative:text;mso-position-vertical:absolute;mso-position-vertical-relative:text" o:gfxdata="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" strokecolor="#5b9bd5 [3204]" strokeweight=".5pt">
                 <v:stroke endarrow="block" joinstyle="miter"/>
               </v:shape>
             </w:pict>
@@ -5742,43 +5553,7 @@
           <w:sz w:val="24"/>
           <w:szCs w:val="24"/>
         </w:rPr>
-        <w:t>: En esta etapa se presenta el API y se construye un software capaz de obtener los datos por cada jugador profesional que activamente pertenezca a un equipo de una liga profesional. Este proceso se encuentra en progreso, en la actualidad para la construcción del microservicio se eligió Spring Boot por su facilidad y adaptabilidad a llamados REST</w:t>
-      </w:r>
-      <w:r>
-        <w:rPr>
-          <w:rFonts w:ascii="Arial" w:hAnsi="Arial" w:cs="Arial"/>
-          <w:color w:val="2E74B5" w:themeColor="accent1" w:themeShade="BF"/>
-          <w:sz w:val="24"/>
-          <w:szCs w:val="24"/>
-        </w:rPr>
-        <w:t>,</w:t>
-      </w:r>
-      <w:r>
-        <w:rPr>
-          <w:rFonts w:ascii="Arial" w:hAnsi="Arial" w:cs="Arial"/>
-          <w:color w:val="2E74B5" w:themeColor="accent1" w:themeShade="BF"/>
-          <w:sz w:val="24"/>
-          <w:szCs w:val="24"/>
-        </w:rPr>
-        <w:t xml:space="preserve"> </w:t>
-      </w:r>
-      <w:r>
-        <w:rPr>
-          <w:rFonts w:ascii="Arial" w:hAnsi="Arial" w:cs="Arial"/>
-          <w:color w:val="2E74B5" w:themeColor="accent1" w:themeShade="BF"/>
-          <w:sz w:val="24"/>
-          <w:szCs w:val="24"/>
-        </w:rPr>
-        <w:t>a</w:t>
-      </w:r>
-      <w:r>
-        <w:rPr>
-          <w:rFonts w:ascii="Arial" w:hAnsi="Arial" w:cs="Arial"/>
-          <w:color w:val="2E74B5" w:themeColor="accent1" w:themeShade="BF"/>
-          <w:sz w:val="24"/>
-          <w:szCs w:val="24"/>
-        </w:rPr>
-        <w:t>lmacenando todos estos llamados en una Base de datos mongoDB.</w:t>
+        <w:t xml:space="preserve">: </w:t>
       </w:r>
     </w:p>
     <w:p>
@@ -5794,87 +5569,11 @@
       <w:r>
         <w:rPr>
           <w:rFonts w:ascii="Arial" w:hAnsi="Arial" w:cs="Arial"/>
-          <w:b/>
-          <w:color w:val="2E74B5" w:themeColor="accent1" w:themeShade="BF"/>
-          <w:sz w:val="24"/>
-          <w:szCs w:val="24"/>
-        </w:rPr>
-        <w:t>Tratamiento</w:t>
-      </w:r>
-      <w:r>
-        <w:rPr>
-          <w:rFonts w:ascii="Arial" w:hAnsi="Arial" w:cs="Arial"/>
-          <w:b/>
-          <w:color w:val="2E74B5" w:themeColor="accent1" w:themeShade="BF"/>
-          <w:sz w:val="24"/>
-          <w:szCs w:val="24"/>
-        </w:rPr>
-        <w:t xml:space="preserve"> </w:t>
-      </w:r>
-      <w:r>
-        <w:rPr>
-          <w:rFonts w:ascii="Arial" w:hAnsi="Arial" w:cs="Arial"/>
-          <w:b/>
-          <w:color w:val="2E74B5" w:themeColor="accent1" w:themeShade="BF"/>
-          <w:sz w:val="24"/>
-          <w:szCs w:val="24"/>
-        </w:rPr>
-        <w:t>dat</w:t>
-      </w:r>
-      <w:r>
-        <w:rPr>
-          <w:rFonts w:ascii="Arial" w:hAnsi="Arial" w:cs="Arial"/>
-          <w:b/>
-          <w:color w:val="2E74B5" w:themeColor="accent1" w:themeShade="BF"/>
-          <w:sz w:val="24"/>
-          <w:szCs w:val="24"/>
-        </w:rPr>
-        <w:t>os</w:t>
-      </w:r>
-      <w:r>
-        <w:rPr>
-          <w:rFonts w:ascii="Arial" w:hAnsi="Arial" w:cs="Arial"/>
-          <w:color w:val="2E74B5" w:themeColor="accent1" w:themeShade="BF"/>
-          <w:sz w:val="24"/>
-          <w:szCs w:val="24"/>
-        </w:rPr>
-        <w:t>: Esta etapa se trata de garantizar la homogenización de datos encontrados a l</w:t>
-      </w:r>
-      <w:r>
-        <w:rPr>
-          <w:rFonts w:ascii="Arial" w:hAnsi="Arial" w:cs="Arial"/>
-          <w:color w:val="2E74B5" w:themeColor="accent1" w:themeShade="BF"/>
-          <w:sz w:val="24"/>
-          <w:szCs w:val="24"/>
-        </w:rPr>
-        <w:t>o</w:t>
-      </w:r>
-      <w:r>
-        <w:rPr>
-          <w:rFonts w:ascii="Arial" w:hAnsi="Arial" w:cs="Arial"/>
-          <w:color w:val="2E74B5" w:themeColor="accent1" w:themeShade="BF"/>
-          <w:sz w:val="24"/>
-          <w:szCs w:val="24"/>
-        </w:rPr>
-        <w:t xml:space="preserve"> largo de los documentos json, </w:t>
-      </w:r>
-      <w:r>
-        <w:rPr>
-          <w:rFonts w:ascii="Arial" w:hAnsi="Arial" w:cs="Arial"/>
-          <w:color w:val="2E74B5" w:themeColor="accent1" w:themeShade="BF"/>
-          <w:sz w:val="24"/>
-          <w:szCs w:val="24"/>
-        </w:rPr>
-        <w:t>dependiendo de lo que requiera los diferentes tipos de algoritmos que se pretendan implementar</w:t>
-      </w:r>
-      <w:r>
-        <w:rPr>
-          <w:rFonts w:ascii="Arial" w:hAnsi="Arial" w:cs="Arial"/>
-          <w:color w:val="2E74B5" w:themeColor="accent1" w:themeShade="BF"/>
-          <w:sz w:val="24"/>
-          <w:szCs w:val="24"/>
-        </w:rPr>
-        <w:t>.</w:t>
+          <w:color w:val="2E74B5" w:themeColor="accent1" w:themeShade="BF"/>
+          <w:sz w:val="24"/>
+          <w:szCs w:val="24"/>
+        </w:rPr>
+        <w:t>Diferentes autores han utilizado el API de Valve de manera directa [14], sin embargo, despues de reallizar una busqeuda en tal investigacion se encuentra que los repositorios ya no se encuentran en funcionamiento o están fuera de mantenimiento.</w:t>
       </w:r>
     </w:p>
     <w:p>
@@ -5890,59 +5589,47 @@
       <w:r>
         <w:rPr>
           <w:rFonts w:ascii="Arial" w:hAnsi="Arial" w:cs="Arial"/>
-          <w:b/>
-          <w:color w:val="2E74B5" w:themeColor="accent1" w:themeShade="BF"/>
-          <w:sz w:val="24"/>
-          <w:szCs w:val="24"/>
-        </w:rPr>
-        <w:lastRenderedPageBreak/>
-        <w:t xml:space="preserve">Experimentos </w:t>
-      </w:r>
-      <w:r>
-        <w:rPr>
-          <w:rFonts w:ascii="Arial" w:hAnsi="Arial" w:cs="Arial"/>
-          <w:b/>
-          <w:color w:val="2E74B5" w:themeColor="accent1" w:themeShade="BF"/>
-          <w:sz w:val="24"/>
-          <w:szCs w:val="24"/>
-        </w:rPr>
-        <w:t>con algoritmos de aprendizaje supervisado</w:t>
-      </w:r>
-      <w:r>
-        <w:rPr>
-          <w:rFonts w:ascii="Arial" w:hAnsi="Arial" w:cs="Arial"/>
-          <w:color w:val="2E74B5" w:themeColor="accent1" w:themeShade="BF"/>
-          <w:sz w:val="24"/>
-          <w:szCs w:val="24"/>
-        </w:rPr>
-        <w:t xml:space="preserve">: </w:t>
-      </w:r>
-      <w:r>
-        <w:rPr>
-          <w:rFonts w:ascii="Arial" w:hAnsi="Arial" w:cs="Arial"/>
-          <w:color w:val="2E74B5" w:themeColor="accent1" w:themeShade="BF"/>
-          <w:sz w:val="24"/>
-          <w:szCs w:val="24"/>
-        </w:rPr>
-        <w:t xml:space="preserve">En este etapa se pretende ejecutar diferentes algoritmos con un data set inicial, </w:t>
-      </w:r>
-      <w:r>
-        <w:rPr>
-          <w:rFonts w:ascii="Arial" w:hAnsi="Arial" w:cs="Arial"/>
-          <w:color w:val="2E74B5" w:themeColor="accent1" w:themeShade="BF"/>
-          <w:sz w:val="24"/>
-          <w:szCs w:val="24"/>
-        </w:rPr>
-        <w:t>para determinar que algoritmo se puede ejecutar los data set finales</w:t>
-      </w:r>
-      <w:r>
-        <w:rPr>
-          <w:rFonts w:ascii="Arial" w:hAnsi="Arial" w:cs="Arial"/>
-          <w:color w:val="2E74B5" w:themeColor="accent1" w:themeShade="BF"/>
-          <w:sz w:val="24"/>
-          <w:szCs w:val="24"/>
-        </w:rPr>
-        <w:t>.</w:t>
+          <w:color w:val="2E74B5" w:themeColor="accent1" w:themeShade="BF"/>
+          <w:sz w:val="24"/>
+          <w:szCs w:val="24"/>
+        </w:rPr>
+        <w:t>En esta etapa se presenta el API y se construye un software capaz de obtener los datos por cada jugador profesional que activamente pertenezca a un equipo de una liga profesional. Este proceso se encuentra en progreso, en la actualidad para la construcción del microservicio se eligió Spring Boot por su facilidad y adaptabilidad a llamados REST</w:t>
+      </w:r>
+      <w:r>
+        <w:rPr>
+          <w:rFonts w:ascii="Arial" w:hAnsi="Arial" w:cs="Arial"/>
+          <w:color w:val="2E74B5" w:themeColor="accent1" w:themeShade="BF"/>
+          <w:sz w:val="24"/>
+          <w:szCs w:val="24"/>
+        </w:rPr>
+        <w:t>,</w:t>
+      </w:r>
+      <w:r>
+        <w:rPr>
+          <w:rFonts w:ascii="Arial" w:hAnsi="Arial" w:cs="Arial"/>
+          <w:color w:val="2E74B5" w:themeColor="accent1" w:themeShade="BF"/>
+          <w:sz w:val="24"/>
+          <w:szCs w:val="24"/>
+        </w:rPr>
+        <w:t xml:space="preserve"> </w:t>
+      </w:r>
+      <w:r>
+        <w:rPr>
+          <w:rFonts w:ascii="Arial" w:hAnsi="Arial" w:cs="Arial"/>
+          <w:color w:val="2E74B5" w:themeColor="accent1" w:themeShade="BF"/>
+          <w:sz w:val="24"/>
+          <w:szCs w:val="24"/>
+        </w:rPr>
+        <w:t>a</w:t>
+      </w:r>
+      <w:r>
+        <w:rPr>
+          <w:rFonts w:ascii="Arial" w:hAnsi="Arial" w:cs="Arial"/>
+          <w:color w:val="2E74B5" w:themeColor="accent1" w:themeShade="BF"/>
+          <w:sz w:val="24"/>
+          <w:szCs w:val="24"/>
+        </w:rPr>
+        <w:t>lmacenando todos estos llamados en una Base de datos mongoDB.</w:t>
       </w:r>
     </w:p>
     <w:p>
@@ -5958,39 +5645,12 @@
       <w:r>
         <w:rPr>
           <w:rFonts w:ascii="Arial" w:hAnsi="Arial" w:cs="Arial"/>
-          <w:b/>
-          <w:color w:val="2E74B5" w:themeColor="accent1" w:themeShade="BF"/>
-          <w:sz w:val="24"/>
-          <w:szCs w:val="24"/>
-        </w:rPr>
-        <w:t>Primeros resultados y conclusiones</w:t>
-      </w:r>
-      <w:r>
-        <w:rPr>
-          <w:rFonts w:ascii="Arial" w:hAnsi="Arial" w:cs="Arial"/>
-          <w:color w:val="2E74B5" w:themeColor="accent1" w:themeShade="BF"/>
-          <w:sz w:val="24"/>
-          <w:szCs w:val="24"/>
-        </w:rPr>
-        <w:t xml:space="preserve">: </w:t>
-      </w:r>
-      <w:r>
-        <w:rPr>
-          <w:rFonts w:ascii="Arial" w:hAnsi="Arial" w:cs="Arial"/>
-          <w:color w:val="2E74B5" w:themeColor="accent1" w:themeShade="BF"/>
-          <w:sz w:val="24"/>
-          <w:szCs w:val="24"/>
-        </w:rPr>
-        <w:t>Los resultados del analisis de los expeerimentos realizados en la anterior etapa, servirán no solamente para determinar que maquina se ajustaran mejor a esta investigacion, sino tambien para tener un mejor entendimiento acerca de los valores resultantes como lo es accuracy, sensibilidad y especificidad del algoritmo elejido</w:t>
-      </w:r>
-      <w:r>
-        <w:rPr>
-          <w:rFonts w:ascii="Arial" w:hAnsi="Arial" w:cs="Arial"/>
-          <w:color w:val="2E74B5" w:themeColor="accent1" w:themeShade="BF"/>
-          <w:sz w:val="24"/>
-          <w:szCs w:val="24"/>
-        </w:rPr>
-        <w:t>.</w:t>
+          <w:color w:val="2E74B5" w:themeColor="accent1" w:themeShade="BF"/>
+          <w:sz w:val="24"/>
+          <w:szCs w:val="24"/>
+        </w:rPr>
+        <w:lastRenderedPageBreak/>
+        <w:t xml:space="preserve">Los criterios de selección de variables erna desconocidos desde su inicio, por lo cual se obtó por almacenar completanmente en la Base de Datos el registro como un string. Esto nos permite posteriormente poder acceder completamente a los datos. </w:t>
       </w:r>
     </w:p>
     <w:p>
@@ -6006,6 +5666,281 @@
       <w:r>
         <w:rPr>
           <w:rFonts w:ascii="Arial" w:hAnsi="Arial" w:cs="Arial"/>
+          <w:color w:val="2E74B5" w:themeColor="accent1" w:themeShade="BF"/>
+          <w:sz w:val="24"/>
+          <w:szCs w:val="24"/>
+        </w:rPr>
+        <w:t>Sin embargo, el contra de esta elección es el esfuerzo de software de la maquina que procesará estos registros para luego obtener el compendio de datos, este compendio deberá ser dividido por cada uno de los jugadores profesionales.</w:t>
+      </w:r>
+    </w:p>
+    <w:p>
+      <w:pPr>
+        <w:jc w:val="both"/>
+        <w:rPr>
+          <w:rFonts w:ascii="Arial" w:hAnsi="Arial" w:cs="Arial"/>
+          <w:color w:val="2E74B5" w:themeColor="accent1" w:themeShade="BF"/>
+          <w:sz w:val="24"/>
+          <w:szCs w:val="24"/>
+        </w:rPr>
+      </w:pPr>
+      <w:r>
+        <w:rPr>
+          <w:rFonts w:ascii="Arial" w:hAnsi="Arial" w:cs="Arial"/>
+          <w:b/>
+          <w:color w:val="2E74B5" w:themeColor="accent1" w:themeShade="BF"/>
+          <w:sz w:val="24"/>
+          <w:szCs w:val="24"/>
+        </w:rPr>
+        <w:t>Tratamiento</w:t>
+      </w:r>
+      <w:r>
+        <w:rPr>
+          <w:rFonts w:ascii="Arial" w:hAnsi="Arial" w:cs="Arial"/>
+          <w:b/>
+          <w:color w:val="2E74B5" w:themeColor="accent1" w:themeShade="BF"/>
+          <w:sz w:val="24"/>
+          <w:szCs w:val="24"/>
+        </w:rPr>
+        <w:t xml:space="preserve"> </w:t>
+      </w:r>
+      <w:r>
+        <w:rPr>
+          <w:rFonts w:ascii="Arial" w:hAnsi="Arial" w:cs="Arial"/>
+          <w:b/>
+          <w:color w:val="2E74B5" w:themeColor="accent1" w:themeShade="BF"/>
+          <w:sz w:val="24"/>
+          <w:szCs w:val="24"/>
+        </w:rPr>
+        <w:t>dat</w:t>
+      </w:r>
+      <w:r>
+        <w:rPr>
+          <w:rFonts w:ascii="Arial" w:hAnsi="Arial" w:cs="Arial"/>
+          <w:b/>
+          <w:color w:val="2E74B5" w:themeColor="accent1" w:themeShade="BF"/>
+          <w:sz w:val="24"/>
+          <w:szCs w:val="24"/>
+        </w:rPr>
+        <w:t>os</w:t>
+      </w:r>
+      <w:r>
+        <w:rPr>
+          <w:rFonts w:ascii="Arial" w:hAnsi="Arial" w:cs="Arial"/>
+          <w:color w:val="2E74B5" w:themeColor="accent1" w:themeShade="BF"/>
+          <w:sz w:val="24"/>
+          <w:szCs w:val="24"/>
+        </w:rPr>
+        <w:t>: Esta etapa se trata de garantizar la homogenización de datos encontrados a l</w:t>
+      </w:r>
+      <w:r>
+        <w:rPr>
+          <w:rFonts w:ascii="Arial" w:hAnsi="Arial" w:cs="Arial"/>
+          <w:color w:val="2E74B5" w:themeColor="accent1" w:themeShade="BF"/>
+          <w:sz w:val="24"/>
+          <w:szCs w:val="24"/>
+        </w:rPr>
+        <w:t>o</w:t>
+      </w:r>
+      <w:r>
+        <w:rPr>
+          <w:rFonts w:ascii="Arial" w:hAnsi="Arial" w:cs="Arial"/>
+          <w:color w:val="2E74B5" w:themeColor="accent1" w:themeShade="BF"/>
+          <w:sz w:val="24"/>
+          <w:szCs w:val="24"/>
+        </w:rPr>
+        <w:t xml:space="preserve"> largo de los documentos json, </w:t>
+      </w:r>
+      <w:r>
+        <w:rPr>
+          <w:rFonts w:ascii="Arial" w:hAnsi="Arial" w:cs="Arial"/>
+          <w:color w:val="2E74B5" w:themeColor="accent1" w:themeShade="BF"/>
+          <w:sz w:val="24"/>
+          <w:szCs w:val="24"/>
+        </w:rPr>
+        <w:t>dependiendo de lo que requiera los diferentes tipos de algoritmos que se pretendan implementar</w:t>
+      </w:r>
+      <w:r>
+        <w:rPr>
+          <w:rFonts w:ascii="Arial" w:hAnsi="Arial" w:cs="Arial"/>
+          <w:color w:val="2E74B5" w:themeColor="accent1" w:themeShade="BF"/>
+          <w:sz w:val="24"/>
+          <w:szCs w:val="24"/>
+        </w:rPr>
+        <w:t>.</w:t>
+      </w:r>
+    </w:p>
+    <w:p>
+      <w:pPr>
+        <w:ind w:firstLine="708"/>
+        <w:jc w:val="both"/>
+        <w:rPr>
+          <w:rFonts w:ascii="Arial" w:hAnsi="Arial" w:cs="Arial"/>
+          <w:color w:val="2E74B5" w:themeColor="accent1" w:themeShade="BF"/>
+          <w:sz w:val="24"/>
+          <w:szCs w:val="24"/>
+        </w:rPr>
+      </w:pPr>
+      <w:r>
+        <w:rPr>
+          <w:rFonts w:ascii="Arial" w:hAnsi="Arial" w:cs="Arial"/>
+          <w:color w:val="2E74B5" w:themeColor="accent1" w:themeShade="BF"/>
+          <w:sz w:val="24"/>
+          <w:szCs w:val="24"/>
+        </w:rPr>
+        <w:t xml:space="preserve">Problemas encontrados: Existe una creciente preocupacion en el tratamiento de los datos en cuanto se ejecuta la recoleccion de los datos, debido al alto procesamiento de datos, obtener mas de 160.000 registros paginados traidos de la base de datos, luego por cada uno de estos registros, abstraer los campos interesados, convertirlos en un objeto plano de Java para luego ser escrito en un archivo CSV en disco, hace que 16 GB de Ram sean muy poco. </w:t>
+      </w:r>
+    </w:p>
+    <w:p>
+      <w:pPr>
+        <w:ind w:firstLine="708"/>
+        <w:jc w:val="both"/>
+        <w:rPr>
+          <w:rFonts w:ascii="Arial" w:hAnsi="Arial" w:cs="Arial"/>
+          <w:color w:val="2E74B5" w:themeColor="accent1" w:themeShade="BF"/>
+          <w:sz w:val="24"/>
+          <w:szCs w:val="24"/>
+        </w:rPr>
+      </w:pPr>
+      <w:r>
+        <w:rPr>
+          <w:rFonts w:ascii="Arial" w:hAnsi="Arial" w:cs="Arial"/>
+          <w:color w:val="2E74B5" w:themeColor="accent1" w:themeShade="BF"/>
+          <w:sz w:val="24"/>
+          <w:szCs w:val="24"/>
+        </w:rPr>
+        <w:t>Una solución permanente para este problema, es empezar una nueva colección en la base de datos unicamente conformada por las variables que despues de los experimentos queramos mantener y hacer reducir el procesamiento. Esta solucion daria como resultado asegurarnos de la continua descarga de informacion del API de open dota y evitar que esto se convierta en un riesgo por limitaciones de Hardware.</w:t>
+      </w:r>
+      <w:bookmarkStart w:id="0" w:name="_GoBack"/>
+      <w:bookmarkEnd w:id="0"/>
+    </w:p>
+    <w:p>
+      <w:pPr>
+        <w:jc w:val="both"/>
+        <w:rPr>
+          <w:rFonts w:ascii="Arial" w:hAnsi="Arial" w:cs="Arial"/>
+          <w:color w:val="2E74B5" w:themeColor="accent1" w:themeShade="BF"/>
+          <w:sz w:val="24"/>
+          <w:szCs w:val="24"/>
+        </w:rPr>
+      </w:pPr>
+      <w:r>
+        <w:rPr>
+          <w:rFonts w:ascii="Arial" w:hAnsi="Arial" w:cs="Arial"/>
+          <w:b/>
+          <w:color w:val="2E74B5" w:themeColor="accent1" w:themeShade="BF"/>
+          <w:sz w:val="24"/>
+          <w:szCs w:val="24"/>
+        </w:rPr>
+        <w:t xml:space="preserve">Experimentos </w:t>
+      </w:r>
+      <w:r>
+        <w:rPr>
+          <w:rFonts w:ascii="Arial" w:hAnsi="Arial" w:cs="Arial"/>
+          <w:b/>
+          <w:color w:val="2E74B5" w:themeColor="accent1" w:themeShade="BF"/>
+          <w:sz w:val="24"/>
+          <w:szCs w:val="24"/>
+        </w:rPr>
+        <w:t>con algoritmos de aprendizaje supervisado</w:t>
+      </w:r>
+      <w:r>
+        <w:rPr>
+          <w:rFonts w:ascii="Arial" w:hAnsi="Arial" w:cs="Arial"/>
+          <w:color w:val="2E74B5" w:themeColor="accent1" w:themeShade="BF"/>
+          <w:sz w:val="24"/>
+          <w:szCs w:val="24"/>
+        </w:rPr>
+        <w:t xml:space="preserve">: </w:t>
+      </w:r>
+      <w:r>
+        <w:rPr>
+          <w:rFonts w:ascii="Arial" w:hAnsi="Arial" w:cs="Arial"/>
+          <w:color w:val="2E74B5" w:themeColor="accent1" w:themeShade="BF"/>
+          <w:sz w:val="24"/>
+          <w:szCs w:val="24"/>
+        </w:rPr>
+        <w:t xml:space="preserve">En este etapa se pretende ejecutar diferentes algoritmos con un data set inicial, </w:t>
+      </w:r>
+      <w:r>
+        <w:rPr>
+          <w:rFonts w:ascii="Arial" w:hAnsi="Arial" w:cs="Arial"/>
+          <w:color w:val="2E74B5" w:themeColor="accent1" w:themeShade="BF"/>
+          <w:sz w:val="24"/>
+          <w:szCs w:val="24"/>
+        </w:rPr>
+        <w:t>para determinar que algoritmo se puede ejecutar los data set finales</w:t>
+      </w:r>
+      <w:r>
+        <w:rPr>
+          <w:rFonts w:ascii="Arial" w:hAnsi="Arial" w:cs="Arial"/>
+          <w:color w:val="2E74B5" w:themeColor="accent1" w:themeShade="BF"/>
+          <w:sz w:val="24"/>
+          <w:szCs w:val="24"/>
+        </w:rPr>
+        <w:t>.</w:t>
+      </w:r>
+    </w:p>
+    <w:p>
+      <w:pPr>
+        <w:jc w:val="both"/>
+        <w:rPr>
+          <w:rFonts w:ascii="Arial" w:hAnsi="Arial" w:cs="Arial"/>
+          <w:color w:val="2E74B5" w:themeColor="accent1" w:themeShade="BF"/>
+          <w:sz w:val="24"/>
+          <w:szCs w:val="24"/>
+        </w:rPr>
+      </w:pPr>
+      <w:r>
+        <w:rPr>
+          <w:rFonts w:ascii="Arial" w:hAnsi="Arial" w:cs="Arial"/>
+          <w:b/>
+          <w:color w:val="2E74B5" w:themeColor="accent1" w:themeShade="BF"/>
+          <w:sz w:val="24"/>
+          <w:szCs w:val="24"/>
+        </w:rPr>
+        <w:t>Primeros resultados y conclusiones</w:t>
+      </w:r>
+      <w:r>
+        <w:rPr>
+          <w:rFonts w:ascii="Arial" w:hAnsi="Arial" w:cs="Arial"/>
+          <w:color w:val="2E74B5" w:themeColor="accent1" w:themeShade="BF"/>
+          <w:sz w:val="24"/>
+          <w:szCs w:val="24"/>
+        </w:rPr>
+        <w:t xml:space="preserve">: </w:t>
+      </w:r>
+      <w:r>
+        <w:rPr>
+          <w:rFonts w:ascii="Arial" w:hAnsi="Arial" w:cs="Arial"/>
+          <w:color w:val="2E74B5" w:themeColor="accent1" w:themeShade="BF"/>
+          <w:sz w:val="24"/>
+          <w:szCs w:val="24"/>
+        </w:rPr>
+        <w:t>Los resultados del analisis de los expeerimentos realizados en la anterior etapa, servirán no solamente para determinar que maquina se ajustaran mejor a esta investigacion, sino tambien para tener un mejor entendimiento acerca de los valores resultantes como lo es accuracy, sensibilidad y especificidad del algoritmo elejido</w:t>
+      </w:r>
+      <w:r>
+        <w:rPr>
+          <w:rFonts w:ascii="Arial" w:hAnsi="Arial" w:cs="Arial"/>
+          <w:color w:val="2E74B5" w:themeColor="accent1" w:themeShade="BF"/>
+          <w:sz w:val="24"/>
+          <w:szCs w:val="24"/>
+        </w:rPr>
+        <w:t>.</w:t>
+      </w:r>
+    </w:p>
+    <w:p>
+      <w:pPr>
+        <w:jc w:val="both"/>
+        <w:rPr>
+          <w:rFonts w:ascii="Arial" w:hAnsi="Arial" w:cs="Arial"/>
+          <w:color w:val="2E74B5" w:themeColor="accent1" w:themeShade="BF"/>
+          <w:sz w:val="24"/>
+          <w:szCs w:val="24"/>
+        </w:rPr>
+      </w:pPr>
+      <w:r>
+        <w:rPr>
+          <w:rFonts w:ascii="Arial" w:hAnsi="Arial" w:cs="Arial"/>
           <w:b/>
           <w:bCs/>
           <w:color w:val="2E74B5" w:themeColor="accent1" w:themeShade="BF"/>
@@ -6114,6 +6049,7 @@
           <w:sz w:val="24"/>
           <w:szCs w:val="24"/>
         </w:rPr>
+        <w:lastRenderedPageBreak/>
         <w:t>Primeros resultados</w:t>
       </w:r>
       <w:r>
@@ -6382,7 +6318,6 @@
           <w:sz w:val="24"/>
           <w:szCs w:val="24"/>
         </w:rPr>
-        <w:lastRenderedPageBreak/>
         <w:t>Objetivos</w:t>
       </w:r>
     </w:p>
@@ -6732,6 +6667,7 @@
           <w:szCs w:val="24"/>
           <w:lang w:val="es-419"/>
         </w:rPr>
+        <w:lastRenderedPageBreak/>
         <w:t>Elaborar un modelo en el cual se analicen los resultados singulares de los jugadores profesionales en sus partidas fuera de campeonato.</w:t>
       </w:r>
     </w:p>
@@ -6863,18 +6799,7 @@
           <w:sz w:val="24"/>
           <w:szCs w:val="24"/>
         </w:rPr>
-        <w:t xml:space="preserve">¿Cuál es la relación entre las partidas singulares y el rendimiento de un jugador en medio de </w:t>
-      </w:r>
-      <w:bookmarkStart w:id="0" w:name="_GoBack"/>
-      <w:bookmarkEnd w:id="0"/>
-      <w:r>
-        <w:rPr>
-          <w:rFonts w:ascii="Arial" w:hAnsi="Arial" w:cs="Arial"/>
-          <w:color w:val="2E74B5" w:themeColor="accent1" w:themeShade="BF"/>
-          <w:sz w:val="24"/>
-          <w:szCs w:val="24"/>
-        </w:rPr>
-        <w:t>una liga?</w:t>
+        <w:t>¿Cuál es la relación entre las partidas singulares y el rendimiento de un jugador en medio de una liga?</w:t>
       </w:r>
     </w:p>
     <w:p>
@@ -7022,7 +6947,6 @@
           <w:sz w:val="24"/>
           <w:szCs w:val="24"/>
         </w:rPr>
-        <w:lastRenderedPageBreak/>
         <w:t>Al momento, se han descargado aproximadamente 160.000 registros de diferentes jugadores profesionales, uno de los grandes retosse encuentra en almacenar todos los datos, debido a que en un inicio no se tenia idea de cuales serian las variables que servirian en esta investigacion</w:t>
       </w:r>
       <w:r>
@@ -7561,6 +7485,7 @@
           <w:szCs w:val="24"/>
           <w:lang w:val="es-ES"/>
         </w:rPr>
+        <w:lastRenderedPageBreak/>
         <w:t>Experimentos Preliminares</w:t>
       </w:r>
     </w:p>
@@ -8507,18 +8432,7 @@
           <w:szCs w:val="24"/>
           <w:lang w:val="es-ES"/>
         </w:rPr>
-        <w:t xml:space="preserve"> En este caso la sensibilidad, que nos muestra la capacidad de detectar aquellas partidas que en efecto ganaron por el jugador y la especificidad aquella que nos </w:t>
-      </w:r>
-      <w:r>
-        <w:rPr>
-          <w:rFonts w:ascii="Arial" w:hAnsi="Arial" w:cs="Arial"/>
-          <w:color w:val="2E74B5" w:themeColor="accent1" w:themeShade="BF"/>
-          <w:sz w:val="24"/>
-          <w:szCs w:val="24"/>
-          <w:lang w:val="es-ES"/>
-        </w:rPr>
-        <w:lastRenderedPageBreak/>
-        <w:t xml:space="preserve">proporciona la ausencia de partidas no ganadas, en aquellas partidas que efectivamente ganó. </w:t>
+        <w:t xml:space="preserve"> En este caso la sensibilidad, que nos muestra la capacidad de detectar aquellas partidas que en efecto ganaron por el jugador y la especificidad aquella que nos proporciona la ausencia de partidas no ganadas, en aquellas partidas que efectivamente ganó. </w:t>
       </w:r>
     </w:p>
     <w:p>
@@ -8865,6 +8779,7 @@
                 <w:sz w:val="24"/>
                 <w:szCs w:val="24"/>
               </w:rPr>
+              <w:lastRenderedPageBreak/>
               <w:t>playerID</w:t>
             </w:r>
           </w:p>
@@ -11159,7 +11074,6 @@
                 <w:sz w:val="24"/>
                 <w:szCs w:val="24"/>
               </w:rPr>
-              <w:lastRenderedPageBreak/>
               <w:t>116585378</w:t>
             </w:r>
           </w:p>
@@ -12129,7 +12043,6 @@
           <w:sz w:val="24"/>
           <w:szCs w:val="24"/>
         </w:rPr>
-        <w:lastRenderedPageBreak/>
         <w:t>TRABAJO REALIZADO – ESTADO DEL ARTE</w:t>
       </w:r>
     </w:p>
@@ -12386,7 +12299,6 @@
           <w:id w:val="1316529680"/>
           <w:citation/>
         </w:sdtPr>
-        <w:sdtEndPr/>
         <w:sdtContent>
           <w:r>
             <w:rPr>
@@ -12656,7 +12568,6 @@
           <w:id w:val="-1850401702"/>
           <w:citation/>
         </w:sdtPr>
-        <w:sdtEndPr/>
         <w:sdtContent>
           <w:r>
             <w:rPr>
@@ -12743,6 +12654,7 @@
           <w:szCs w:val="24"/>
           <w:lang w:val="en-US"/>
         </w:rPr>
+        <w:lastRenderedPageBreak/>
         <w:t>Outcome Prediction of DOTA2 Based on Naïve Bayes Classifier</w:t>
       </w:r>
     </w:p>
@@ -12789,7 +12701,6 @@
           <w:id w:val="1421207669"/>
           <w:citation/>
         </w:sdtPr>
-        <w:sdtEndPr/>
         <w:sdtContent>
           <w:r>
             <w:rPr>
@@ -13042,7 +12953,6 @@
           <w:id w:val="1700048251"/>
           <w:citation/>
         </w:sdtPr>
-        <w:sdtEndPr/>
         <w:sdtContent>
           <w:r>
             <w:rPr>
@@ -13151,7 +13061,6 @@
           <w:szCs w:val="24"/>
           <w:lang w:val="es-419"/>
         </w:rPr>
-        <w:lastRenderedPageBreak/>
         <w:t>La parte teórica de esta tesis se centra en aclarar brevemente el árbol de decisiones y la teoría de redes neuronales artificiales</w:t>
       </w:r>
       <w:r>
@@ -13196,7 +13105,6 @@
           <w:id w:val="-1196223835"/>
           <w:citation/>
         </w:sdtPr>
-        <w:sdtEndPr/>
         <w:sdtContent>
           <w:r>
             <w:rPr>
@@ -13397,7 +13305,6 @@
           <w:docPartUnique/>
         </w:docPartObj>
       </w:sdtPr>
-      <w:sdtEndPr/>
       <w:sdtContent>
         <w:p>
           <w:pPr>
@@ -13412,7 +13319,6 @@
             <w:id w:val="111145805"/>
             <w:bibliography/>
           </w:sdtPr>
-          <w:sdtEndPr/>
           <w:sdtContent>
             <w:p>
               <w:pPr>
@@ -13650,15 +13556,7 @@
                         <w:noProof/>
                         <w:lang w:val="en-US"/>
                       </w:rPr>
-                      <w:t>Research Gate, "Discover scientific knowledge, and make your research visible.," researchgate.net, 2018. [Online]. Available: https://www.researchgate.net/figure/Map-of-</w:t>
-                    </w:r>
-                    <w:r>
-                      <w:rPr>
-                        <w:noProof/>
-                        <w:lang w:val="en-US"/>
-                      </w:rPr>
-                      <w:lastRenderedPageBreak/>
-                      <w:t xml:space="preserve">Dota-2-from-Dota-2-wiki-7_fig1_262207918. </w:t>
+                      <w:t xml:space="preserve">Research Gate, "Discover scientific knowledge, and make your research visible.," researchgate.net, 2018. [Online]. Available: https://www.researchgate.net/figure/Map-of-Dota-2-from-Dota-2-wiki-7_fig1_262207918. </w:t>
                     </w:r>
                     <w:r>
                       <w:rPr>
@@ -13690,7 +13588,6 @@
                       <w:rPr>
                         <w:noProof/>
                       </w:rPr>
-                      <w:lastRenderedPageBreak/>
                       <w:t xml:space="preserve">[5] </w:t>
                     </w:r>
                   </w:p>
@@ -14050,6 +13947,7 @@
                       <w:rPr>
                         <w:noProof/>
                       </w:rPr>
+                      <w:lastRenderedPageBreak/>
                       <w:t xml:space="preserve">[12] </w:t>
                     </w:r>
                   </w:p>
@@ -18612,7 +18510,7 @@
 </file>
 
 <file path=customXml/itemProps1.xml><?xml version="1.0" encoding="utf-8"?>
-<ds:datastoreItem xmlns:ds="http://schemas.openxmlformats.org/officeDocument/2006/customXml" ds:itemID="{7CDF578E-741F-D34C-9E2E-5CCA64560935}">
+<ds:datastoreItem xmlns:ds="http://schemas.openxmlformats.org/officeDocument/2006/customXml" ds:itemID="{223139B9-D865-3349-A861-BF180C32F070}">
   <ds:schemaRefs>
     <ds:schemaRef ds:uri="http://schemas.openxmlformats.org/officeDocument/2006/bibliography"/>
   </ds:schemaRefs>

</xml_diff>

<commit_message>
adds scope and derivable
</commit_message>
<xml_diff>
--- a/DOTA PREDICT coloquio Junio  2019.docx
+++ b/DOTA PREDICT coloquio Junio  2019.docx
@@ -203,7 +203,7 @@
           <w:sz w:val="24"/>
           <w:szCs w:val="24"/>
         </w:rPr>
-        <w:t>Diciembre</w:t>
+        <w:t>Junio</w:t>
       </w:r>
       <w:r>
         <w:rPr>
@@ -213,537 +213,24 @@
           <w:sz w:val="24"/>
           <w:szCs w:val="24"/>
         </w:rPr>
-        <w:t xml:space="preserve"> 2018</w:t>
-      </w:r>
-    </w:p>
-    <w:p>
-      <w:pPr>
-        <w:spacing w:line="240" w:lineRule="auto"/>
-        <w:rPr>
-          <w:rFonts w:ascii="Arial" w:hAnsi="Arial" w:cs="Arial"/>
-          <w:b/>
-          <w:sz w:val="24"/>
-          <w:szCs w:val="24"/>
-        </w:rPr>
-      </w:pPr>
-      <w:r>
-        <w:rPr>
-          <w:rFonts w:ascii="Arial" w:hAnsi="Arial" w:cs="Arial"/>
-          <w:b/>
-          <w:sz w:val="24"/>
-          <w:szCs w:val="24"/>
-        </w:rPr>
-        <w:t>____________</w:t>
-      </w:r>
-    </w:p>
-    <w:p>
-      <w:pPr>
-        <w:spacing w:line="240" w:lineRule="auto"/>
-        <w:rPr>
-          <w:rFonts w:ascii="Arial" w:hAnsi="Arial" w:cs="Arial"/>
-          <w:b/>
-          <w:sz w:val="24"/>
-          <w:szCs w:val="24"/>
-        </w:rPr>
-      </w:pPr>
-      <w:r>
-        <w:rPr>
-          <w:rFonts w:ascii="Arial" w:hAnsi="Arial" w:cs="Arial"/>
-          <w:b/>
-          <w:sz w:val="24"/>
-          <w:szCs w:val="24"/>
-        </w:rPr>
-        <w:t xml:space="preserve">Resumen </w:t>
-      </w:r>
-    </w:p>
-    <w:p>
-      <w:pPr>
-        <w:jc w:val="both"/>
-        <w:rPr>
-          <w:rFonts w:ascii="Arial" w:hAnsi="Arial" w:cs="Arial"/>
-          <w:color w:val="2E74B5" w:themeColor="accent1" w:themeShade="BF"/>
-          <w:sz w:val="24"/>
-          <w:szCs w:val="24"/>
-        </w:rPr>
-      </w:pPr>
-    </w:p>
-    <w:p>
-      <w:pPr>
-        <w:jc w:val="both"/>
-        <w:rPr>
-          <w:rFonts w:ascii="Arial" w:hAnsi="Arial" w:cs="Arial"/>
-          <w:color w:val="2E74B5" w:themeColor="accent1" w:themeShade="BF"/>
-          <w:sz w:val="24"/>
-          <w:szCs w:val="24"/>
-        </w:rPr>
-      </w:pPr>
-      <w:r>
-        <w:rPr>
-          <w:rFonts w:ascii="Arial" w:hAnsi="Arial" w:cs="Arial"/>
-          <w:color w:val="2E74B5" w:themeColor="accent1" w:themeShade="BF"/>
-          <w:sz w:val="24"/>
-          <w:szCs w:val="24"/>
-        </w:rPr>
-        <w:t xml:space="preserve">La investigación </w:t>
-      </w:r>
-      <w:r>
-        <w:rPr>
-          <w:rFonts w:ascii="Arial" w:hAnsi="Arial" w:cs="Arial"/>
-          <w:color w:val="2E74B5" w:themeColor="accent1" w:themeShade="BF"/>
-          <w:sz w:val="24"/>
-          <w:szCs w:val="24"/>
-        </w:rPr>
-        <w:t>de</w:t>
-      </w:r>
-      <w:r>
-        <w:rPr>
-          <w:rFonts w:ascii="Arial" w:hAnsi="Arial" w:cs="Arial"/>
-          <w:color w:val="2E74B5" w:themeColor="accent1" w:themeShade="BF"/>
-          <w:sz w:val="24"/>
-          <w:szCs w:val="24"/>
-        </w:rPr>
-        <w:t xml:space="preserve"> esta tesis </w:t>
-      </w:r>
-      <w:r>
-        <w:rPr>
-          <w:rFonts w:ascii="Arial" w:hAnsi="Arial" w:cs="Arial"/>
-          <w:color w:val="2E74B5" w:themeColor="accent1" w:themeShade="BF"/>
-          <w:sz w:val="24"/>
-          <w:szCs w:val="24"/>
-        </w:rPr>
-        <w:t>consiste</w:t>
-      </w:r>
-      <w:r>
-        <w:rPr>
-          <w:rFonts w:ascii="Arial" w:hAnsi="Arial" w:cs="Arial"/>
-          <w:color w:val="2E74B5" w:themeColor="accent1" w:themeShade="BF"/>
-          <w:sz w:val="24"/>
-          <w:szCs w:val="24"/>
-        </w:rPr>
-        <w:t xml:space="preserve"> en explorar los datos de las partidas del juego Dota 2, donde se </w:t>
-      </w:r>
-      <w:r>
-        <w:rPr>
-          <w:rFonts w:ascii="Arial" w:hAnsi="Arial" w:cs="Arial"/>
-          <w:color w:val="2E74B5" w:themeColor="accent1" w:themeShade="BF"/>
-          <w:sz w:val="24"/>
-          <w:szCs w:val="24"/>
-        </w:rPr>
-        <w:t>analizarán</w:t>
-      </w:r>
-      <w:r>
-        <w:rPr>
-          <w:rFonts w:ascii="Arial" w:hAnsi="Arial" w:cs="Arial"/>
-          <w:color w:val="2E74B5" w:themeColor="accent1" w:themeShade="BF"/>
-          <w:sz w:val="24"/>
-          <w:szCs w:val="24"/>
-        </w:rPr>
-        <w:t xml:space="preserve"> las partidas</w:t>
-      </w:r>
-      <w:r>
-        <w:rPr>
-          <w:rFonts w:ascii="Arial" w:hAnsi="Arial" w:cs="Arial"/>
-          <w:color w:val="2E74B5" w:themeColor="accent1" w:themeShade="BF"/>
-          <w:sz w:val="24"/>
-          <w:szCs w:val="24"/>
-        </w:rPr>
-        <w:t xml:space="preserve"> individuales </w:t>
-      </w:r>
-      <w:r>
-        <w:rPr>
-          <w:rFonts w:ascii="Arial" w:hAnsi="Arial" w:cs="Arial"/>
-          <w:color w:val="2E74B5" w:themeColor="accent1" w:themeShade="BF"/>
-          <w:sz w:val="24"/>
-          <w:szCs w:val="24"/>
-        </w:rPr>
-        <w:t xml:space="preserve">de los jugadores pertenecientes a </w:t>
-      </w:r>
-      <w:r>
-        <w:rPr>
-          <w:rFonts w:ascii="Arial" w:hAnsi="Arial" w:cs="Arial"/>
-          <w:color w:val="2E74B5" w:themeColor="accent1" w:themeShade="BF"/>
-          <w:sz w:val="24"/>
-          <w:szCs w:val="24"/>
-        </w:rPr>
-        <w:t>un equipo</w:t>
-      </w:r>
-      <w:r>
-        <w:rPr>
-          <w:rFonts w:ascii="Arial" w:hAnsi="Arial" w:cs="Arial"/>
-          <w:color w:val="2E74B5" w:themeColor="accent1" w:themeShade="BF"/>
-          <w:sz w:val="24"/>
-          <w:szCs w:val="24"/>
-        </w:rPr>
-        <w:t xml:space="preserve"> profesional y en las partidas realizadas en ligas mayores y premier. Por un lado, </w:t>
-      </w:r>
-      <w:r>
-        <w:rPr>
-          <w:rFonts w:ascii="Arial" w:hAnsi="Arial" w:cs="Arial"/>
-          <w:color w:val="2E74B5" w:themeColor="accent1" w:themeShade="BF"/>
-          <w:sz w:val="24"/>
-          <w:szCs w:val="24"/>
-        </w:rPr>
-        <w:t>analizará</w:t>
-      </w:r>
-      <w:r>
-        <w:rPr>
-          <w:rFonts w:ascii="Arial" w:hAnsi="Arial" w:cs="Arial"/>
-          <w:color w:val="2E74B5" w:themeColor="accent1" w:themeShade="BF"/>
-          <w:sz w:val="24"/>
-          <w:szCs w:val="24"/>
-        </w:rPr>
-        <w:t xml:space="preserve"> las partidas </w:t>
-      </w:r>
-      <w:r>
-        <w:rPr>
-          <w:rFonts w:ascii="Arial" w:hAnsi="Arial" w:cs="Arial"/>
-          <w:color w:val="2E74B5" w:themeColor="accent1" w:themeShade="BF"/>
-          <w:sz w:val="24"/>
-          <w:szCs w:val="24"/>
-        </w:rPr>
-        <w:t>individuales</w:t>
-      </w:r>
-      <w:r>
-        <w:rPr>
-          <w:rFonts w:ascii="Arial" w:hAnsi="Arial" w:cs="Arial"/>
-          <w:color w:val="2E74B5" w:themeColor="accent1" w:themeShade="BF"/>
-          <w:sz w:val="24"/>
-          <w:szCs w:val="24"/>
-        </w:rPr>
-        <w:t xml:space="preserve"> </w:t>
-      </w:r>
-      <w:r>
-        <w:rPr>
-          <w:rFonts w:ascii="Arial" w:hAnsi="Arial" w:cs="Arial"/>
-          <w:color w:val="2E74B5" w:themeColor="accent1" w:themeShade="BF"/>
-          <w:sz w:val="24"/>
-          <w:szCs w:val="24"/>
-        </w:rPr>
-        <w:t>de un jugador profesional, entrenando</w:t>
-      </w:r>
-      <w:r>
-        <w:rPr>
-          <w:rFonts w:ascii="Arial" w:hAnsi="Arial" w:cs="Arial"/>
-          <w:color w:val="2E74B5" w:themeColor="accent1" w:themeShade="BF"/>
-          <w:sz w:val="24"/>
-          <w:szCs w:val="24"/>
-        </w:rPr>
-        <w:t xml:space="preserve"> </w:t>
-      </w:r>
-      <w:r>
-        <w:rPr>
-          <w:rFonts w:ascii="Arial" w:hAnsi="Arial" w:cs="Arial"/>
-          <w:color w:val="2E74B5" w:themeColor="accent1" w:themeShade="BF"/>
-          <w:sz w:val="24"/>
-          <w:szCs w:val="24"/>
-        </w:rPr>
-        <w:t>un algoritmo de aprendizaje</w:t>
-      </w:r>
-      <w:r>
-        <w:rPr>
-          <w:rFonts w:ascii="Arial" w:hAnsi="Arial" w:cs="Arial"/>
-          <w:color w:val="2E74B5" w:themeColor="accent1" w:themeShade="BF"/>
-          <w:sz w:val="24"/>
-          <w:szCs w:val="24"/>
-        </w:rPr>
-        <w:t>, para obtener</w:t>
-      </w:r>
-      <w:r>
-        <w:rPr>
-          <w:rFonts w:ascii="Arial" w:hAnsi="Arial" w:cs="Arial"/>
-          <w:color w:val="2E74B5" w:themeColor="accent1" w:themeShade="BF"/>
-          <w:sz w:val="24"/>
-          <w:szCs w:val="24"/>
-        </w:rPr>
-        <w:t xml:space="preserve"> </w:t>
-      </w:r>
-      <w:r>
-        <w:rPr>
-          <w:rFonts w:ascii="Arial" w:hAnsi="Arial" w:cs="Arial"/>
-          <w:color w:val="2E74B5" w:themeColor="accent1" w:themeShade="BF"/>
-          <w:sz w:val="24"/>
-          <w:szCs w:val="24"/>
-        </w:rPr>
-        <w:t>un modelo predictivo. Por otro lado,</w:t>
-      </w:r>
-      <w:r>
-        <w:rPr>
-          <w:rFonts w:ascii="Arial" w:hAnsi="Arial" w:cs="Arial"/>
-          <w:color w:val="2E74B5" w:themeColor="accent1" w:themeShade="BF"/>
-          <w:sz w:val="24"/>
-          <w:szCs w:val="24"/>
-        </w:rPr>
-        <w:t xml:space="preserve"> se implementará un árbol de decisión que será a su vez alimentado por el anterior modelo aplicando este </w:t>
-      </w:r>
-      <w:r>
-        <w:rPr>
-          <w:rFonts w:ascii="Arial" w:hAnsi="Arial" w:cs="Arial"/>
-          <w:color w:val="2E74B5" w:themeColor="accent1" w:themeShade="BF"/>
-          <w:sz w:val="24"/>
-          <w:szCs w:val="24"/>
-        </w:rPr>
-        <w:t>algoritmo</w:t>
-      </w:r>
-      <w:r>
-        <w:rPr>
-          <w:rFonts w:ascii="Arial" w:hAnsi="Arial" w:cs="Arial"/>
-          <w:color w:val="2E74B5" w:themeColor="accent1" w:themeShade="BF"/>
-          <w:sz w:val="24"/>
-          <w:szCs w:val="24"/>
-        </w:rPr>
-        <w:t xml:space="preserve"> en el </w:t>
-      </w:r>
-      <w:r>
-        <w:rPr>
-          <w:rFonts w:ascii="Arial" w:hAnsi="Arial" w:cs="Arial"/>
-          <w:color w:val="2E74B5" w:themeColor="accent1" w:themeShade="BF"/>
-          <w:sz w:val="24"/>
-          <w:szCs w:val="24"/>
-        </w:rPr>
-        <w:t>campo</w:t>
-      </w:r>
-      <w:r>
-        <w:rPr>
-          <w:rFonts w:ascii="Arial" w:hAnsi="Arial" w:cs="Arial"/>
-          <w:color w:val="2E74B5" w:themeColor="accent1" w:themeShade="BF"/>
-          <w:sz w:val="24"/>
-          <w:szCs w:val="24"/>
-        </w:rPr>
-        <w:t xml:space="preserve"> de las ligas mayores y premier, para predecir un equipo ganador.</w:t>
-      </w:r>
-      <w:r>
-        <w:rPr>
-          <w:rFonts w:ascii="Arial" w:hAnsi="Arial" w:cs="Arial"/>
-          <w:color w:val="2E74B5" w:themeColor="accent1" w:themeShade="BF"/>
-          <w:sz w:val="24"/>
-          <w:szCs w:val="24"/>
-        </w:rPr>
-        <w:t xml:space="preserve"> </w:t>
-      </w:r>
-    </w:p>
-    <w:p>
-      <w:pPr>
-        <w:jc w:val="both"/>
-        <w:rPr>
-          <w:rFonts w:ascii="Arial" w:hAnsi="Arial" w:cs="Arial"/>
-          <w:color w:val="2E74B5" w:themeColor="accent1" w:themeShade="BF"/>
-          <w:sz w:val="24"/>
-          <w:szCs w:val="24"/>
-          <w:lang w:val="es-419"/>
-        </w:rPr>
-      </w:pPr>
-    </w:p>
-    <w:p>
-      <w:pPr>
-        <w:jc w:val="both"/>
-        <w:rPr>
-          <w:rFonts w:ascii="Arial" w:hAnsi="Arial" w:cs="Arial"/>
-          <w:color w:val="70AD47" w:themeColor="accent6"/>
-          <w:sz w:val="24"/>
-          <w:szCs w:val="24"/>
-        </w:rPr>
-      </w:pPr>
-      <w:r>
-        <w:rPr>
-          <w:rFonts w:ascii="Arial" w:hAnsi="Arial" w:cs="Arial"/>
-          <w:b/>
-          <w:sz w:val="24"/>
-          <w:szCs w:val="24"/>
-        </w:rPr>
-        <w:t>Palabras clave:</w:t>
-      </w:r>
-      <w:r>
-        <w:rPr>
-          <w:rFonts w:ascii="Arial" w:hAnsi="Arial" w:cs="Arial"/>
-          <w:color w:val="70AD47" w:themeColor="accent6"/>
-          <w:sz w:val="24"/>
-          <w:szCs w:val="24"/>
-        </w:rPr>
-        <w:t xml:space="preserve"> </w:t>
-      </w:r>
-      <w:r>
-        <w:rPr>
-          <w:rFonts w:ascii="Arial" w:hAnsi="Arial" w:cs="Arial"/>
-          <w:color w:val="2E74B5" w:themeColor="accent1" w:themeShade="BF"/>
-          <w:sz w:val="24"/>
-          <w:szCs w:val="24"/>
-        </w:rPr>
-        <w:t>Machine learning, modelo predictivo, minería de datos</w:t>
-      </w:r>
-      <w:r>
-        <w:rPr>
-          <w:rFonts w:ascii="Arial" w:hAnsi="Arial" w:cs="Arial"/>
-          <w:color w:val="2E74B5" w:themeColor="accent1" w:themeShade="BF"/>
-          <w:sz w:val="24"/>
-          <w:szCs w:val="24"/>
-        </w:rPr>
-        <w:t>, aprendizaje supervisado.</w:t>
-      </w:r>
-    </w:p>
-    <w:p>
-      <w:pPr>
-        <w:rPr>
-          <w:rFonts w:ascii="Arial" w:hAnsi="Arial" w:cs="Arial"/>
-          <w:b/>
-          <w:sz w:val="24"/>
-          <w:szCs w:val="24"/>
-          <w:lang w:val="en-US"/>
-        </w:rPr>
-      </w:pPr>
-      <w:r>
-        <w:rPr>
-          <w:rFonts w:ascii="Arial" w:hAnsi="Arial" w:cs="Arial"/>
-          <w:b/>
-          <w:sz w:val="24"/>
-          <w:szCs w:val="24"/>
-          <w:lang w:val="en-US"/>
-        </w:rPr>
-        <w:t>Abstract</w:t>
-      </w:r>
-    </w:p>
-    <w:p>
-      <w:pPr>
-        <w:jc w:val="both"/>
-        <w:rPr>
-          <w:rFonts w:ascii="Arial" w:hAnsi="Arial" w:cs="Arial"/>
-          <w:color w:val="2E74B5" w:themeColor="accent1" w:themeShade="BF"/>
-          <w:sz w:val="24"/>
-          <w:szCs w:val="24"/>
-          <w:lang w:val="en-US"/>
-        </w:rPr>
-      </w:pPr>
-    </w:p>
-    <w:p>
-      <w:pPr>
-        <w:jc w:val="both"/>
-        <w:rPr>
-          <w:rFonts w:ascii="Arial" w:hAnsi="Arial" w:cs="Arial"/>
-          <w:color w:val="2E74B5" w:themeColor="accent1" w:themeShade="BF"/>
-          <w:sz w:val="24"/>
-          <w:szCs w:val="24"/>
-          <w:lang w:val="en-US"/>
-        </w:rPr>
-      </w:pPr>
-      <w:r>
-        <w:rPr>
-          <w:rFonts w:ascii="Arial" w:hAnsi="Arial" w:cs="Arial"/>
-          <w:color w:val="2E74B5" w:themeColor="accent1" w:themeShade="BF"/>
-          <w:sz w:val="24"/>
-          <w:szCs w:val="24"/>
-          <w:lang w:val="en-US"/>
-        </w:rPr>
-        <w:t xml:space="preserve">The research that will be carried out in this thesis will consist in exploring the data of the games of the game </w:t>
-      </w:r>
-      <w:proofErr w:type="spellStart"/>
-      <w:r>
-        <w:rPr>
-          <w:rFonts w:ascii="Arial" w:hAnsi="Arial" w:cs="Arial"/>
-          <w:color w:val="2E74B5" w:themeColor="accent1" w:themeShade="BF"/>
-          <w:sz w:val="24"/>
-          <w:szCs w:val="24"/>
-          <w:lang w:val="en-US"/>
-        </w:rPr>
-        <w:t>Dota</w:t>
-      </w:r>
-      <w:proofErr w:type="spellEnd"/>
-      <w:r>
-        <w:rPr>
-          <w:rFonts w:ascii="Arial" w:hAnsi="Arial" w:cs="Arial"/>
-          <w:color w:val="2E74B5" w:themeColor="accent1" w:themeShade="BF"/>
-          <w:sz w:val="24"/>
-          <w:szCs w:val="24"/>
-          <w:lang w:val="en-US"/>
-        </w:rPr>
-        <w:t xml:space="preserve"> 2, where the unique games of the players belonging to a professional league will be found, and in the games made in the major and premier leagues. On the one hand, we will analyze the unique games of a professional player, training a series of supervised learning algorithms and obtain a predictive model. On the other hand, a decision tree will be implemented that will be fed by the previous model, applying this tree in the field of the major and premier leagues, to predict a winning team.</w:t>
-      </w:r>
-    </w:p>
-    <w:p>
-      <w:pPr>
-        <w:rPr>
-          <w:rFonts w:ascii="Arial" w:hAnsi="Arial" w:cs="Arial"/>
-          <w:color w:val="70AD47" w:themeColor="accent6"/>
-          <w:sz w:val="24"/>
-          <w:szCs w:val="24"/>
-          <w:lang w:val="en-US"/>
-        </w:rPr>
-      </w:pPr>
-      <w:r>
-        <w:rPr>
-          <w:rFonts w:ascii="Arial" w:hAnsi="Arial" w:cs="Arial"/>
-          <w:b/>
-          <w:sz w:val="24"/>
-          <w:szCs w:val="24"/>
-          <w:lang w:val="en-US"/>
-        </w:rPr>
-        <w:t xml:space="preserve">Key words: </w:t>
-      </w:r>
-      <w:r>
-        <w:rPr>
-          <w:rFonts w:ascii="Arial" w:hAnsi="Arial" w:cs="Arial"/>
-          <w:color w:val="2E74B5" w:themeColor="accent1" w:themeShade="BF"/>
-          <w:sz w:val="24"/>
-          <w:szCs w:val="24"/>
-          <w:lang w:val="en-US"/>
-        </w:rPr>
-        <w:t>Machine learning, predictive model, da</w:t>
-      </w:r>
-      <w:r>
-        <w:rPr>
-          <w:rFonts w:ascii="Arial" w:hAnsi="Arial" w:cs="Arial"/>
-          <w:color w:val="2E74B5" w:themeColor="accent1" w:themeShade="BF"/>
-          <w:sz w:val="24"/>
-          <w:szCs w:val="24"/>
-          <w:lang w:val="en-US"/>
-        </w:rPr>
-        <w:t>ta mining</w:t>
-      </w:r>
-      <w:r>
-        <w:rPr>
-          <w:rFonts w:ascii="Arial" w:hAnsi="Arial" w:cs="Arial"/>
-          <w:color w:val="2E74B5" w:themeColor="accent1" w:themeShade="BF"/>
-          <w:sz w:val="24"/>
-          <w:szCs w:val="24"/>
-          <w:lang w:val="en-US"/>
-        </w:rPr>
-        <w:t xml:space="preserve">, </w:t>
-      </w:r>
-      <w:r>
-        <w:rPr>
-          <w:rFonts w:ascii="Arial" w:hAnsi="Arial" w:cs="Arial"/>
-          <w:color w:val="2E74B5" w:themeColor="accent1" w:themeShade="BF"/>
-          <w:sz w:val="24"/>
-          <w:szCs w:val="24"/>
-          <w:lang w:val="en-US"/>
-        </w:rPr>
-        <w:t xml:space="preserve">supervised learning. </w:t>
-      </w:r>
-      <w:r>
-        <w:rPr>
-          <w:rFonts w:ascii="Arial" w:hAnsi="Arial" w:cs="Arial"/>
-          <w:color w:val="70AD47" w:themeColor="accent6"/>
-          <w:sz w:val="24"/>
-          <w:szCs w:val="24"/>
-          <w:lang w:val="en-US"/>
-        </w:rPr>
-        <w:br/>
-      </w:r>
-    </w:p>
-    <w:p>
-      <w:pPr>
-        <w:rPr>
-          <w:rFonts w:ascii="Arial" w:hAnsi="Arial" w:cs="Arial"/>
-          <w:b/>
-          <w:color w:val="70AD47" w:themeColor="accent6"/>
-          <w:sz w:val="24"/>
-          <w:szCs w:val="24"/>
-          <w:lang w:val="en-US"/>
-        </w:rPr>
-      </w:pPr>
+        <w:t xml:space="preserve"> 201</w:t>
+      </w:r>
+      <w:r>
+        <w:rPr>
+          <w:rFonts w:ascii="Arial" w:hAnsi="Arial" w:cs="Arial"/>
+          <w:i/>
+          <w:color w:val="2E74B5" w:themeColor="accent1" w:themeShade="BF"/>
+          <w:sz w:val="24"/>
+          <w:szCs w:val="24"/>
+        </w:rPr>
+        <w:t>9</w:t>
+      </w:r>
       <w:bookmarkStart w:id="0" w:name="_GoBack"/>
       <w:bookmarkEnd w:id="0"/>
     </w:p>
     <w:p>
       <w:pPr>
+        <w:spacing w:line="240" w:lineRule="auto"/>
         <w:rPr>
           <w:rFonts w:ascii="Arial" w:hAnsi="Arial" w:cs="Arial"/>
           <w:b/>
@@ -758,11 +245,31 @@
           <w:sz w:val="24"/>
           <w:szCs w:val="24"/>
         </w:rPr>
-        <w:t>INTRODUCCIÓN</w:t>
+        <w:t>____________</w:t>
       </w:r>
     </w:p>
     <w:p>
       <w:pPr>
+        <w:spacing w:line="240" w:lineRule="auto"/>
+        <w:rPr>
+          <w:rFonts w:ascii="Arial" w:hAnsi="Arial" w:cs="Arial"/>
+          <w:b/>
+          <w:sz w:val="24"/>
+          <w:szCs w:val="24"/>
+        </w:rPr>
+      </w:pPr>
+      <w:r>
+        <w:rPr>
+          <w:rFonts w:ascii="Arial" w:hAnsi="Arial" w:cs="Arial"/>
+          <w:b/>
+          <w:sz w:val="24"/>
+          <w:szCs w:val="24"/>
+        </w:rPr>
+        <w:t xml:space="preserve">Resumen </w:t>
+      </w:r>
+    </w:p>
+    <w:p>
+      <w:pPr>
         <w:jc w:val="both"/>
         <w:rPr>
           <w:rFonts w:ascii="Arial" w:hAnsi="Arial" w:cs="Arial"/>
@@ -771,34 +278,495 @@
           <w:szCs w:val="24"/>
         </w:rPr>
       </w:pPr>
-      <w:r>
-        <w:rPr>
-          <w:rFonts w:ascii="Arial" w:hAnsi="Arial" w:cs="Arial"/>
-          <w:color w:val="2E74B5" w:themeColor="accent1" w:themeShade="BF"/>
-          <w:sz w:val="24"/>
-          <w:szCs w:val="24"/>
-        </w:rPr>
-        <w:t xml:space="preserve">Según Wagner la definición de </w:t>
-      </w:r>
-      <w:proofErr w:type="spellStart"/>
-      <w:r>
-        <w:rPr>
-          <w:rFonts w:ascii="Arial" w:hAnsi="Arial" w:cs="Arial"/>
-          <w:color w:val="2E74B5" w:themeColor="accent1" w:themeShade="BF"/>
-          <w:sz w:val="24"/>
-          <w:szCs w:val="24"/>
-        </w:rPr>
-        <w:t>esport</w:t>
-      </w:r>
-      <w:proofErr w:type="spellEnd"/>
-      <w:r>
-        <w:rPr>
-          <w:rFonts w:ascii="Arial" w:hAnsi="Arial" w:cs="Arial"/>
-          <w:color w:val="2E74B5" w:themeColor="accent1" w:themeShade="BF"/>
-          <w:sz w:val="24"/>
-          <w:szCs w:val="24"/>
-        </w:rPr>
-        <w:t xml:space="preserve"> es </w:t>
+    </w:p>
+    <w:p>
+      <w:pPr>
+        <w:jc w:val="both"/>
+        <w:rPr>
+          <w:rFonts w:ascii="Arial" w:hAnsi="Arial" w:cs="Arial"/>
+          <w:color w:val="2E74B5" w:themeColor="accent1" w:themeShade="BF"/>
+          <w:sz w:val="24"/>
+          <w:szCs w:val="24"/>
+        </w:rPr>
+      </w:pPr>
+      <w:r>
+        <w:rPr>
+          <w:rFonts w:ascii="Arial" w:hAnsi="Arial" w:cs="Arial"/>
+          <w:color w:val="2E74B5" w:themeColor="accent1" w:themeShade="BF"/>
+          <w:sz w:val="24"/>
+          <w:szCs w:val="24"/>
+        </w:rPr>
+        <w:t xml:space="preserve">La investigación </w:t>
+      </w:r>
+      <w:r>
+        <w:rPr>
+          <w:rFonts w:ascii="Arial" w:hAnsi="Arial" w:cs="Arial"/>
+          <w:color w:val="2E74B5" w:themeColor="accent1" w:themeShade="BF"/>
+          <w:sz w:val="24"/>
+          <w:szCs w:val="24"/>
+        </w:rPr>
+        <w:t>de</w:t>
+      </w:r>
+      <w:r>
+        <w:rPr>
+          <w:rFonts w:ascii="Arial" w:hAnsi="Arial" w:cs="Arial"/>
+          <w:color w:val="2E74B5" w:themeColor="accent1" w:themeShade="BF"/>
+          <w:sz w:val="24"/>
+          <w:szCs w:val="24"/>
+        </w:rPr>
+        <w:t xml:space="preserve"> esta tesis </w:t>
+      </w:r>
+      <w:r>
+        <w:rPr>
+          <w:rFonts w:ascii="Arial" w:hAnsi="Arial" w:cs="Arial"/>
+          <w:color w:val="2E74B5" w:themeColor="accent1" w:themeShade="BF"/>
+          <w:sz w:val="24"/>
+          <w:szCs w:val="24"/>
+        </w:rPr>
+        <w:t>consiste</w:t>
+      </w:r>
+      <w:r>
+        <w:rPr>
+          <w:rFonts w:ascii="Arial" w:hAnsi="Arial" w:cs="Arial"/>
+          <w:color w:val="2E74B5" w:themeColor="accent1" w:themeShade="BF"/>
+          <w:sz w:val="24"/>
+          <w:szCs w:val="24"/>
+        </w:rPr>
+        <w:t xml:space="preserve"> en explorar los datos de las partidas del juego Dota 2, donde se </w:t>
+      </w:r>
+      <w:r>
+        <w:rPr>
+          <w:rFonts w:ascii="Arial" w:hAnsi="Arial" w:cs="Arial"/>
+          <w:color w:val="2E74B5" w:themeColor="accent1" w:themeShade="BF"/>
+          <w:sz w:val="24"/>
+          <w:szCs w:val="24"/>
+        </w:rPr>
+        <w:t>analizarán</w:t>
+      </w:r>
+      <w:r>
+        <w:rPr>
+          <w:rFonts w:ascii="Arial" w:hAnsi="Arial" w:cs="Arial"/>
+          <w:color w:val="2E74B5" w:themeColor="accent1" w:themeShade="BF"/>
+          <w:sz w:val="24"/>
+          <w:szCs w:val="24"/>
+        </w:rPr>
+        <w:t xml:space="preserve"> las partidas</w:t>
+      </w:r>
+      <w:r>
+        <w:rPr>
+          <w:rFonts w:ascii="Arial" w:hAnsi="Arial" w:cs="Arial"/>
+          <w:color w:val="2E74B5" w:themeColor="accent1" w:themeShade="BF"/>
+          <w:sz w:val="24"/>
+          <w:szCs w:val="24"/>
+        </w:rPr>
+        <w:t xml:space="preserve"> individuales </w:t>
+      </w:r>
+      <w:r>
+        <w:rPr>
+          <w:rFonts w:ascii="Arial" w:hAnsi="Arial" w:cs="Arial"/>
+          <w:color w:val="2E74B5" w:themeColor="accent1" w:themeShade="BF"/>
+          <w:sz w:val="24"/>
+          <w:szCs w:val="24"/>
+        </w:rPr>
+        <w:t xml:space="preserve">de los jugadores pertenecientes a </w:t>
+      </w:r>
+      <w:r>
+        <w:rPr>
+          <w:rFonts w:ascii="Arial" w:hAnsi="Arial" w:cs="Arial"/>
+          <w:color w:val="2E74B5" w:themeColor="accent1" w:themeShade="BF"/>
+          <w:sz w:val="24"/>
+          <w:szCs w:val="24"/>
+        </w:rPr>
+        <w:t>un equipo</w:t>
+      </w:r>
+      <w:r>
+        <w:rPr>
+          <w:rFonts w:ascii="Arial" w:hAnsi="Arial" w:cs="Arial"/>
+          <w:color w:val="2E74B5" w:themeColor="accent1" w:themeShade="BF"/>
+          <w:sz w:val="24"/>
+          <w:szCs w:val="24"/>
+        </w:rPr>
+        <w:t xml:space="preserve"> profesional y en las partidas realizadas en ligas mayores y premier. Por un lado, </w:t>
+      </w:r>
+      <w:r>
+        <w:rPr>
+          <w:rFonts w:ascii="Arial" w:hAnsi="Arial" w:cs="Arial"/>
+          <w:color w:val="2E74B5" w:themeColor="accent1" w:themeShade="BF"/>
+          <w:sz w:val="24"/>
+          <w:szCs w:val="24"/>
+        </w:rPr>
+        <w:t>analizará</w:t>
+      </w:r>
+      <w:r>
+        <w:rPr>
+          <w:rFonts w:ascii="Arial" w:hAnsi="Arial" w:cs="Arial"/>
+          <w:color w:val="2E74B5" w:themeColor="accent1" w:themeShade="BF"/>
+          <w:sz w:val="24"/>
+          <w:szCs w:val="24"/>
+        </w:rPr>
+        <w:t xml:space="preserve"> las partidas </w:t>
+      </w:r>
+      <w:r>
+        <w:rPr>
+          <w:rFonts w:ascii="Arial" w:hAnsi="Arial" w:cs="Arial"/>
+          <w:color w:val="2E74B5" w:themeColor="accent1" w:themeShade="BF"/>
+          <w:sz w:val="24"/>
+          <w:szCs w:val="24"/>
+        </w:rPr>
+        <w:t>individuales</w:t>
+      </w:r>
+      <w:r>
+        <w:rPr>
+          <w:rFonts w:ascii="Arial" w:hAnsi="Arial" w:cs="Arial"/>
+          <w:color w:val="2E74B5" w:themeColor="accent1" w:themeShade="BF"/>
+          <w:sz w:val="24"/>
+          <w:szCs w:val="24"/>
+        </w:rPr>
+        <w:t xml:space="preserve"> </w:t>
+      </w:r>
+      <w:r>
+        <w:rPr>
+          <w:rFonts w:ascii="Arial" w:hAnsi="Arial" w:cs="Arial"/>
+          <w:color w:val="2E74B5" w:themeColor="accent1" w:themeShade="BF"/>
+          <w:sz w:val="24"/>
+          <w:szCs w:val="24"/>
+        </w:rPr>
+        <w:t>de un jugador profesional, entrenando</w:t>
+      </w:r>
+      <w:r>
+        <w:rPr>
+          <w:rFonts w:ascii="Arial" w:hAnsi="Arial" w:cs="Arial"/>
+          <w:color w:val="2E74B5" w:themeColor="accent1" w:themeShade="BF"/>
+          <w:sz w:val="24"/>
+          <w:szCs w:val="24"/>
+        </w:rPr>
+        <w:t xml:space="preserve"> </w:t>
+      </w:r>
+      <w:r>
+        <w:rPr>
+          <w:rFonts w:ascii="Arial" w:hAnsi="Arial" w:cs="Arial"/>
+          <w:color w:val="2E74B5" w:themeColor="accent1" w:themeShade="BF"/>
+          <w:sz w:val="24"/>
+          <w:szCs w:val="24"/>
+        </w:rPr>
+        <w:t>un algoritmo de aprendizaje</w:t>
+      </w:r>
+      <w:r>
+        <w:rPr>
+          <w:rFonts w:ascii="Arial" w:hAnsi="Arial" w:cs="Arial"/>
+          <w:color w:val="2E74B5" w:themeColor="accent1" w:themeShade="BF"/>
+          <w:sz w:val="24"/>
+          <w:szCs w:val="24"/>
+        </w:rPr>
+        <w:t>, para obtener</w:t>
+      </w:r>
+      <w:r>
+        <w:rPr>
+          <w:rFonts w:ascii="Arial" w:hAnsi="Arial" w:cs="Arial"/>
+          <w:color w:val="2E74B5" w:themeColor="accent1" w:themeShade="BF"/>
+          <w:sz w:val="24"/>
+          <w:szCs w:val="24"/>
+        </w:rPr>
+        <w:t xml:space="preserve"> </w:t>
+      </w:r>
+      <w:r>
+        <w:rPr>
+          <w:rFonts w:ascii="Arial" w:hAnsi="Arial" w:cs="Arial"/>
+          <w:color w:val="2E74B5" w:themeColor="accent1" w:themeShade="BF"/>
+          <w:sz w:val="24"/>
+          <w:szCs w:val="24"/>
+        </w:rPr>
+        <w:t>un modelo predictivo. Por otro lado,</w:t>
+      </w:r>
+      <w:r>
+        <w:rPr>
+          <w:rFonts w:ascii="Arial" w:hAnsi="Arial" w:cs="Arial"/>
+          <w:color w:val="2E74B5" w:themeColor="accent1" w:themeShade="BF"/>
+          <w:sz w:val="24"/>
+          <w:szCs w:val="24"/>
+        </w:rPr>
+        <w:t xml:space="preserve"> se implementará un árbol de decisión que será a su vez alimentado por el anterior modelo aplicando este </w:t>
+      </w:r>
+      <w:r>
+        <w:rPr>
+          <w:rFonts w:ascii="Arial" w:hAnsi="Arial" w:cs="Arial"/>
+          <w:color w:val="2E74B5" w:themeColor="accent1" w:themeShade="BF"/>
+          <w:sz w:val="24"/>
+          <w:szCs w:val="24"/>
+        </w:rPr>
+        <w:t>algoritmo</w:t>
+      </w:r>
+      <w:r>
+        <w:rPr>
+          <w:rFonts w:ascii="Arial" w:hAnsi="Arial" w:cs="Arial"/>
+          <w:color w:val="2E74B5" w:themeColor="accent1" w:themeShade="BF"/>
+          <w:sz w:val="24"/>
+          <w:szCs w:val="24"/>
+        </w:rPr>
+        <w:t xml:space="preserve"> en el </w:t>
+      </w:r>
+      <w:r>
+        <w:rPr>
+          <w:rFonts w:ascii="Arial" w:hAnsi="Arial" w:cs="Arial"/>
+          <w:color w:val="2E74B5" w:themeColor="accent1" w:themeShade="BF"/>
+          <w:sz w:val="24"/>
+          <w:szCs w:val="24"/>
+        </w:rPr>
+        <w:t>campo</w:t>
+      </w:r>
+      <w:r>
+        <w:rPr>
+          <w:rFonts w:ascii="Arial" w:hAnsi="Arial" w:cs="Arial"/>
+          <w:color w:val="2E74B5" w:themeColor="accent1" w:themeShade="BF"/>
+          <w:sz w:val="24"/>
+          <w:szCs w:val="24"/>
+        </w:rPr>
+        <w:t xml:space="preserve"> de las ligas mayores y premier, para predecir un equipo ganador.</w:t>
+      </w:r>
+      <w:r>
+        <w:rPr>
+          <w:rFonts w:ascii="Arial" w:hAnsi="Arial" w:cs="Arial"/>
+          <w:color w:val="2E74B5" w:themeColor="accent1" w:themeShade="BF"/>
+          <w:sz w:val="24"/>
+          <w:szCs w:val="24"/>
+        </w:rPr>
+        <w:t xml:space="preserve"> </w:t>
+      </w:r>
+    </w:p>
+    <w:p>
+      <w:pPr>
+        <w:jc w:val="both"/>
+        <w:rPr>
+          <w:rFonts w:ascii="Arial" w:hAnsi="Arial" w:cs="Arial"/>
+          <w:color w:val="2E74B5" w:themeColor="accent1" w:themeShade="BF"/>
+          <w:sz w:val="24"/>
+          <w:szCs w:val="24"/>
+          <w:lang w:val="es-419"/>
+        </w:rPr>
+      </w:pPr>
+    </w:p>
+    <w:p>
+      <w:pPr>
+        <w:jc w:val="both"/>
+        <w:rPr>
+          <w:rFonts w:ascii="Arial" w:hAnsi="Arial" w:cs="Arial"/>
+          <w:color w:val="70AD47" w:themeColor="accent6"/>
+          <w:sz w:val="24"/>
+          <w:szCs w:val="24"/>
+        </w:rPr>
+      </w:pPr>
+      <w:r>
+        <w:rPr>
+          <w:rFonts w:ascii="Arial" w:hAnsi="Arial" w:cs="Arial"/>
+          <w:b/>
+          <w:sz w:val="24"/>
+          <w:szCs w:val="24"/>
+        </w:rPr>
+        <w:t>Palabras clave:</w:t>
+      </w:r>
+      <w:r>
+        <w:rPr>
+          <w:rFonts w:ascii="Arial" w:hAnsi="Arial" w:cs="Arial"/>
+          <w:color w:val="70AD47" w:themeColor="accent6"/>
+          <w:sz w:val="24"/>
+          <w:szCs w:val="24"/>
+        </w:rPr>
+        <w:t xml:space="preserve"> </w:t>
+      </w:r>
+      <w:r>
+        <w:rPr>
+          <w:rFonts w:ascii="Arial" w:hAnsi="Arial" w:cs="Arial"/>
+          <w:color w:val="2E74B5" w:themeColor="accent1" w:themeShade="BF"/>
+          <w:sz w:val="24"/>
+          <w:szCs w:val="24"/>
+        </w:rPr>
+        <w:t>Machine learning, modelo predictivo, minería de datos</w:t>
+      </w:r>
+      <w:r>
+        <w:rPr>
+          <w:rFonts w:ascii="Arial" w:hAnsi="Arial" w:cs="Arial"/>
+          <w:color w:val="2E74B5" w:themeColor="accent1" w:themeShade="BF"/>
+          <w:sz w:val="24"/>
+          <w:szCs w:val="24"/>
+        </w:rPr>
+        <w:t>, aprendizaje supervisado.</w:t>
+      </w:r>
+    </w:p>
+    <w:p>
+      <w:pPr>
+        <w:rPr>
+          <w:rFonts w:ascii="Arial" w:hAnsi="Arial" w:cs="Arial"/>
+          <w:b/>
+          <w:sz w:val="24"/>
+          <w:szCs w:val="24"/>
+          <w:lang w:val="en-US"/>
+        </w:rPr>
+      </w:pPr>
+      <w:r>
+        <w:rPr>
+          <w:rFonts w:ascii="Arial" w:hAnsi="Arial" w:cs="Arial"/>
+          <w:b/>
+          <w:sz w:val="24"/>
+          <w:szCs w:val="24"/>
+          <w:lang w:val="en-US"/>
+        </w:rPr>
+        <w:t>Abstract</w:t>
+      </w:r>
+    </w:p>
+    <w:p>
+      <w:pPr>
+        <w:jc w:val="both"/>
+        <w:rPr>
+          <w:rFonts w:ascii="Arial" w:hAnsi="Arial" w:cs="Arial"/>
+          <w:color w:val="2E74B5" w:themeColor="accent1" w:themeShade="BF"/>
+          <w:sz w:val="24"/>
+          <w:szCs w:val="24"/>
+          <w:lang w:val="en-US"/>
+        </w:rPr>
+      </w:pPr>
+    </w:p>
+    <w:p>
+      <w:pPr>
+        <w:jc w:val="both"/>
+        <w:rPr>
+          <w:rFonts w:ascii="Arial" w:hAnsi="Arial" w:cs="Arial"/>
+          <w:color w:val="2E74B5" w:themeColor="accent1" w:themeShade="BF"/>
+          <w:sz w:val="24"/>
+          <w:szCs w:val="24"/>
+          <w:lang w:val="en-US"/>
+        </w:rPr>
+      </w:pPr>
+      <w:r>
+        <w:rPr>
+          <w:rFonts w:ascii="Arial" w:hAnsi="Arial" w:cs="Arial"/>
+          <w:color w:val="2E74B5" w:themeColor="accent1" w:themeShade="BF"/>
+          <w:sz w:val="24"/>
+          <w:szCs w:val="24"/>
+          <w:lang w:val="en-US"/>
+        </w:rPr>
+        <w:t>The research that will be carried out in this thesis will consist in exploring the data of the games of the game Dota 2, where the unique games of the players belonging to a professional league will be found, and in the games made in the major and premier leagues. On the one hand, we will analyze the unique games of a professional player, training a series of supervised learning algorithms and obtain a predictive model. On the other hand, a decision tree will be implemented that will be fed by the previous model, applying this tree in the field of the major and premier leagues, to predict a winning team.</w:t>
+      </w:r>
+    </w:p>
+    <w:p>
+      <w:pPr>
+        <w:rPr>
+          <w:rFonts w:ascii="Arial" w:hAnsi="Arial" w:cs="Arial"/>
+          <w:color w:val="70AD47" w:themeColor="accent6"/>
+          <w:sz w:val="24"/>
+          <w:szCs w:val="24"/>
+          <w:lang w:val="en-US"/>
+        </w:rPr>
+      </w:pPr>
+      <w:r>
+        <w:rPr>
+          <w:rFonts w:ascii="Arial" w:hAnsi="Arial" w:cs="Arial"/>
+          <w:b/>
+          <w:sz w:val="24"/>
+          <w:szCs w:val="24"/>
+          <w:lang w:val="en-US"/>
+        </w:rPr>
+        <w:t xml:space="preserve">Key words: </w:t>
+      </w:r>
+      <w:r>
+        <w:rPr>
+          <w:rFonts w:ascii="Arial" w:hAnsi="Arial" w:cs="Arial"/>
+          <w:color w:val="2E74B5" w:themeColor="accent1" w:themeShade="BF"/>
+          <w:sz w:val="24"/>
+          <w:szCs w:val="24"/>
+          <w:lang w:val="en-US"/>
+        </w:rPr>
+        <w:t>Machine learning, predictive model, da</w:t>
+      </w:r>
+      <w:r>
+        <w:rPr>
+          <w:rFonts w:ascii="Arial" w:hAnsi="Arial" w:cs="Arial"/>
+          <w:color w:val="2E74B5" w:themeColor="accent1" w:themeShade="BF"/>
+          <w:sz w:val="24"/>
+          <w:szCs w:val="24"/>
+          <w:lang w:val="en-US"/>
+        </w:rPr>
+        <w:t>ta mining</w:t>
+      </w:r>
+      <w:r>
+        <w:rPr>
+          <w:rFonts w:ascii="Arial" w:hAnsi="Arial" w:cs="Arial"/>
+          <w:color w:val="2E74B5" w:themeColor="accent1" w:themeShade="BF"/>
+          <w:sz w:val="24"/>
+          <w:szCs w:val="24"/>
+          <w:lang w:val="en-US"/>
+        </w:rPr>
+        <w:t xml:space="preserve">, </w:t>
+      </w:r>
+      <w:r>
+        <w:rPr>
+          <w:rFonts w:ascii="Arial" w:hAnsi="Arial" w:cs="Arial"/>
+          <w:color w:val="2E74B5" w:themeColor="accent1" w:themeShade="BF"/>
+          <w:sz w:val="24"/>
+          <w:szCs w:val="24"/>
+          <w:lang w:val="en-US"/>
+        </w:rPr>
+        <w:t xml:space="preserve">supervised learning. </w:t>
+      </w:r>
+      <w:r>
+        <w:rPr>
+          <w:rFonts w:ascii="Arial" w:hAnsi="Arial" w:cs="Arial"/>
+          <w:color w:val="70AD47" w:themeColor="accent6"/>
+          <w:sz w:val="24"/>
+          <w:szCs w:val="24"/>
+          <w:lang w:val="en-US"/>
+        </w:rPr>
+        <w:br/>
+      </w:r>
+    </w:p>
+    <w:p>
+      <w:pPr>
+        <w:rPr>
+          <w:rFonts w:ascii="Arial" w:hAnsi="Arial" w:cs="Arial"/>
+          <w:b/>
+          <w:color w:val="70AD47" w:themeColor="accent6"/>
+          <w:sz w:val="24"/>
+          <w:szCs w:val="24"/>
+          <w:lang w:val="en-US"/>
+        </w:rPr>
+      </w:pPr>
+    </w:p>
+    <w:p>
+      <w:pPr>
+        <w:rPr>
+          <w:rFonts w:ascii="Arial" w:hAnsi="Arial" w:cs="Arial"/>
+          <w:b/>
+          <w:sz w:val="24"/>
+          <w:szCs w:val="24"/>
+        </w:rPr>
+      </w:pPr>
+      <w:r>
+        <w:rPr>
+          <w:rFonts w:ascii="Arial" w:hAnsi="Arial" w:cs="Arial"/>
+          <w:b/>
+          <w:sz w:val="24"/>
+          <w:szCs w:val="24"/>
+        </w:rPr>
+        <w:t>INTRODUCCIÓN</w:t>
+      </w:r>
+    </w:p>
+    <w:p>
+      <w:pPr>
+        <w:jc w:val="both"/>
+        <w:rPr>
+          <w:rFonts w:ascii="Arial" w:hAnsi="Arial" w:cs="Arial"/>
+          <w:color w:val="2E74B5" w:themeColor="accent1" w:themeShade="BF"/>
+          <w:sz w:val="24"/>
+          <w:szCs w:val="24"/>
+        </w:rPr>
+      </w:pPr>
+      <w:r>
+        <w:rPr>
+          <w:rFonts w:ascii="Arial" w:hAnsi="Arial" w:cs="Arial"/>
+          <w:color w:val="2E74B5" w:themeColor="accent1" w:themeShade="BF"/>
+          <w:sz w:val="24"/>
+          <w:szCs w:val="24"/>
+        </w:rPr>
+        <w:t xml:space="preserve">Según Wagner la definición de esport es </w:t>
       </w:r>
       <w:r>
         <w:rPr>
@@ -856,6 +824,7 @@
           <w:id w:val="673151814"/>
           <w:citation/>
         </w:sdtPr>
+        <w:sdtEndPr/>
         <w:sdtContent>
           <w:r>
             <w:rPr>
@@ -970,48 +939,17 @@
           <w:sz w:val="24"/>
           <w:szCs w:val="24"/>
         </w:rPr>
-        <w:t xml:space="preserve">a por Wagner sobre </w:t>
-      </w:r>
-      <w:proofErr w:type="spellStart"/>
-      <w:r>
-        <w:rPr>
-          <w:rFonts w:ascii="Arial" w:hAnsi="Arial" w:cs="Arial"/>
-          <w:color w:val="2E74B5" w:themeColor="accent1" w:themeShade="BF"/>
-          <w:sz w:val="24"/>
-          <w:szCs w:val="24"/>
-        </w:rPr>
-        <w:t>esports</w:t>
-      </w:r>
-      <w:proofErr w:type="spellEnd"/>
-      <w:r>
-        <w:rPr>
-          <w:rFonts w:ascii="Arial" w:hAnsi="Arial" w:cs="Arial"/>
-          <w:color w:val="2E74B5" w:themeColor="accent1" w:themeShade="BF"/>
-          <w:sz w:val="24"/>
-          <w:szCs w:val="24"/>
-        </w:rPr>
-        <w:t xml:space="preserve">, </w:t>
-      </w:r>
-      <w:r>
-        <w:rPr>
-          <w:rFonts w:ascii="Arial" w:hAnsi="Arial" w:cs="Arial"/>
-          <w:color w:val="2E74B5" w:themeColor="accent1" w:themeShade="BF"/>
-          <w:sz w:val="24"/>
-          <w:szCs w:val="24"/>
-        </w:rPr>
-        <w:t xml:space="preserve">porque los </w:t>
-      </w:r>
-      <w:proofErr w:type="spellStart"/>
-      <w:r>
-        <w:rPr>
-          <w:rFonts w:ascii="Arial" w:hAnsi="Arial" w:cs="Arial"/>
-          <w:color w:val="2E74B5" w:themeColor="accent1" w:themeShade="BF"/>
-          <w:sz w:val="24"/>
-          <w:szCs w:val="24"/>
-        </w:rPr>
-        <w:t>esports</w:t>
-      </w:r>
-      <w:proofErr w:type="spellEnd"/>
+        <w:t xml:space="preserve">a por Wagner sobre esports, </w:t>
+      </w:r>
+      <w:r>
+        <w:rPr>
+          <w:rFonts w:ascii="Arial" w:hAnsi="Arial" w:cs="Arial"/>
+          <w:color w:val="2E74B5" w:themeColor="accent1" w:themeShade="BF"/>
+          <w:sz w:val="24"/>
+          <w:szCs w:val="24"/>
+        </w:rPr>
+        <w:t>porque los esports</w:t>
+      </w:r>
       <w:r>
         <w:rPr>
           <w:rFonts w:ascii="Arial" w:hAnsi="Arial" w:cs="Arial"/>
@@ -1120,57 +1058,15 @@
         </w:rPr>
         <w:t>estadísticos como los de ‘</w:t>
       </w:r>
-      <w:proofErr w:type="spellStart"/>
-      <w:r>
-        <w:rPr>
-          <w:rFonts w:ascii="Arial" w:hAnsi="Arial" w:cs="Arial"/>
-          <w:color w:val="2E74B5" w:themeColor="accent1" w:themeShade="BF"/>
-          <w:sz w:val="24"/>
-          <w:szCs w:val="24"/>
-        </w:rPr>
-        <w:t>The</w:t>
-      </w:r>
-      <w:proofErr w:type="spellEnd"/>
-      <w:r>
-        <w:rPr>
-          <w:rFonts w:ascii="Arial" w:hAnsi="Arial" w:cs="Arial"/>
-          <w:color w:val="2E74B5" w:themeColor="accent1" w:themeShade="BF"/>
-          <w:sz w:val="24"/>
-          <w:szCs w:val="24"/>
-        </w:rPr>
-        <w:t xml:space="preserve"> </w:t>
-      </w:r>
-      <w:proofErr w:type="spellStart"/>
-      <w:r>
-        <w:rPr>
-          <w:rFonts w:ascii="Arial" w:hAnsi="Arial" w:cs="Arial"/>
-          <w:color w:val="2E74B5" w:themeColor="accent1" w:themeShade="BF"/>
-          <w:sz w:val="24"/>
-          <w:szCs w:val="24"/>
-        </w:rPr>
-        <w:t>Motley</w:t>
-      </w:r>
-      <w:proofErr w:type="spellEnd"/>
-      <w:r>
-        <w:rPr>
-          <w:rFonts w:ascii="Arial" w:hAnsi="Arial" w:cs="Arial"/>
-          <w:color w:val="2E74B5" w:themeColor="accent1" w:themeShade="BF"/>
-          <w:sz w:val="24"/>
-          <w:szCs w:val="24"/>
-        </w:rPr>
-        <w:t xml:space="preserve"> </w:t>
-      </w:r>
-      <w:proofErr w:type="spellStart"/>
-      <w:r>
-        <w:rPr>
-          <w:rFonts w:ascii="Arial" w:hAnsi="Arial" w:cs="Arial"/>
-          <w:color w:val="2E74B5" w:themeColor="accent1" w:themeShade="BF"/>
-          <w:sz w:val="24"/>
-          <w:szCs w:val="24"/>
-        </w:rPr>
-        <w:t>Fool</w:t>
-      </w:r>
-      <w:proofErr w:type="spellEnd"/>
+      <w:r>
+        <w:rPr>
+          <w:rFonts w:ascii="Arial" w:hAnsi="Arial" w:cs="Arial"/>
+          <w:color w:val="2E74B5" w:themeColor="accent1" w:themeShade="BF"/>
+          <w:sz w:val="24"/>
+          <w:szCs w:val="24"/>
+        </w:rPr>
+        <w:t>The Motley Fool</w:t>
+      </w:r>
       <w:r>
         <w:rPr>
           <w:rFonts w:ascii="Arial" w:hAnsi="Arial" w:cs="Arial"/>
@@ -1200,6 +1096,7 @@
           <w:id w:val="-104739454"/>
           <w:citation/>
         </w:sdtPr>
+        <w:sdtEndPr/>
         <w:sdtContent>
           <w:r>
             <w:rPr>
@@ -1369,6 +1266,7 @@
           <w:id w:val="1663437488"/>
           <w:citation/>
         </w:sdtPr>
+        <w:sdtEndPr/>
         <w:sdtContent>
           <w:r>
             <w:rPr>
@@ -1908,6 +1806,7 @@
           <w:id w:val="-1226452441"/>
           <w:citation/>
         </w:sdtPr>
+        <w:sdtEndPr/>
         <w:sdtContent>
           <w:r>
             <w:rPr>
@@ -2050,6 +1949,7 @@
           <w:id w:val="637527544"/>
           <w:citation/>
         </w:sdtPr>
+        <w:sdtEndPr/>
         <w:sdtContent>
           <w:r>
             <w:rPr>
@@ -2121,6 +2021,7 @@
           <w:id w:val="759029125"/>
           <w:citation/>
         </w:sdtPr>
+        <w:sdtEndPr/>
         <w:sdtContent>
           <w:r>
             <w:rPr>
@@ -2199,27 +2100,7 @@
           <w:sz w:val="24"/>
           <w:szCs w:val="24"/>
         </w:rPr>
-        <w:t>En la actualidad los equipos profesionales compiten en una liga mayor llamada “</w:t>
-      </w:r>
-      <w:proofErr w:type="spellStart"/>
-      <w:r>
-        <w:rPr>
-          <w:rFonts w:ascii="Arial" w:hAnsi="Arial" w:cs="Arial"/>
-          <w:color w:val="2E74B5" w:themeColor="accent1" w:themeShade="BF"/>
-          <w:sz w:val="24"/>
-          <w:szCs w:val="24"/>
-        </w:rPr>
-        <w:t>The</w:t>
-      </w:r>
-      <w:proofErr w:type="spellEnd"/>
-      <w:r>
-        <w:rPr>
-          <w:rFonts w:ascii="Arial" w:hAnsi="Arial" w:cs="Arial"/>
-          <w:color w:val="2E74B5" w:themeColor="accent1" w:themeShade="BF"/>
-          <w:sz w:val="24"/>
-          <w:szCs w:val="24"/>
-        </w:rPr>
-        <w:t xml:space="preserve"> International” </w:t>
+        <w:t xml:space="preserve">En la actualidad los equipos profesionales compiten en una liga mayor llamada “The International” </w:t>
       </w:r>
       <w:r>
         <w:rPr>
@@ -2439,6 +2320,7 @@
           <w:id w:val="-993877214"/>
           <w:citation/>
         </w:sdtPr>
+        <w:sdtEndPr/>
         <w:sdtContent>
           <w:r>
             <w:rPr>
@@ -2669,6 +2551,7 @@
           <w:id w:val="1337347125"/>
           <w:citation/>
         </w:sdtPr>
+        <w:sdtEndPr/>
         <w:sdtContent>
           <w:r>
             <w:rPr>
@@ -2789,6 +2672,7 @@
           <w:id w:val="1142077414"/>
           <w:citation/>
         </w:sdtPr>
+        <w:sdtEndPr/>
         <w:sdtContent>
           <w:r>
             <w:rPr>
@@ -2860,6 +2744,7 @@
           <w:id w:val="1023210323"/>
           <w:citation/>
         </w:sdtPr>
+        <w:sdtEndPr/>
         <w:sdtContent>
           <w:r>
             <w:rPr>
@@ -2958,6 +2843,7 @@
           <w:id w:val="1127516258"/>
           <w:citation/>
         </w:sdtPr>
+        <w:sdtEndPr/>
         <w:sdtContent>
           <w:r>
             <w:rPr>
@@ -3421,19 +3307,8 @@
           <w:sz w:val="24"/>
           <w:szCs w:val="24"/>
         </w:rPr>
-        <w:t xml:space="preserve">Sistemas de </w:t>
-      </w:r>
-      <w:proofErr w:type="spellStart"/>
-      <w:r>
-        <w:rPr>
-          <w:rFonts w:ascii="Arial" w:hAnsi="Arial" w:cs="Arial"/>
-          <w:color w:val="2E74B5" w:themeColor="accent1" w:themeShade="BF"/>
-          <w:sz w:val="24"/>
-          <w:szCs w:val="24"/>
-        </w:rPr>
-        <w:t>recomendacion</w:t>
-      </w:r>
-      <w:proofErr w:type="spellEnd"/>
+        <w:t>Sistemas de recomendacion</w:t>
+      </w:r>
     </w:p>
     <w:p>
       <w:pPr>
@@ -3508,17 +3383,7 @@
           <w:sz w:val="24"/>
           <w:szCs w:val="24"/>
         </w:rPr>
-        <w:t xml:space="preserve"> </w:t>
-      </w:r>
-      <w:proofErr w:type="gramStart"/>
-      <w:r>
-        <w:rPr>
-          <w:rFonts w:ascii="Arial" w:hAnsi="Arial" w:cs="Arial"/>
-          <w:color w:val="2E74B5" w:themeColor="accent1" w:themeShade="BF"/>
-          <w:sz w:val="24"/>
-          <w:szCs w:val="24"/>
-        </w:rPr>
-        <w:t xml:space="preserve">la </w:t>
+        <w:t xml:space="preserve"> la </w:t>
       </w:r>
       <w:r>
         <w:rPr>
@@ -3529,7 +3394,6 @@
         </w:rPr>
         <w:t>clases</w:t>
       </w:r>
-      <w:proofErr w:type="gramEnd"/>
       <w:r>
         <w:rPr>
           <w:rFonts w:ascii="Arial" w:hAnsi="Arial" w:cs="Arial"/>
@@ -3979,7 +3843,7 @@
           </mc:Choice>
           <mc:Fallback>
             <w:pict>
-              <v:shapetype w14:anchorId="3D56587A" id="_x0000_t32" coordsize="21600,21600" o:spt="32" o:oned="t" path="m,l21600,21600e" filled="f">
+              <v:shapetype w14:anchorId="16472CE2" id="_x0000_t32" coordsize="21600,21600" o:spt="32" o:oned="t" path="m,l21600,21600e" filled="f">
                 <v:path arrowok="t" fillok="f" o:connecttype="none"/>
                 <o:lock v:ext="edit" shapetype="t"/>
               </v:shapetype>
@@ -4053,7 +3917,7 @@
           </mc:Choice>
           <mc:Fallback>
             <w:pict>
-              <v:shape w14:anchorId="01D897B1" id="Straight Arrow Connector 22" o:spid="_x0000_s1026" type="#_x0000_t32" style="position:absolute;margin-left:163.9pt;margin-top:18.6pt;width:27.4pt;height:0;z-index:251681792;visibility:visible;mso-wrap-style:square;mso-wrap-distance-left:9pt;mso-wrap-distance-top:0;mso-wrap-distance-right:9pt;mso-wrap-distance-bottom:0;mso-position-horizontal:absolute;mso-position-horizontal-relative:text;mso-position-vertical:absolute;mso-position-vertical-relative:text" o:gfxdata="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" strokecolor="#5b9bd5 [3204]" strokeweight=".5pt">
+              <v:shape w14:anchorId="513840E7" id="Straight Arrow Connector 22" o:spid="_x0000_s1026" type="#_x0000_t32" style="position:absolute;margin-left:163.9pt;margin-top:18.6pt;width:27.4pt;height:0;z-index:251681792;visibility:visible;mso-wrap-style:square;mso-wrap-distance-left:9pt;mso-wrap-distance-top:0;mso-wrap-distance-right:9pt;mso-wrap-distance-bottom:0;mso-position-horizontal:absolute;mso-position-horizontal-relative:text;mso-position-vertical:absolute;mso-position-vertical-relative:text" o:gfxdata="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" strokecolor="#5b9bd5 [3204]" strokeweight=".5pt">
                 <v:stroke endarrow="block" joinstyle="miter"/>
               </v:shape>
             </w:pict>
@@ -4123,7 +3987,7 @@
           </mc:Choice>
           <mc:Fallback>
             <w:pict>
-              <v:shape w14:anchorId="5266F955" id="Straight Arrow Connector 20" o:spid="_x0000_s1026" type="#_x0000_t32" style="position:absolute;margin-left:63pt;margin-top:18.7pt;width:35pt;height:0;z-index:251680768;visibility:visible;mso-wrap-style:square;mso-wrap-distance-left:9pt;mso-wrap-distance-top:0;mso-wrap-distance-right:9pt;mso-wrap-distance-bottom:0;mso-position-horizontal:absolute;mso-position-horizontal-relative:text;mso-position-vertical:absolute;mso-position-vertical-relative:text" o:gfxdata="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" strokecolor="#5b9bd5 [3204]" strokeweight=".5pt">
+              <v:shape w14:anchorId="4F2433DA" id="Straight Arrow Connector 20" o:spid="_x0000_s1026" type="#_x0000_t32" style="position:absolute;margin-left:63pt;margin-top:18.7pt;width:35pt;height:0;z-index:251680768;visibility:visible;mso-wrap-style:square;mso-wrap-distance-left:9pt;mso-wrap-distance-top:0;mso-wrap-distance-right:9pt;mso-wrap-distance-bottom:0;mso-position-horizontal:absolute;mso-position-horizontal-relative:text;mso-position-vertical:absolute;mso-position-vertical-relative:text" o:gfxdata="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" strokecolor="#5b9bd5 [3204]" strokeweight=".5pt">
                 <v:stroke endarrow="block" joinstyle="miter"/>
               </v:shape>
             </w:pict>
@@ -4708,7 +4572,7 @@
           </mc:Choice>
           <mc:Fallback>
             <w:pict>
-              <v:shape w14:anchorId="15FDFDD6" id="Straight Arrow Connector 24" o:spid="_x0000_s1026" type="#_x0000_t32" style="position:absolute;margin-left:395.1pt;margin-top:16.55pt;width:0;height:21.85pt;z-index:251683840;visibility:visible;mso-wrap-style:square;mso-wrap-distance-left:9pt;mso-wrap-distance-top:0;mso-wrap-distance-right:9pt;mso-wrap-distance-bottom:0;mso-position-horizontal:absolute;mso-position-horizontal-relative:text;mso-position-vertical:absolute;mso-position-vertical-relative:text" o:gfxdata="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" strokecolor="#5b9bd5 [3204]" strokeweight=".5pt">
+              <v:shape w14:anchorId="53AC91AE" id="Straight Arrow Connector 24" o:spid="_x0000_s1026" type="#_x0000_t32" style="position:absolute;margin-left:395.1pt;margin-top:16.55pt;width:0;height:21.85pt;z-index:251683840;visibility:visible;mso-wrap-style:square;mso-wrap-distance-left:9pt;mso-wrap-distance-top:0;mso-wrap-distance-right:9pt;mso-wrap-distance-bottom:0;mso-position-horizontal:absolute;mso-position-horizontal-relative:text;mso-position-vertical:absolute;mso-position-vertical-relative:text" o:gfxdata="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" strokecolor="#5b9bd5 [3204]" strokeweight=".5pt">
                 <v:stroke endarrow="block" joinstyle="miter"/>
               </v:shape>
             </w:pict>
@@ -4964,7 +4828,7 @@
           </mc:Choice>
           <mc:Fallback>
             <w:pict>
-              <v:shape w14:anchorId="13581765" id="Straight Arrow Connector 25" o:spid="_x0000_s1026" type="#_x0000_t32" style="position:absolute;margin-left:395.05pt;margin-top:18.35pt;width:0;height:15.25pt;z-index:251684864;visibility:visible;mso-wrap-style:square;mso-wrap-distance-left:9pt;mso-wrap-distance-top:0;mso-wrap-distance-right:9pt;mso-wrap-distance-bottom:0;mso-position-horizontal:absolute;mso-position-horizontal-relative:text;mso-position-vertical:absolute;mso-position-vertical-relative:text" o:gfxdata="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" strokecolor="#5b9bd5 [3204]" strokeweight=".5pt">
+              <v:shape w14:anchorId="284B7500" id="Straight Arrow Connector 25" o:spid="_x0000_s1026" type="#_x0000_t32" style="position:absolute;margin-left:395.05pt;margin-top:18.35pt;width:0;height:15.25pt;z-index:251684864;visibility:visible;mso-wrap-style:square;mso-wrap-distance-left:9pt;mso-wrap-distance-top:0;mso-wrap-distance-right:9pt;mso-wrap-distance-bottom:0;mso-position-horizontal:absolute;mso-position-horizontal-relative:text;mso-position-vertical:absolute;mso-position-vertical-relative:text" o:gfxdata="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" strokecolor="#5b9bd5 [3204]" strokeweight=".5pt">
                 <v:stroke endarrow="block" joinstyle="miter"/>
               </v:shape>
             </w:pict>
@@ -5324,25 +5188,7 @@
                                 <w:szCs w:val="20"/>
                                 <w:lang w:val="es-ES"/>
                               </w:rPr>
-                              <w:t xml:space="preserve">Implementación Python usando </w:t>
-                            </w:r>
-                            <w:proofErr w:type="spellStart"/>
-                            <w:r>
-                              <w:rPr>
-                                <w:sz w:val="20"/>
-                                <w:szCs w:val="20"/>
-                                <w:lang w:val="es-ES"/>
-                              </w:rPr>
-                              <w:t>sklearn</w:t>
-                            </w:r>
-                            <w:proofErr w:type="spellEnd"/>
-                            <w:r>
-                              <w:rPr>
-                                <w:sz w:val="20"/>
-                                <w:szCs w:val="20"/>
-                                <w:lang w:val="es-ES"/>
-                              </w:rPr>
-                              <w:t xml:space="preserve"> - ANN</w:t>
+                              <w:t>Implementación Python usando sklearn - ANN</w:t>
                             </w:r>
                           </w:p>
                         </w:txbxContent>
@@ -5385,25 +5231,7 @@
                           <w:szCs w:val="20"/>
                           <w:lang w:val="es-ES"/>
                         </w:rPr>
-                        <w:t xml:space="preserve">Implementación Python usando </w:t>
-                      </w:r>
-                      <w:proofErr w:type="spellStart"/>
-                      <w:r>
-                        <w:rPr>
-                          <w:sz w:val="20"/>
-                          <w:szCs w:val="20"/>
-                          <w:lang w:val="es-ES"/>
-                        </w:rPr>
-                        <w:t>sklearn</w:t>
-                      </w:r>
-                      <w:proofErr w:type="spellEnd"/>
-                      <w:r>
-                        <w:rPr>
-                          <w:sz w:val="20"/>
-                          <w:szCs w:val="20"/>
-                          <w:lang w:val="es-ES"/>
-                        </w:rPr>
-                        <w:t xml:space="preserve"> - ANN</w:t>
+                        <w:t>Implementación Python usando sklearn - ANN</w:t>
                       </w:r>
                     </w:p>
                   </w:txbxContent>
@@ -5487,7 +5315,7 @@
           </mc:Choice>
           <mc:Fallback>
             <w:pict>
-              <v:shape w14:anchorId="529D20A6" id="Straight Arrow Connector 32" o:spid="_x0000_s1026" type="#_x0000_t32" style="position:absolute;margin-left:98pt;margin-top:10.55pt;width:93.3pt;height:0;flip:x;z-index:251688960;visibility:visible;mso-wrap-style:square;mso-wrap-distance-left:9pt;mso-wrap-distance-top:0;mso-wrap-distance-right:9pt;mso-wrap-distance-bottom:0;mso-position-horizontal:absolute;mso-position-horizontal-relative:text;mso-position-vertical:absolute;mso-position-vertical-relative:text" o:gfxdata="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" strokecolor="#5b9bd5 [3204]" strokeweight=".5pt">
+              <v:shape w14:anchorId="364DADF0" id="Straight Arrow Connector 32" o:spid="_x0000_s1026" type="#_x0000_t32" style="position:absolute;margin-left:98pt;margin-top:10.55pt;width:93.3pt;height:0;flip:x;z-index:251688960;visibility:visible;mso-wrap-style:square;mso-wrap-distance-left:9pt;mso-wrap-distance-top:0;mso-wrap-distance-right:9pt;mso-wrap-distance-bottom:0;mso-position-horizontal:absolute;mso-position-horizontal-relative:text;mso-position-vertical:absolute;mso-position-vertical-relative:text" o:gfxdata="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" strokecolor="#5b9bd5 [3204]" strokeweight=".5pt">
                 <v:stroke endarrow="block" joinstyle="miter"/>
               </v:shape>
             </w:pict>
@@ -5557,7 +5385,7 @@
           </mc:Choice>
           <mc:Fallback>
             <w:pict>
-              <v:shape w14:anchorId="11204E6F" id="Straight Arrow Connector 31" o:spid="_x0000_s1026" type="#_x0000_t32" style="position:absolute;margin-left:289.1pt;margin-top:10.65pt;width:55.8pt;height:0;flip:x;z-index:251687936;visibility:visible;mso-wrap-style:square;mso-wrap-distance-left:9pt;mso-wrap-distance-top:0;mso-wrap-distance-right:9pt;mso-wrap-distance-bottom:0;mso-position-horizontal:absolute;mso-position-horizontal-relative:text;mso-position-vertical:absolute;mso-position-vertical-relative:text" o:gfxdata="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" strokecolor="#5b9bd5 [3204]" strokeweight=".5pt">
+              <v:shape w14:anchorId="2BEFF3F5" id="Straight Arrow Connector 31" o:spid="_x0000_s1026" type="#_x0000_t32" style="position:absolute;margin-left:289.1pt;margin-top:10.65pt;width:55.8pt;height:0;flip:x;z-index:251687936;visibility:visible;mso-wrap-style:square;mso-wrap-distance-left:9pt;mso-wrap-distance-top:0;mso-wrap-distance-right:9pt;mso-wrap-distance-bottom:0;mso-position-horizontal:absolute;mso-position-horizontal-relative:text;mso-position-vertical:absolute;mso-position-vertical-relative:text" o:gfxdata="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" strokecolor="#5b9bd5 [3204]" strokeweight=".5pt">
                 <v:stroke endarrow="block" joinstyle="miter"/>
               </v:shape>
             </w:pict>
@@ -5638,7 +5466,7 @@
           </mc:Choice>
           <mc:Fallback>
             <w:pict>
-              <v:shape w14:anchorId="6DC2CB59" id="Straight Arrow Connector 33" o:spid="_x0000_s1026" type="#_x0000_t32" style="position:absolute;margin-left:50.35pt;margin-top:13.05pt;width:0;height:23.35pt;z-index:251689984;visibility:visible;mso-wrap-style:square;mso-wrap-distance-left:9pt;mso-wrap-distance-top:0;mso-wrap-distance-right:9pt;mso-wrap-distance-bottom:0;mso-position-horizontal:absolute;mso-position-horizontal-relative:text;mso-position-vertical:absolute;mso-position-vertical-relative:text" o:gfxdata="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" strokecolor="#5b9bd5 [3204]" strokeweight=".5pt">
+              <v:shape w14:anchorId="7C23B80C" id="Straight Arrow Connector 33" o:spid="_x0000_s1026" type="#_x0000_t32" style="position:absolute;margin-left:50.35pt;margin-top:13.05pt;width:0;height:23.35pt;z-index:251689984;visibility:visible;mso-wrap-style:square;mso-wrap-distance-left:9pt;mso-wrap-distance-top:0;mso-wrap-distance-right:9pt;mso-wrap-distance-bottom:0;mso-position-horizontal:absolute;mso-position-horizontal-relative:text;mso-position-vertical:absolute;mso-position-vertical-relative:text" o:gfxdata="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" strokecolor="#5b9bd5 [3204]" strokeweight=".5pt">
                 <v:stroke endarrow="block" joinstyle="miter"/>
               </v:shape>
             </w:pict>
@@ -5966,25 +5794,7 @@
                                 <w:szCs w:val="20"/>
                                 <w:lang w:val="es-ES"/>
                               </w:rPr>
-                              <w:t xml:space="preserve">Implementación equipos profesionales Python usando </w:t>
-                            </w:r>
-                            <w:proofErr w:type="spellStart"/>
-                            <w:r>
-                              <w:rPr>
-                                <w:sz w:val="20"/>
-                                <w:szCs w:val="20"/>
-                                <w:lang w:val="es-ES"/>
-                              </w:rPr>
-                              <w:t>sklearn</w:t>
-                            </w:r>
-                            <w:proofErr w:type="spellEnd"/>
-                            <w:r>
-                              <w:rPr>
-                                <w:sz w:val="20"/>
-                                <w:szCs w:val="20"/>
-                                <w:lang w:val="es-ES"/>
-                              </w:rPr>
-                              <w:t xml:space="preserve"> - RF</w:t>
+                              <w:t>Implementación equipos profesionales Python usando sklearn - RF</w:t>
                             </w:r>
                           </w:p>
                         </w:txbxContent>
@@ -6027,25 +5837,7 @@
                           <w:szCs w:val="20"/>
                           <w:lang w:val="es-ES"/>
                         </w:rPr>
-                        <w:t xml:space="preserve">Implementación equipos profesionales Python usando </w:t>
-                      </w:r>
-                      <w:proofErr w:type="spellStart"/>
-                      <w:r>
-                        <w:rPr>
-                          <w:sz w:val="20"/>
-                          <w:szCs w:val="20"/>
-                          <w:lang w:val="es-ES"/>
-                        </w:rPr>
-                        <w:t>sklearn</w:t>
-                      </w:r>
-                      <w:proofErr w:type="spellEnd"/>
-                      <w:r>
-                        <w:rPr>
-                          <w:sz w:val="20"/>
-                          <w:szCs w:val="20"/>
-                          <w:lang w:val="es-ES"/>
-                        </w:rPr>
-                        <w:t xml:space="preserve"> - RF</w:t>
+                        <w:t>Implementación equipos profesionales Python usando sklearn - RF</w:t>
                       </w:r>
                     </w:p>
                   </w:txbxContent>
@@ -6129,7 +5921,7 @@
           </mc:Choice>
           <mc:Fallback>
             <w:pict>
-              <v:shape w14:anchorId="054D39E3" id="Straight Arrow Connector 35" o:spid="_x0000_s1026" type="#_x0000_t32" style="position:absolute;margin-left:287.45pt;margin-top:13.35pt;width:65.6pt;height:0;z-index:251692032;visibility:visible;mso-wrap-style:square;mso-wrap-distance-left:9pt;mso-wrap-distance-top:0;mso-wrap-distance-right:9pt;mso-wrap-distance-bottom:0;mso-position-horizontal:absolute;mso-position-horizontal-relative:text;mso-position-vertical:absolute;mso-position-vertical-relative:text" o:gfxdata="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" strokecolor="#5b9bd5 [3204]" strokeweight=".5pt">
+              <v:shape w14:anchorId="15B6E58C" id="Straight Arrow Connector 35" o:spid="_x0000_s1026" type="#_x0000_t32" style="position:absolute;margin-left:287.45pt;margin-top:13.35pt;width:65.6pt;height:0;z-index:251692032;visibility:visible;mso-wrap-style:square;mso-wrap-distance-left:9pt;mso-wrap-distance-top:0;mso-wrap-distance-right:9pt;mso-wrap-distance-bottom:0;mso-position-horizontal:absolute;mso-position-horizontal-relative:text;mso-position-vertical:absolute;mso-position-vertical-relative:text" o:gfxdata="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" strokecolor="#5b9bd5 [3204]" strokeweight=".5pt">
                 <v:stroke endarrow="block" joinstyle="miter"/>
               </v:shape>
             </w:pict>
@@ -6199,7 +5991,7 @@
           </mc:Choice>
           <mc:Fallback>
             <w:pict>
-              <v:shape w14:anchorId="04CA241B" id="Straight Arrow Connector 34" o:spid="_x0000_s1026" type="#_x0000_t32" style="position:absolute;margin-left:118.75pt;margin-top:13.4pt;width:74.05pt;height:0;z-index:251691008;visibility:visible;mso-wrap-style:square;mso-wrap-distance-left:9pt;mso-wrap-distance-top:0;mso-wrap-distance-right:9pt;mso-wrap-distance-bottom:0;mso-position-horizontal:absolute;mso-position-horizontal-relative:text;mso-position-vertical:absolute;mso-position-vertical-relative:text" o:gfxdata="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" strokecolor="#5b9bd5 [3204]" strokeweight=".5pt">
+              <v:shape w14:anchorId="6A23E337" id="Straight Arrow Connector 34" o:spid="_x0000_s1026" type="#_x0000_t32" style="position:absolute;margin-left:118.75pt;margin-top:13.4pt;width:74.05pt;height:0;z-index:251691008;visibility:visible;mso-wrap-style:square;mso-wrap-distance-left:9pt;mso-wrap-distance-top:0;mso-wrap-distance-right:9pt;mso-wrap-distance-bottom:0;mso-position-horizontal:absolute;mso-position-horizontal-relative:text;mso-position-vertical:absolute;mso-position-vertical-relative:text" o:gfxdata="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" strokecolor="#5b9bd5 [3204]" strokeweight=".5pt">
                 <v:stroke endarrow="block" joinstyle="miter"/>
               </v:shape>
             </w:pict>
@@ -6995,16 +6787,7 @@
           <w:sz w:val="24"/>
           <w:szCs w:val="24"/>
         </w:rPr>
-        <w:t>En esta etapa se pretende ejecutar diferentes algoritmos con un data set inicial, para determinar que algoritmo se puede ejecutar los data set finales</w:t>
-      </w:r>
-      <w:r>
-        <w:rPr>
-          <w:rFonts w:ascii="Arial" w:hAnsi="Arial" w:cs="Arial"/>
-          <w:color w:val="2E74B5" w:themeColor="accent1" w:themeShade="BF"/>
-          <w:sz w:val="24"/>
-          <w:szCs w:val="24"/>
-        </w:rPr>
-        <w:t>.</w:t>
+        <w:t>En esta etapa se pretende ejecutar diferentes algoritmos con un data set inicial, para determinar que algoritmo se puede ejecutar los data set finales.</w:t>
       </w:r>
     </w:p>
     <w:p>
@@ -7043,27 +6826,7 @@
           <w:sz w:val="24"/>
           <w:szCs w:val="24"/>
         </w:rPr>
-        <w:t xml:space="preserve">Los resultados del análisis de los experimentos realizados en la anterior etapa, servirán no solamente para determinar que maquina se ajustaran mejor a esta investigación, sino también para tener un mejor entendimiento acerca de los valores resultantes como lo es </w:t>
-      </w:r>
-      <w:proofErr w:type="spellStart"/>
-      <w:r>
-        <w:rPr>
-          <w:rFonts w:ascii="Arial" w:hAnsi="Arial" w:cs="Arial"/>
-          <w:color w:val="2E74B5" w:themeColor="accent1" w:themeShade="BF"/>
-          <w:sz w:val="24"/>
-          <w:szCs w:val="24"/>
-        </w:rPr>
-        <w:t>accuracy</w:t>
-      </w:r>
-      <w:proofErr w:type="spellEnd"/>
-      <w:r>
-        <w:rPr>
-          <w:rFonts w:ascii="Arial" w:hAnsi="Arial" w:cs="Arial"/>
-          <w:color w:val="2E74B5" w:themeColor="accent1" w:themeShade="BF"/>
-          <w:sz w:val="24"/>
-          <w:szCs w:val="24"/>
-        </w:rPr>
-        <w:t>, sensibilidad y especificidad del algoritmo elegido</w:t>
+        <w:t>Los resultados del análisis de los experimentos realizados en la anterior etapa, servirán no solamente para determinar que maquina se ajustaran mejor a esta investigación, sino también para tener un mejor entendimiento acerca de los valores resultantes como lo es accuracy, sensibilidad y especificidad del algoritmo elegido</w:t>
       </w:r>
       <w:r>
         <w:rPr>
@@ -7112,19 +6875,8 @@
           <w:sz w:val="24"/>
           <w:szCs w:val="24"/>
         </w:rPr>
-        <w:t xml:space="preserve">Se pretende generar un algoritmo, que colecciones los datos de la Base de Datos, generando diferentes CSV para cada jugador y almacenarlos en un </w:t>
-      </w:r>
-      <w:proofErr w:type="spellStart"/>
-      <w:r>
-        <w:rPr>
-          <w:rFonts w:ascii="Arial" w:hAnsi="Arial" w:cs="Arial"/>
-          <w:color w:val="2E74B5" w:themeColor="accent1" w:themeShade="BF"/>
-          <w:sz w:val="24"/>
-          <w:szCs w:val="24"/>
-        </w:rPr>
-        <w:t>subversionador</w:t>
-      </w:r>
-      <w:proofErr w:type="spellEnd"/>
+        <w:t>Se pretende generar un algoritmo, que colecciones los datos de la Base de Datos, generando diferentes CSV para cada jugador y almacenarlos en un subversionador</w:t>
+      </w:r>
       <w:r>
         <w:rPr>
           <w:rFonts w:ascii="Arial" w:hAnsi="Arial" w:cs="Arial"/>
@@ -7203,39 +6955,8 @@
           <w:sz w:val="24"/>
           <w:szCs w:val="24"/>
         </w:rPr>
-        <w:t>Esta etapa es meramente implementar el modelo predictivo que nos llevará a los resultados, cargando los datos de la anterior etapa usando Python y una de sus librerías (</w:t>
-      </w:r>
-      <w:proofErr w:type="spellStart"/>
-      <w:r>
-        <w:rPr>
-          <w:rFonts w:ascii="Arial" w:hAnsi="Arial" w:cs="Arial"/>
-          <w:color w:val="2E74B5" w:themeColor="accent1" w:themeShade="BF"/>
-          <w:sz w:val="24"/>
-          <w:szCs w:val="24"/>
-        </w:rPr>
-        <w:t>sklearn</w:t>
-      </w:r>
-      <w:proofErr w:type="spellEnd"/>
-      <w:r>
-        <w:rPr>
-          <w:rFonts w:ascii="Arial" w:hAnsi="Arial" w:cs="Arial"/>
-          <w:color w:val="2E74B5" w:themeColor="accent1" w:themeShade="BF"/>
-          <w:sz w:val="24"/>
-          <w:szCs w:val="24"/>
-        </w:rPr>
-        <w:t xml:space="preserve">) más significativas y maduras para machine </w:t>
-      </w:r>
-      <w:proofErr w:type="spellStart"/>
-      <w:r>
-        <w:rPr>
-          <w:rFonts w:ascii="Arial" w:hAnsi="Arial" w:cs="Arial"/>
-          <w:color w:val="2E74B5" w:themeColor="accent1" w:themeShade="BF"/>
-          <w:sz w:val="24"/>
-          <w:szCs w:val="24"/>
-        </w:rPr>
-        <w:t>learning</w:t>
-      </w:r>
-      <w:proofErr w:type="spellEnd"/>
+        <w:t>Esta etapa es meramente implementar el modelo predictivo que nos llevará a los resultados, cargando los datos de la anterior etapa usando Python y una de sus librerías (sklearn) más significativas y maduras para machine learning</w:t>
+      </w:r>
       <w:r>
         <w:rPr>
           <w:rFonts w:ascii="Arial" w:hAnsi="Arial" w:cs="Arial"/>
@@ -7474,17 +7195,7 @@
           <w:sz w:val="24"/>
           <w:szCs w:val="24"/>
         </w:rPr>
-        <w:t xml:space="preserve">Esta etapa se encargará de implementar en </w:t>
-      </w:r>
-      <w:proofErr w:type="spellStart"/>
-      <w:r>
-        <w:rPr>
-          <w:rFonts w:ascii="Arial" w:hAnsi="Arial" w:cs="Arial"/>
-          <w:color w:val="2E74B5" w:themeColor="accent1" w:themeShade="BF"/>
-          <w:sz w:val="24"/>
-          <w:szCs w:val="24"/>
-        </w:rPr>
-        <w:t>ph</w:t>
+        <w:t>Esta etapa se encargará de implementar en ph</w:t>
       </w:r>
       <w:r>
         <w:rPr>
@@ -7502,27 +7213,7 @@
           <w:sz w:val="24"/>
           <w:szCs w:val="24"/>
         </w:rPr>
-        <w:t>ton</w:t>
-      </w:r>
-      <w:proofErr w:type="spellEnd"/>
-      <w:r>
-        <w:rPr>
-          <w:rFonts w:ascii="Arial" w:hAnsi="Arial" w:cs="Arial"/>
-          <w:color w:val="2E74B5" w:themeColor="accent1" w:themeShade="BF"/>
-          <w:sz w:val="24"/>
-          <w:szCs w:val="24"/>
-        </w:rPr>
-        <w:t xml:space="preserve"> un modelo predictivo aplicando </w:t>
-      </w:r>
-      <w:proofErr w:type="spellStart"/>
-      <w:r>
-        <w:rPr>
-          <w:rFonts w:ascii="Arial" w:hAnsi="Arial" w:cs="Arial"/>
-          <w:color w:val="2E74B5" w:themeColor="accent1" w:themeShade="BF"/>
-          <w:sz w:val="24"/>
-          <w:szCs w:val="24"/>
-        </w:rPr>
-        <w:t>Rando</w:t>
+        <w:t>ton un modelo predictivo aplicando Rando</w:t>
       </w:r>
       <w:r>
         <w:rPr>
@@ -7533,7 +7224,6 @@
         </w:rPr>
         <w:t>m</w:t>
       </w:r>
-      <w:proofErr w:type="spellEnd"/>
       <w:r>
         <w:rPr>
           <w:rFonts w:ascii="Arial" w:hAnsi="Arial" w:cs="Arial"/>
@@ -8268,36 +7958,355 @@
     </w:p>
     <w:p>
       <w:pPr>
+        <w:shd w:val="clear" w:color="auto" w:fill="FFFFFF"/>
+        <w:spacing w:line="235" w:lineRule="atLeast"/>
         <w:jc w:val="both"/>
         <w:rPr>
-          <w:rFonts w:ascii="Arial" w:hAnsi="Arial" w:cs="Arial"/>
-          <w:color w:val="2E74B5" w:themeColor="accent1" w:themeShade="BF"/>
-          <w:sz w:val="24"/>
-          <w:szCs w:val="24"/>
+          <w:rFonts w:ascii="Arial" w:eastAsia="Times New Roman" w:hAnsi="Arial" w:cs="Arial"/>
+          <w:b/>
+          <w:bCs/>
+          <w:color w:val="2E74B5"/>
+          <w:sz w:val="24"/>
+          <w:szCs w:val="24"/>
+          <w:lang w:eastAsia="es-CO"/>
         </w:rPr>
       </w:pPr>
     </w:p>
     <w:p>
       <w:pPr>
+        <w:shd w:val="clear" w:color="auto" w:fill="FFFFFF"/>
+        <w:spacing w:line="235" w:lineRule="atLeast"/>
         <w:jc w:val="both"/>
         <w:rPr>
-          <w:rFonts w:ascii="Arial" w:hAnsi="Arial" w:cs="Arial"/>
+          <w:rFonts w:ascii="Calibri" w:eastAsia="Times New Roman" w:hAnsi="Calibri" w:cs="Calibri"/>
+          <w:color w:val="222222"/>
+          <w:lang w:eastAsia="es-CO"/>
+        </w:rPr>
+      </w:pPr>
+      <w:r>
+        <w:rPr>
+          <w:rFonts w:ascii="Arial" w:eastAsia="Times New Roman" w:hAnsi="Arial" w:cs="Arial"/>
           <w:b/>
           <w:bCs/>
-          <w:color w:val="2E74B5" w:themeColor="accent1" w:themeShade="BF"/>
-          <w:sz w:val="24"/>
-          <w:szCs w:val="24"/>
-        </w:rPr>
-      </w:pPr>
-      <w:r>
-        <w:rPr>
-          <w:rFonts w:ascii="Arial" w:hAnsi="Arial" w:cs="Arial"/>
+          <w:color w:val="2E74B5"/>
+          <w:sz w:val="24"/>
+          <w:szCs w:val="24"/>
+          <w:lang w:eastAsia="es-CO"/>
+        </w:rPr>
+        <w:t>Alcance</w:t>
+      </w:r>
+    </w:p>
+    <w:p>
+      <w:pPr>
+        <w:shd w:val="clear" w:color="auto" w:fill="FFFFFF"/>
+        <w:spacing w:line="235" w:lineRule="atLeast"/>
+        <w:jc w:val="both"/>
+        <w:rPr>
+          <w:rFonts w:ascii="Calibri" w:eastAsia="Times New Roman" w:hAnsi="Calibri" w:cs="Calibri"/>
+          <w:color w:val="222222"/>
+          <w:lang w:eastAsia="es-CO"/>
+        </w:rPr>
+      </w:pPr>
+      <w:r>
+        <w:rPr>
+          <w:rFonts w:ascii="Arial" w:eastAsia="Times New Roman" w:hAnsi="Arial" w:cs="Arial"/>
+          <w:color w:val="2E74B5"/>
+          <w:sz w:val="24"/>
+          <w:szCs w:val="24"/>
+          <w:lang w:eastAsia="es-CO"/>
+        </w:rPr>
+        <w:t>En esta investigación se pretende desarrollar un modelo predictivo dado el historial de partidas realizadas por un jugador profesional que sean de tipo ranked o que sean de la participacion de cualquier Liga. Las ligas son aquellas que se consideran a nivel internacional como las mas significativas de acuerdo al modelo de la corporación valve </w:t>
+      </w:r>
+      <w:r>
+        <w:rPr>
+          <w:rFonts w:ascii="Arial" w:eastAsia="Times New Roman" w:hAnsi="Arial" w:cs="Arial"/>
+          <w:color w:val="2E74B5"/>
+          <w:sz w:val="24"/>
+          <w:szCs w:val="24"/>
+          <w:lang w:val="es-ES" w:eastAsia="es-CO"/>
+        </w:rPr>
+        <w:t>[13]</w:t>
+      </w:r>
+      <w:r>
+        <w:rPr>
+          <w:rFonts w:ascii="Arial" w:eastAsia="Times New Roman" w:hAnsi="Arial" w:cs="Arial"/>
+          <w:color w:val="2E74B5"/>
+          <w:sz w:val="24"/>
+          <w:szCs w:val="24"/>
+          <w:lang w:eastAsia="es-CO"/>
+        </w:rPr>
+        <w:t>.</w:t>
+      </w:r>
+    </w:p>
+    <w:p>
+      <w:pPr>
+        <w:shd w:val="clear" w:color="auto" w:fill="FFFFFF"/>
+        <w:spacing w:line="235" w:lineRule="atLeast"/>
+        <w:jc w:val="both"/>
+        <w:rPr>
+          <w:rFonts w:ascii="Calibri" w:eastAsia="Times New Roman" w:hAnsi="Calibri" w:cs="Calibri"/>
+          <w:color w:val="222222"/>
+          <w:lang w:eastAsia="es-CO"/>
+        </w:rPr>
+      </w:pPr>
+      <w:r>
+        <w:rPr>
+          <w:rFonts w:ascii="Arial" w:eastAsia="Times New Roman" w:hAnsi="Arial" w:cs="Arial"/>
+          <w:color w:val="2E74B5"/>
+          <w:sz w:val="24"/>
+          <w:szCs w:val="24"/>
+          <w:lang w:eastAsia="es-CO"/>
+        </w:rPr>
+        <w:t> </w:t>
+      </w:r>
+    </w:p>
+    <w:p>
+      <w:pPr>
+        <w:shd w:val="clear" w:color="auto" w:fill="FFFFFF"/>
+        <w:spacing w:line="235" w:lineRule="atLeast"/>
+        <w:jc w:val="both"/>
+        <w:rPr>
+          <w:rFonts w:ascii="Calibri" w:eastAsia="Times New Roman" w:hAnsi="Calibri" w:cs="Calibri"/>
+          <w:color w:val="222222"/>
+          <w:lang w:eastAsia="es-CO"/>
+        </w:rPr>
+      </w:pPr>
+      <w:r>
+        <w:rPr>
+          <w:rFonts w:ascii="Arial" w:eastAsia="Times New Roman" w:hAnsi="Arial" w:cs="Arial"/>
           <w:b/>
           <w:bCs/>
-          <w:color w:val="2E74B5" w:themeColor="accent1" w:themeShade="BF"/>
-          <w:sz w:val="24"/>
-          <w:szCs w:val="24"/>
-        </w:rPr>
+          <w:color w:val="2E74B5"/>
+          <w:sz w:val="24"/>
+          <w:szCs w:val="24"/>
+          <w:lang w:eastAsia="es-CO"/>
+        </w:rPr>
+        <w:t>Entregables</w:t>
+      </w:r>
+    </w:p>
+    <w:p>
+      <w:pPr>
+        <w:shd w:val="clear" w:color="auto" w:fill="FFFFFF"/>
+        <w:spacing w:line="235" w:lineRule="atLeast"/>
+        <w:jc w:val="both"/>
+        <w:rPr>
+          <w:rFonts w:ascii="Calibri" w:eastAsia="Times New Roman" w:hAnsi="Calibri" w:cs="Calibri"/>
+          <w:color w:val="222222"/>
+          <w:lang w:eastAsia="es-CO"/>
+        </w:rPr>
+      </w:pPr>
+      <w:r>
+        <w:rPr>
+          <w:rFonts w:ascii="Arial" w:eastAsia="Times New Roman" w:hAnsi="Arial" w:cs="Arial"/>
+          <w:color w:val="2E74B5"/>
+          <w:sz w:val="24"/>
+          <w:szCs w:val="24"/>
+          <w:lang w:eastAsia="es-CO"/>
+        </w:rPr>
+        <w:t>Es importante aclarar que no se pretende hacer el estudio de todos los jugadores profesionales en Dota 2, sino aquellos que participan activamente en torneos internacionales que pertenecen a Torneos premier.</w:t>
+      </w:r>
+    </w:p>
+    <w:p>
+      <w:pPr>
+        <w:shd w:val="clear" w:color="auto" w:fill="FFFFFF"/>
+        <w:spacing w:line="235" w:lineRule="atLeast"/>
+        <w:jc w:val="both"/>
+        <w:rPr>
+          <w:rFonts w:ascii="Calibri" w:eastAsia="Times New Roman" w:hAnsi="Calibri" w:cs="Calibri"/>
+          <w:color w:val="222222"/>
+          <w:lang w:eastAsia="es-CO"/>
+        </w:rPr>
+      </w:pPr>
+      <w:r>
+        <w:rPr>
+          <w:rFonts w:ascii="Arial" w:eastAsia="Times New Roman" w:hAnsi="Arial" w:cs="Arial"/>
+          <w:color w:val="2E74B5"/>
+          <w:sz w:val="24"/>
+          <w:szCs w:val="24"/>
+          <w:lang w:eastAsia="es-CO"/>
+        </w:rPr>
+        <w:t>Se entregará un API o Application Programming Intergace, que servirá para hacer uso de los objetivos de este proyecto de investigación, el cual cumplirá con un conjunto de características descritas en la siguiente sección.</w:t>
+      </w:r>
+    </w:p>
+    <w:p>
+      <w:pPr>
+        <w:shd w:val="clear" w:color="auto" w:fill="FFFFFF"/>
+        <w:spacing w:line="235" w:lineRule="atLeast"/>
+        <w:jc w:val="both"/>
+        <w:rPr>
+          <w:rFonts w:ascii="Calibri" w:eastAsia="Times New Roman" w:hAnsi="Calibri" w:cs="Calibri"/>
+          <w:color w:val="222222"/>
+          <w:lang w:eastAsia="es-CO"/>
+        </w:rPr>
+      </w:pPr>
+      <w:r>
+        <w:rPr>
+          <w:rFonts w:ascii="Arial" w:eastAsia="Times New Roman" w:hAnsi="Arial" w:cs="Arial"/>
+          <w:i/>
+          <w:iCs/>
+          <w:color w:val="2E74B5"/>
+          <w:sz w:val="24"/>
+          <w:szCs w:val="24"/>
+          <w:lang w:val="es-419" w:eastAsia="es-CO"/>
+        </w:rPr>
+        <w:t>Característica #1</w:t>
+      </w:r>
+      <w:r>
+        <w:rPr>
+          <w:rFonts w:ascii="Arial" w:eastAsia="Times New Roman" w:hAnsi="Arial" w:cs="Arial"/>
+          <w:color w:val="2E74B5"/>
+          <w:sz w:val="24"/>
+          <w:szCs w:val="24"/>
+          <w:lang w:val="es-419" w:eastAsia="es-CO"/>
+        </w:rPr>
+        <w:t>: Consiste en que el sistema se alimentará de los equipos profesionales en el contexto del juego Dota 2. Su salida devolverá que equipo será el ganador del torneo a predecir.</w:t>
+      </w:r>
+    </w:p>
+    <w:p>
+      <w:pPr>
+        <w:shd w:val="clear" w:color="auto" w:fill="FFFFFF"/>
+        <w:spacing w:line="235" w:lineRule="atLeast"/>
+        <w:jc w:val="both"/>
+        <w:rPr>
+          <w:rFonts w:ascii="Calibri" w:eastAsia="Times New Roman" w:hAnsi="Calibri" w:cs="Calibri"/>
+          <w:color w:val="222222"/>
+          <w:lang w:eastAsia="es-CO"/>
+        </w:rPr>
+      </w:pPr>
+      <w:r>
+        <w:rPr>
+          <w:rFonts w:ascii="Arial" w:eastAsia="Times New Roman" w:hAnsi="Arial" w:cs="Arial"/>
+          <w:i/>
+          <w:iCs/>
+          <w:color w:val="2E74B5"/>
+          <w:sz w:val="24"/>
+          <w:szCs w:val="24"/>
+          <w:lang w:val="es-419" w:eastAsia="es-CO"/>
+        </w:rPr>
+        <w:t>Característica #2</w:t>
+      </w:r>
+      <w:r>
+        <w:rPr>
+          <w:rFonts w:ascii="Arial" w:eastAsia="Times New Roman" w:hAnsi="Arial" w:cs="Arial"/>
+          <w:color w:val="2E74B5"/>
+          <w:sz w:val="24"/>
+          <w:szCs w:val="24"/>
+          <w:lang w:val="es-419" w:eastAsia="es-CO"/>
+        </w:rPr>
+        <w:t>: Se ingresará el ID de 10 jugadores, al menos uno profesional. El sistema retornará los jugadores profesionales que ganen la partida.</w:t>
+      </w:r>
+    </w:p>
+    <w:p>
+      <w:pPr>
+        <w:shd w:val="clear" w:color="auto" w:fill="FFFFFF"/>
+        <w:spacing w:line="235" w:lineRule="atLeast"/>
+        <w:jc w:val="both"/>
+        <w:rPr>
+          <w:rFonts w:ascii="Calibri" w:eastAsia="Times New Roman" w:hAnsi="Calibri" w:cs="Calibri"/>
+          <w:color w:val="222222"/>
+          <w:lang w:eastAsia="es-CO"/>
+        </w:rPr>
+      </w:pPr>
+      <w:r>
+        <w:rPr>
+          <w:rFonts w:ascii="Arial" w:eastAsia="Times New Roman" w:hAnsi="Arial" w:cs="Arial"/>
+          <w:i/>
+          <w:iCs/>
+          <w:color w:val="2E74B5"/>
+          <w:sz w:val="24"/>
+          <w:szCs w:val="24"/>
+          <w:lang w:val="es-419" w:eastAsia="es-CO"/>
+        </w:rPr>
+        <w:t>Característica #3</w:t>
+      </w:r>
+      <w:r>
+        <w:rPr>
+          <w:rFonts w:ascii="Arial" w:eastAsia="Times New Roman" w:hAnsi="Arial" w:cs="Arial"/>
+          <w:color w:val="2E74B5"/>
+          <w:sz w:val="24"/>
+          <w:szCs w:val="24"/>
+          <w:lang w:val="es-419" w:eastAsia="es-CO"/>
+        </w:rPr>
+        <w:t>: Se ingresará 2 equipos, el sistema retornará cual equipo gana o pierde la partida.</w:t>
+      </w:r>
+    </w:p>
+    <w:p>
+      <w:pPr>
+        <w:shd w:val="clear" w:color="auto" w:fill="FFFFFF"/>
+        <w:spacing w:line="235" w:lineRule="atLeast"/>
+        <w:jc w:val="both"/>
+        <w:rPr>
+          <w:rFonts w:ascii="Calibri" w:eastAsia="Times New Roman" w:hAnsi="Calibri" w:cs="Calibri"/>
+          <w:color w:val="222222"/>
+          <w:lang w:eastAsia="es-CO"/>
+        </w:rPr>
+      </w:pPr>
+      <w:r>
+        <w:rPr>
+          <w:rFonts w:ascii="Arial" w:eastAsia="Times New Roman" w:hAnsi="Arial" w:cs="Arial"/>
+          <w:color w:val="2E74B5"/>
+          <w:sz w:val="24"/>
+          <w:szCs w:val="24"/>
+          <w:lang w:val="es-419" w:eastAsia="es-CO"/>
+        </w:rPr>
+        <w:t>El API se entregará con una documentación fuera del código, que describirá cada una de las funciones relevantes que se llevaron a cabo para esta investigación. Listando los diferentes scripts y algoritmos para lograr la predicción de las diferentes características y así mismo su debido uso.</w:t>
+      </w:r>
+    </w:p>
+    <w:p>
+      <w:pPr>
+        <w:shd w:val="clear" w:color="auto" w:fill="FFFFFF"/>
+        <w:spacing w:line="235" w:lineRule="atLeast"/>
+        <w:jc w:val="both"/>
+        <w:rPr>
+          <w:rFonts w:ascii="Calibri" w:eastAsia="Times New Roman" w:hAnsi="Calibri" w:cs="Calibri"/>
+          <w:color w:val="222222"/>
+          <w:lang w:eastAsia="es-CO"/>
+        </w:rPr>
+      </w:pPr>
+      <w:r>
+        <w:rPr>
+          <w:rFonts w:ascii="Arial" w:eastAsia="Times New Roman" w:hAnsi="Arial" w:cs="Arial"/>
+          <w:color w:val="2E74B5"/>
+          <w:sz w:val="24"/>
+          <w:szCs w:val="24"/>
+          <w:lang w:val="es-419" w:eastAsia="es-CO"/>
+        </w:rPr>
+        <w:t>También, se entregará un archivo README, explicando como se debe ejecutar el uso de este API, con sus debidos requerimientos de hardware y requisitos de software</w:t>
+      </w:r>
+    </w:p>
+    <w:p>
+      <w:pPr>
+        <w:jc w:val="both"/>
+        <w:rPr>
+          <w:rFonts w:ascii="Arial" w:hAnsi="Arial" w:cs="Arial"/>
+          <w:color w:val="2E74B5" w:themeColor="accent1" w:themeShade="BF"/>
+          <w:sz w:val="24"/>
+          <w:szCs w:val="24"/>
+        </w:rPr>
+      </w:pPr>
+    </w:p>
+    <w:p>
+      <w:pPr>
+        <w:jc w:val="both"/>
+        <w:rPr>
+          <w:rFonts w:ascii="Arial" w:hAnsi="Arial" w:cs="Arial"/>
+          <w:b/>
+          <w:bCs/>
+          <w:color w:val="2E74B5" w:themeColor="accent1" w:themeShade="BF"/>
+          <w:sz w:val="24"/>
+          <w:szCs w:val="24"/>
+        </w:rPr>
+      </w:pPr>
+      <w:r>
+        <w:rPr>
+          <w:rFonts w:ascii="Arial" w:hAnsi="Arial" w:cs="Arial"/>
+          <w:b/>
+          <w:bCs/>
+          <w:color w:val="2E74B5" w:themeColor="accent1" w:themeShade="BF"/>
+          <w:sz w:val="24"/>
+          <w:szCs w:val="24"/>
+        </w:rPr>
+        <w:lastRenderedPageBreak/>
         <w:t>Avances</w:t>
       </w:r>
     </w:p>
@@ -9078,10 +9087,128 @@
           <w:szCs w:val="24"/>
           <w:lang w:val="en-US"/>
         </w:rPr>
-        <w:t xml:space="preserve">Variable </w:t>
-      </w:r>
-      <w:proofErr w:type="spellStart"/>
-      <w:r>
+        <w:t xml:space="preserve">Variable dependiente </w:t>
+      </w:r>
+    </w:p>
+    <w:p>
+      <w:pPr>
+        <w:jc w:val="both"/>
+        <w:rPr>
+          <w:rFonts w:ascii="Arial" w:hAnsi="Arial" w:cs="Arial"/>
+          <w:color w:val="2E74B5" w:themeColor="accent1" w:themeShade="BF"/>
+          <w:sz w:val="24"/>
+          <w:szCs w:val="24"/>
+          <w:lang w:val="es-ES"/>
+        </w:rPr>
+      </w:pPr>
+      <w:r>
+        <w:rPr>
+          <w:rFonts w:ascii="Arial" w:hAnsi="Arial" w:cs="Arial"/>
+          <w:color w:val="2E74B5" w:themeColor="accent1" w:themeShade="BF"/>
+          <w:sz w:val="24"/>
+          <w:szCs w:val="24"/>
+          <w:lang w:val="es-ES"/>
+        </w:rPr>
+        <w:t>‘</w:t>
+      </w:r>
+      <w:r>
+        <w:rPr>
+          <w:rFonts w:ascii="Arial" w:hAnsi="Arial" w:cs="Arial"/>
+          <w:color w:val="2E74B5" w:themeColor="accent1" w:themeShade="BF"/>
+          <w:sz w:val="24"/>
+          <w:szCs w:val="24"/>
+          <w:lang w:val="es-ES"/>
+        </w:rPr>
+        <w:t>Win</w:t>
+      </w:r>
+      <w:r>
+        <w:rPr>
+          <w:rFonts w:ascii="Arial" w:hAnsi="Arial" w:cs="Arial"/>
+          <w:color w:val="2E74B5" w:themeColor="accent1" w:themeShade="BF"/>
+          <w:sz w:val="24"/>
+          <w:szCs w:val="24"/>
+          <w:lang w:val="es-ES"/>
+        </w:rPr>
+        <w:t>’</w:t>
+      </w:r>
+      <w:r>
+        <w:rPr>
+          <w:rFonts w:ascii="Arial" w:hAnsi="Arial" w:cs="Arial"/>
+          <w:color w:val="2E74B5" w:themeColor="accent1" w:themeShade="BF"/>
+          <w:sz w:val="24"/>
+          <w:szCs w:val="24"/>
+          <w:lang w:val="es-ES"/>
+        </w:rPr>
+        <w:t xml:space="preserve">, es la </w:t>
+      </w:r>
+      <w:r>
+        <w:rPr>
+          <w:rFonts w:ascii="Arial" w:hAnsi="Arial" w:cs="Arial"/>
+          <w:color w:val="2E74B5" w:themeColor="accent1" w:themeShade="BF"/>
+          <w:sz w:val="24"/>
+          <w:szCs w:val="24"/>
+          <w:lang w:val="es-ES"/>
+        </w:rPr>
+        <w:t>variable</w:t>
+      </w:r>
+      <w:r>
+        <w:rPr>
+          <w:rFonts w:ascii="Arial" w:hAnsi="Arial" w:cs="Arial"/>
+          <w:color w:val="2E74B5" w:themeColor="accent1" w:themeShade="BF"/>
+          <w:sz w:val="24"/>
+          <w:szCs w:val="24"/>
+          <w:lang w:val="es-ES"/>
+        </w:rPr>
+        <w:t xml:space="preserve"> o </w:t>
+      </w:r>
+      <w:r>
+        <w:rPr>
+          <w:rFonts w:ascii="Arial" w:hAnsi="Arial" w:cs="Arial"/>
+          <w:color w:val="2E74B5" w:themeColor="accent1" w:themeShade="BF"/>
+          <w:sz w:val="24"/>
+          <w:szCs w:val="24"/>
+          <w:lang w:val="es-ES"/>
+        </w:rPr>
+        <w:t>clase que queremos predecir que será de tipo numero 1 o 0.</w:t>
+      </w:r>
+      <w:r>
+        <w:rPr>
+          <w:rFonts w:ascii="Arial" w:hAnsi="Arial" w:cs="Arial"/>
+          <w:color w:val="2E74B5" w:themeColor="accent1" w:themeShade="BF"/>
+          <w:sz w:val="24"/>
+          <w:szCs w:val="24"/>
+          <w:lang w:val="es-ES"/>
+        </w:rPr>
+        <w:t xml:space="preserve"> Que representa si ese jugador gana o no la partida.</w:t>
+      </w:r>
+    </w:p>
+    <w:p>
+      <w:pPr>
+        <w:jc w:val="both"/>
+        <w:rPr>
+          <w:rFonts w:ascii="Arial" w:hAnsi="Arial" w:cs="Arial"/>
+          <w:color w:val="2E74B5" w:themeColor="accent1" w:themeShade="BF"/>
+          <w:sz w:val="24"/>
+          <w:szCs w:val="24"/>
+          <w:lang w:val="es-ES"/>
+        </w:rPr>
+      </w:pPr>
+    </w:p>
+    <w:p>
+      <w:pPr>
+        <w:jc w:val="both"/>
+        <w:rPr>
+          <w:rFonts w:ascii="Arial" w:hAnsi="Arial" w:cs="Arial"/>
+          <w:color w:val="2E74B5" w:themeColor="accent1" w:themeShade="BF"/>
+          <w:sz w:val="24"/>
+          <w:szCs w:val="24"/>
+          <w:lang w:val="es-ES"/>
+        </w:rPr>
+      </w:pPr>
+    </w:p>
+    <w:p>
+      <w:pPr>
+        <w:jc w:val="both"/>
         <w:rPr>
           <w:rFonts w:ascii="Arial" w:hAnsi="Arial" w:cs="Arial"/>
           <w:b/>
@@ -9089,11 +9216,9 @@
           <w:color w:val="2E74B5" w:themeColor="accent1" w:themeShade="BF"/>
           <w:sz w:val="24"/>
           <w:szCs w:val="24"/>
-          <w:lang w:val="en-US"/>
-        </w:rPr>
-        <w:t>dependiente</w:t>
-      </w:r>
-      <w:proofErr w:type="spellEnd"/>
+          <w:lang w:val="es-ES"/>
+        </w:rPr>
+      </w:pPr>
       <w:r>
         <w:rPr>
           <w:rFonts w:ascii="Arial" w:hAnsi="Arial" w:cs="Arial"/>
@@ -9102,9 +9227,9 @@
           <w:color w:val="2E74B5" w:themeColor="accent1" w:themeShade="BF"/>
           <w:sz w:val="24"/>
           <w:szCs w:val="24"/>
-          <w:lang w:val="en-US"/>
-        </w:rPr>
-        <w:t xml:space="preserve"> </w:t>
+          <w:lang w:val="es-ES"/>
+        </w:rPr>
+        <w:t>Experimentos Preliminares</w:t>
       </w:r>
     </w:p>
     <w:p>
@@ -9126,184 +9251,7 @@
           <w:szCs w:val="24"/>
           <w:lang w:val="es-ES"/>
         </w:rPr>
-        <w:t>‘</w:t>
-      </w:r>
-      <w:proofErr w:type="spellStart"/>
-      <w:r>
-        <w:rPr>
-          <w:rFonts w:ascii="Arial" w:hAnsi="Arial" w:cs="Arial"/>
-          <w:color w:val="2E74B5" w:themeColor="accent1" w:themeShade="BF"/>
-          <w:sz w:val="24"/>
-          <w:szCs w:val="24"/>
-          <w:lang w:val="es-ES"/>
-        </w:rPr>
-        <w:t>Win</w:t>
-      </w:r>
-      <w:proofErr w:type="spellEnd"/>
-      <w:r>
-        <w:rPr>
-          <w:rFonts w:ascii="Arial" w:hAnsi="Arial" w:cs="Arial"/>
-          <w:color w:val="2E74B5" w:themeColor="accent1" w:themeShade="BF"/>
-          <w:sz w:val="24"/>
-          <w:szCs w:val="24"/>
-          <w:lang w:val="es-ES"/>
-        </w:rPr>
-        <w:t>’</w:t>
-      </w:r>
-      <w:r>
-        <w:rPr>
-          <w:rFonts w:ascii="Arial" w:hAnsi="Arial" w:cs="Arial"/>
-          <w:color w:val="2E74B5" w:themeColor="accent1" w:themeShade="BF"/>
-          <w:sz w:val="24"/>
-          <w:szCs w:val="24"/>
-          <w:lang w:val="es-ES"/>
-        </w:rPr>
-        <w:t xml:space="preserve">, es la </w:t>
-      </w:r>
-      <w:r>
-        <w:rPr>
-          <w:rFonts w:ascii="Arial" w:hAnsi="Arial" w:cs="Arial"/>
-          <w:color w:val="2E74B5" w:themeColor="accent1" w:themeShade="BF"/>
-          <w:sz w:val="24"/>
-          <w:szCs w:val="24"/>
-          <w:lang w:val="es-ES"/>
-        </w:rPr>
-        <w:t>variable</w:t>
-      </w:r>
-      <w:r>
-        <w:rPr>
-          <w:rFonts w:ascii="Arial" w:hAnsi="Arial" w:cs="Arial"/>
-          <w:color w:val="2E74B5" w:themeColor="accent1" w:themeShade="BF"/>
-          <w:sz w:val="24"/>
-          <w:szCs w:val="24"/>
-          <w:lang w:val="es-ES"/>
-        </w:rPr>
-        <w:t xml:space="preserve"> o </w:t>
-      </w:r>
-      <w:r>
-        <w:rPr>
-          <w:rFonts w:ascii="Arial" w:hAnsi="Arial" w:cs="Arial"/>
-          <w:color w:val="2E74B5" w:themeColor="accent1" w:themeShade="BF"/>
-          <w:sz w:val="24"/>
-          <w:szCs w:val="24"/>
-          <w:lang w:val="es-ES"/>
-        </w:rPr>
-        <w:t>clase que queremos predecir que será de tipo numero 1 o 0.</w:t>
-      </w:r>
-      <w:r>
-        <w:rPr>
-          <w:rFonts w:ascii="Arial" w:hAnsi="Arial" w:cs="Arial"/>
-          <w:color w:val="2E74B5" w:themeColor="accent1" w:themeShade="BF"/>
-          <w:sz w:val="24"/>
-          <w:szCs w:val="24"/>
-          <w:lang w:val="es-ES"/>
-        </w:rPr>
-        <w:t xml:space="preserve"> Que representa si ese jugador gana o no la partida.</w:t>
-      </w:r>
-    </w:p>
-    <w:p>
-      <w:pPr>
-        <w:jc w:val="both"/>
-        <w:rPr>
-          <w:rFonts w:ascii="Arial" w:hAnsi="Arial" w:cs="Arial"/>
-          <w:color w:val="2E74B5" w:themeColor="accent1" w:themeShade="BF"/>
-          <w:sz w:val="24"/>
-          <w:szCs w:val="24"/>
-          <w:lang w:val="es-ES"/>
-        </w:rPr>
-      </w:pPr>
-    </w:p>
-    <w:p>
-      <w:pPr>
-        <w:jc w:val="both"/>
-        <w:rPr>
-          <w:rFonts w:ascii="Arial" w:hAnsi="Arial" w:cs="Arial"/>
-          <w:color w:val="2E74B5" w:themeColor="accent1" w:themeShade="BF"/>
-          <w:sz w:val="24"/>
-          <w:szCs w:val="24"/>
-          <w:lang w:val="es-ES"/>
-        </w:rPr>
-      </w:pPr>
-    </w:p>
-    <w:p>
-      <w:pPr>
-        <w:jc w:val="both"/>
-        <w:rPr>
-          <w:rFonts w:ascii="Arial" w:hAnsi="Arial" w:cs="Arial"/>
-          <w:b/>
-          <w:bCs/>
-          <w:color w:val="2E74B5" w:themeColor="accent1" w:themeShade="BF"/>
-          <w:sz w:val="24"/>
-          <w:szCs w:val="24"/>
-          <w:lang w:val="es-ES"/>
-        </w:rPr>
-      </w:pPr>
-      <w:r>
-        <w:rPr>
-          <w:rFonts w:ascii="Arial" w:hAnsi="Arial" w:cs="Arial"/>
-          <w:b/>
-          <w:bCs/>
-          <w:color w:val="2E74B5" w:themeColor="accent1" w:themeShade="BF"/>
-          <w:sz w:val="24"/>
-          <w:szCs w:val="24"/>
-          <w:lang w:val="es-ES"/>
-        </w:rPr>
-        <w:t>Experimentos Preliminares</w:t>
-      </w:r>
-    </w:p>
-    <w:p>
-      <w:pPr>
-        <w:jc w:val="both"/>
-        <w:rPr>
-          <w:rFonts w:ascii="Arial" w:hAnsi="Arial" w:cs="Arial"/>
-          <w:color w:val="2E74B5" w:themeColor="accent1" w:themeShade="BF"/>
-          <w:sz w:val="24"/>
-          <w:szCs w:val="24"/>
-          <w:lang w:val="es-ES"/>
-        </w:rPr>
-      </w:pPr>
-      <w:r>
-        <w:rPr>
-          <w:rFonts w:ascii="Arial" w:hAnsi="Arial" w:cs="Arial"/>
-          <w:color w:val="2E74B5" w:themeColor="accent1" w:themeShade="BF"/>
-          <w:sz w:val="24"/>
-          <w:szCs w:val="24"/>
-          <w:lang w:val="es-ES"/>
-        </w:rPr>
-        <w:t xml:space="preserve">Se hizo un muestreo inicial para determinar cual seria el mejor algoritmo de acuerdo con su </w:t>
-      </w:r>
-      <w:proofErr w:type="spellStart"/>
-      <w:r>
-        <w:rPr>
-          <w:rFonts w:ascii="Arial" w:hAnsi="Arial" w:cs="Arial"/>
-          <w:color w:val="2E74B5" w:themeColor="accent1" w:themeShade="BF"/>
-          <w:sz w:val="24"/>
-          <w:szCs w:val="24"/>
-          <w:lang w:val="es-ES"/>
-        </w:rPr>
-        <w:t>accuracy</w:t>
-      </w:r>
-      <w:proofErr w:type="spellEnd"/>
-      <w:r>
-        <w:rPr>
-          <w:rFonts w:ascii="Arial" w:hAnsi="Arial" w:cs="Arial"/>
-          <w:color w:val="2E74B5" w:themeColor="accent1" w:themeShade="BF"/>
-          <w:sz w:val="24"/>
-          <w:szCs w:val="24"/>
-          <w:lang w:val="es-ES"/>
-        </w:rPr>
-        <w:t xml:space="preserve">, teniendo en cuenta las tablas de falsos positivos. La </w:t>
-      </w:r>
-      <w:r>
-        <w:rPr>
-          <w:rFonts w:ascii="Arial" w:hAnsi="Arial" w:cs="Arial"/>
-          <w:color w:val="2E74B5" w:themeColor="accent1" w:themeShade="BF"/>
-          <w:sz w:val="24"/>
-          <w:szCs w:val="24"/>
-          <w:lang w:val="es-ES"/>
-        </w:rPr>
-        <w:lastRenderedPageBreak/>
-        <w:t>siguiente tabla muestra un breve resumen de lo obtenido con la evaluación comparativa.</w:t>
+        <w:t>Se hizo un muestreo inicial para determinar cual seria el mejor algoritmo de acuerdo con su accuracy, teniendo en cuenta las tablas de falsos positivos. La siguiente tabla muestra un breve resumen de lo obtenido con la evaluación comparativa.</w:t>
       </w:r>
     </w:p>
     <w:tbl>
@@ -9372,7 +9320,6 @@
                 <w:lang w:val="es-ES"/>
               </w:rPr>
             </w:pPr>
-            <w:proofErr w:type="spellStart"/>
             <w:r>
               <w:rPr>
                 <w:rFonts w:ascii="Arial" w:hAnsi="Arial" w:cs="Arial"/>
@@ -9385,7 +9332,6 @@
               </w:rPr>
               <w:t>Accuracy</w:t>
             </w:r>
-            <w:proofErr w:type="spellEnd"/>
           </w:p>
         </w:tc>
         <w:tc>
@@ -9473,7 +9419,6 @@
                 <w:lang w:val="es-ES"/>
               </w:rPr>
             </w:pPr>
-            <w:proofErr w:type="spellStart"/>
             <w:r>
               <w:rPr>
                 <w:rFonts w:ascii="Arial" w:hAnsi="Arial" w:cs="Arial"/>
@@ -9482,18 +9427,7 @@
                 <w:szCs w:val="24"/>
                 <w:lang w:val="es-ES"/>
               </w:rPr>
-              <w:t>Naive</w:t>
-            </w:r>
-            <w:proofErr w:type="spellEnd"/>
-            <w:r>
-              <w:rPr>
-                <w:rFonts w:ascii="Arial" w:hAnsi="Arial" w:cs="Arial"/>
-                <w:color w:val="2E74B5" w:themeColor="accent1" w:themeShade="BF"/>
-                <w:sz w:val="24"/>
-                <w:szCs w:val="24"/>
-                <w:lang w:val="es-ES"/>
-              </w:rPr>
-              <w:t xml:space="preserve"> Bayes</w:t>
+              <w:t>Naive Bayes</w:t>
             </w:r>
           </w:p>
         </w:tc>
@@ -10127,29 +10061,7 @@
           <w:szCs w:val="24"/>
           <w:lang w:val="es-ES"/>
         </w:rPr>
-        <w:t xml:space="preserve">partidas de un jugador, aquí podemos ver que el algoritmo con mejores resultados resulta siendo Artificial Neural Networks, donde dado su </w:t>
-      </w:r>
-      <w:proofErr w:type="spellStart"/>
-      <w:r>
-        <w:rPr>
-          <w:rFonts w:ascii="Arial" w:hAnsi="Arial" w:cs="Arial"/>
-          <w:color w:val="2E74B5" w:themeColor="accent1" w:themeShade="BF"/>
-          <w:sz w:val="24"/>
-          <w:szCs w:val="24"/>
-          <w:lang w:val="es-ES"/>
-        </w:rPr>
-        <w:t>accuracy</w:t>
-      </w:r>
-      <w:proofErr w:type="spellEnd"/>
-      <w:r>
-        <w:rPr>
-          <w:rFonts w:ascii="Arial" w:hAnsi="Arial" w:cs="Arial"/>
-          <w:color w:val="2E74B5" w:themeColor="accent1" w:themeShade="BF"/>
-          <w:sz w:val="24"/>
-          <w:szCs w:val="24"/>
-          <w:lang w:val="es-ES"/>
-        </w:rPr>
-        <w:t>, además de su sensibilidad especificidad.</w:t>
+        <w:t>partidas de un jugador, aquí podemos ver que el algoritmo con mejores resultados resulta siendo Artificial Neural Networks, donde dado su accuracy, además de su sensibilidad especificidad.</w:t>
       </w:r>
     </w:p>
     <w:p>
@@ -10241,29 +10153,7 @@
           <w:szCs w:val="24"/>
           <w:lang w:val="es-ES"/>
         </w:rPr>
-        <w:t xml:space="preserve">Para la realización de este experimento, se ha adoptado por descargar la información recolectada a lo largo de este tiempo, y hacer el </w:t>
-      </w:r>
-      <w:proofErr w:type="spellStart"/>
-      <w:r>
-        <w:rPr>
-          <w:rFonts w:ascii="Arial" w:hAnsi="Arial" w:cs="Arial"/>
-          <w:color w:val="2E74B5" w:themeColor="accent1" w:themeShade="BF"/>
-          <w:sz w:val="24"/>
-          <w:szCs w:val="24"/>
-          <w:lang w:val="es-ES"/>
-        </w:rPr>
-        <w:t>parsing</w:t>
-      </w:r>
-      <w:proofErr w:type="spellEnd"/>
-      <w:r>
-        <w:rPr>
-          <w:rFonts w:ascii="Arial" w:hAnsi="Arial" w:cs="Arial"/>
-          <w:color w:val="2E74B5" w:themeColor="accent1" w:themeShade="BF"/>
-          <w:sz w:val="24"/>
-          <w:szCs w:val="24"/>
-          <w:lang w:val="es-ES"/>
-        </w:rPr>
-        <w:t xml:space="preserve"> de la columna JSON, para construir diferentes archivos CSV y hacer el debido procesamiento. </w:t>
+        <w:t xml:space="preserve">Para la realización de este experimento, se ha adoptado por descargar la información recolectada a lo largo de este tiempo, y hacer el parsing de la columna JSON, para construir diferentes archivos CSV y hacer el debido procesamiento. </w:t>
       </w:r>
     </w:p>
     <w:p>
@@ -10285,95 +10175,7 @@
           <w:szCs w:val="24"/>
           <w:lang w:val="es-ES"/>
         </w:rPr>
-        <w:t xml:space="preserve">Se decidió que el mejor lenguaje para hacer el tratamiento de los datos descargados es Python, ya que este dispone de librerías domo panda para tratamiento de archivos </w:t>
-      </w:r>
-      <w:proofErr w:type="spellStart"/>
-      <w:r>
-        <w:rPr>
-          <w:rFonts w:ascii="Arial" w:hAnsi="Arial" w:cs="Arial"/>
-          <w:color w:val="2E74B5" w:themeColor="accent1" w:themeShade="BF"/>
-          <w:sz w:val="24"/>
-          <w:szCs w:val="24"/>
-          <w:lang w:val="es-ES"/>
-        </w:rPr>
-        <w:t>csv</w:t>
-      </w:r>
-      <w:proofErr w:type="spellEnd"/>
-      <w:r>
-        <w:rPr>
-          <w:rFonts w:ascii="Arial" w:hAnsi="Arial" w:cs="Arial"/>
-          <w:color w:val="2E74B5" w:themeColor="accent1" w:themeShade="BF"/>
-          <w:sz w:val="24"/>
-          <w:szCs w:val="24"/>
-          <w:lang w:val="es-ES"/>
-        </w:rPr>
-        <w:t xml:space="preserve">, </w:t>
-      </w:r>
-      <w:proofErr w:type="spellStart"/>
-      <w:r>
-        <w:rPr>
-          <w:rFonts w:ascii="Arial" w:hAnsi="Arial" w:cs="Arial"/>
-          <w:color w:val="2E74B5" w:themeColor="accent1" w:themeShade="BF"/>
-          <w:sz w:val="24"/>
-          <w:szCs w:val="24"/>
-          <w:lang w:val="es-ES"/>
-        </w:rPr>
-        <w:t>numpy</w:t>
-      </w:r>
-      <w:proofErr w:type="spellEnd"/>
-      <w:r>
-        <w:rPr>
-          <w:rFonts w:ascii="Arial" w:hAnsi="Arial" w:cs="Arial"/>
-          <w:color w:val="2E74B5" w:themeColor="accent1" w:themeShade="BF"/>
-          <w:sz w:val="24"/>
-          <w:szCs w:val="24"/>
-          <w:lang w:val="es-ES"/>
-        </w:rPr>
-        <w:t xml:space="preserve"> para tratamiento de </w:t>
-      </w:r>
-      <w:proofErr w:type="spellStart"/>
-      <w:r>
-        <w:rPr>
-          <w:rFonts w:ascii="Arial" w:hAnsi="Arial" w:cs="Arial"/>
-          <w:color w:val="2E74B5" w:themeColor="accent1" w:themeShade="BF"/>
-          <w:sz w:val="24"/>
-          <w:szCs w:val="24"/>
-          <w:lang w:val="es-ES"/>
-        </w:rPr>
-        <w:t>datasets</w:t>
-      </w:r>
-      <w:proofErr w:type="spellEnd"/>
-      <w:r>
-        <w:rPr>
-          <w:rFonts w:ascii="Arial" w:hAnsi="Arial" w:cs="Arial"/>
-          <w:color w:val="2E74B5" w:themeColor="accent1" w:themeShade="BF"/>
-          <w:sz w:val="24"/>
-          <w:szCs w:val="24"/>
-          <w:lang w:val="es-ES"/>
-        </w:rPr>
-        <w:t xml:space="preserve">, </w:t>
-      </w:r>
-      <w:proofErr w:type="spellStart"/>
-      <w:r>
-        <w:rPr>
-          <w:rFonts w:ascii="Arial" w:hAnsi="Arial" w:cs="Arial"/>
-          <w:color w:val="2E74B5" w:themeColor="accent1" w:themeShade="BF"/>
-          <w:sz w:val="24"/>
-          <w:szCs w:val="24"/>
-          <w:lang w:val="es-ES"/>
-        </w:rPr>
-        <w:t>sklearn</w:t>
-      </w:r>
-      <w:proofErr w:type="spellEnd"/>
-      <w:r>
-        <w:rPr>
-          <w:rFonts w:ascii="Arial" w:hAnsi="Arial" w:cs="Arial"/>
-          <w:color w:val="2E74B5" w:themeColor="accent1" w:themeShade="BF"/>
-          <w:sz w:val="24"/>
-          <w:szCs w:val="24"/>
-          <w:lang w:val="es-ES"/>
-        </w:rPr>
-        <w:t xml:space="preserve"> para hacer uso de algunos algoritmos como ANN. </w:t>
+        <w:t xml:space="preserve">Se decidió que el mejor lenguaje para hacer el tratamiento de los datos descargados es Python, ya que este dispone de librerías domo panda para tratamiento de archivos csv, numpy para tratamiento de datasets, sklearn para hacer uso de algunos algoritmos como ANN. </w:t>
       </w:r>
     </w:p>
     <w:p>
@@ -10407,7 +10209,6 @@
         </w:rPr>
         <w:t xml:space="preserve">a </w:t>
       </w:r>
-      <w:proofErr w:type="gramStart"/>
       <w:r>
         <w:rPr>
           <w:rFonts w:ascii="Arial" w:hAnsi="Arial" w:cs="Arial"/>
@@ -10416,18 +10217,7 @@
           <w:szCs w:val="24"/>
           <w:lang w:val="es-ES"/>
         </w:rPr>
-        <w:t>continuación</w:t>
-      </w:r>
-      <w:proofErr w:type="gramEnd"/>
-      <w:r>
-        <w:rPr>
-          <w:rFonts w:ascii="Arial" w:hAnsi="Arial" w:cs="Arial"/>
-          <w:color w:val="2E74B5" w:themeColor="accent1" w:themeShade="BF"/>
-          <w:sz w:val="24"/>
-          <w:szCs w:val="24"/>
-          <w:lang w:val="es-ES"/>
-        </w:rPr>
-        <w:t xml:space="preserve"> se encuentra la primera </w:t>
+        <w:t xml:space="preserve">continuación se encuentra la primera </w:t>
       </w:r>
       <w:r>
         <w:rPr>
@@ -11035,7 +10825,6 @@
                 <w:sz w:val="24"/>
                 <w:szCs w:val="24"/>
               </w:rPr>
-              <w:lastRenderedPageBreak/>
               <w:t>132851371</w:t>
             </w:r>
           </w:p>
@@ -12056,6 +11845,7 @@
           <w:sz w:val="24"/>
           <w:szCs w:val="24"/>
         </w:rPr>
+        <w:lastRenderedPageBreak/>
         <w:t>Para comparar los resultados, se decidió cambiar el data set de datos de aprendizaje, subiendo a 80% de los datos</w:t>
       </w:r>
       <w:r>
@@ -13843,7 +13633,6 @@
           <w:lang w:val="es-ES"/>
         </w:rPr>
       </w:pPr>
-      <w:proofErr w:type="spellStart"/>
       <w:r>
         <w:rPr>
           <w:rFonts w:ascii="Arial" w:hAnsi="Arial" w:cs="Arial"/>
@@ -13853,163 +13642,7 @@
           <w:szCs w:val="24"/>
           <w:lang w:val="es-ES"/>
         </w:rPr>
-        <w:t>On</w:t>
-      </w:r>
-      <w:proofErr w:type="spellEnd"/>
-      <w:r>
-        <w:rPr>
-          <w:rFonts w:ascii="Arial" w:hAnsi="Arial" w:cs="Arial"/>
-          <w:b/>
-          <w:color w:val="2E74B5" w:themeColor="accent1" w:themeShade="BF"/>
-          <w:sz w:val="24"/>
-          <w:szCs w:val="24"/>
-          <w:lang w:val="es-ES"/>
-        </w:rPr>
-        <w:t xml:space="preserve"> </w:t>
-      </w:r>
-      <w:proofErr w:type="spellStart"/>
-      <w:r>
-        <w:rPr>
-          <w:rFonts w:ascii="Arial" w:hAnsi="Arial" w:cs="Arial"/>
-          <w:b/>
-          <w:color w:val="2E74B5" w:themeColor="accent1" w:themeShade="BF"/>
-          <w:sz w:val="24"/>
-          <w:szCs w:val="24"/>
-          <w:lang w:val="es-ES"/>
-        </w:rPr>
-        <w:t>using</w:t>
-      </w:r>
-      <w:proofErr w:type="spellEnd"/>
-      <w:r>
-        <w:rPr>
-          <w:rFonts w:ascii="Arial" w:hAnsi="Arial" w:cs="Arial"/>
-          <w:b/>
-          <w:color w:val="2E74B5" w:themeColor="accent1" w:themeShade="BF"/>
-          <w:sz w:val="24"/>
-          <w:szCs w:val="24"/>
-          <w:lang w:val="es-ES"/>
-        </w:rPr>
-        <w:t xml:space="preserve"> Artificial Neural Network </w:t>
-      </w:r>
-      <w:proofErr w:type="spellStart"/>
-      <w:r>
-        <w:rPr>
-          <w:rFonts w:ascii="Arial" w:hAnsi="Arial" w:cs="Arial"/>
-          <w:b/>
-          <w:color w:val="2E74B5" w:themeColor="accent1" w:themeShade="BF"/>
-          <w:sz w:val="24"/>
-          <w:szCs w:val="24"/>
-          <w:lang w:val="es-ES"/>
-        </w:rPr>
-        <w:t>models</w:t>
-      </w:r>
-      <w:proofErr w:type="spellEnd"/>
-      <w:r>
-        <w:rPr>
-          <w:rFonts w:ascii="Arial" w:hAnsi="Arial" w:cs="Arial"/>
-          <w:b/>
-          <w:color w:val="2E74B5" w:themeColor="accent1" w:themeShade="BF"/>
-          <w:sz w:val="24"/>
-          <w:szCs w:val="24"/>
-          <w:lang w:val="es-ES"/>
-        </w:rPr>
-        <w:t xml:space="preserve"> </w:t>
-      </w:r>
-      <w:proofErr w:type="spellStart"/>
-      <w:r>
-        <w:rPr>
-          <w:rFonts w:ascii="Arial" w:hAnsi="Arial" w:cs="Arial"/>
-          <w:b/>
-          <w:color w:val="2E74B5" w:themeColor="accent1" w:themeShade="BF"/>
-          <w:sz w:val="24"/>
-          <w:szCs w:val="24"/>
-          <w:lang w:val="es-ES"/>
-        </w:rPr>
-        <w:t>to</w:t>
-      </w:r>
-      <w:proofErr w:type="spellEnd"/>
-      <w:r>
-        <w:rPr>
-          <w:rFonts w:ascii="Arial" w:hAnsi="Arial" w:cs="Arial"/>
-          <w:b/>
-          <w:color w:val="2E74B5" w:themeColor="accent1" w:themeShade="BF"/>
-          <w:sz w:val="24"/>
-          <w:szCs w:val="24"/>
-          <w:lang w:val="es-ES"/>
-        </w:rPr>
-        <w:t xml:space="preserve"> </w:t>
-      </w:r>
-      <w:proofErr w:type="spellStart"/>
-      <w:r>
-        <w:rPr>
-          <w:rFonts w:ascii="Arial" w:hAnsi="Arial" w:cs="Arial"/>
-          <w:b/>
-          <w:color w:val="2E74B5" w:themeColor="accent1" w:themeShade="BF"/>
-          <w:sz w:val="24"/>
-          <w:szCs w:val="24"/>
-          <w:lang w:val="es-ES"/>
-        </w:rPr>
-        <w:t>predict</w:t>
-      </w:r>
-      <w:proofErr w:type="spellEnd"/>
-      <w:r>
-        <w:rPr>
-          <w:rFonts w:ascii="Arial" w:hAnsi="Arial" w:cs="Arial"/>
-          <w:b/>
-          <w:color w:val="2E74B5" w:themeColor="accent1" w:themeShade="BF"/>
-          <w:sz w:val="24"/>
-          <w:szCs w:val="24"/>
-          <w:lang w:val="es-ES"/>
-        </w:rPr>
-        <w:t xml:space="preserve"> </w:t>
-      </w:r>
-      <w:proofErr w:type="spellStart"/>
-      <w:r>
-        <w:rPr>
-          <w:rFonts w:ascii="Arial" w:hAnsi="Arial" w:cs="Arial"/>
-          <w:b/>
-          <w:color w:val="2E74B5" w:themeColor="accent1" w:themeShade="BF"/>
-          <w:sz w:val="24"/>
-          <w:szCs w:val="24"/>
-          <w:lang w:val="es-ES"/>
-        </w:rPr>
-        <w:t>game</w:t>
-      </w:r>
-      <w:proofErr w:type="spellEnd"/>
-      <w:r>
-        <w:rPr>
-          <w:rFonts w:ascii="Arial" w:hAnsi="Arial" w:cs="Arial"/>
-          <w:b/>
-          <w:color w:val="2E74B5" w:themeColor="accent1" w:themeShade="BF"/>
-          <w:sz w:val="24"/>
-          <w:szCs w:val="24"/>
-          <w:lang w:val="es-ES"/>
-        </w:rPr>
-        <w:t xml:space="preserve"> </w:t>
-      </w:r>
-      <w:proofErr w:type="spellStart"/>
-      <w:r>
-        <w:rPr>
-          <w:rFonts w:ascii="Arial" w:hAnsi="Arial" w:cs="Arial"/>
-          <w:b/>
-          <w:color w:val="2E74B5" w:themeColor="accent1" w:themeShade="BF"/>
-          <w:sz w:val="24"/>
-          <w:szCs w:val="24"/>
-          <w:lang w:val="es-ES"/>
-        </w:rPr>
-        <w:t>outcomes</w:t>
-      </w:r>
-      <w:proofErr w:type="spellEnd"/>
-      <w:r>
-        <w:rPr>
-          <w:rFonts w:ascii="Arial" w:hAnsi="Arial" w:cs="Arial"/>
-          <w:b/>
-          <w:color w:val="2E74B5" w:themeColor="accent1" w:themeShade="BF"/>
-          <w:sz w:val="24"/>
-          <w:szCs w:val="24"/>
-          <w:lang w:val="es-ES"/>
-        </w:rPr>
-        <w:t xml:space="preserve"> in Dota 2</w:t>
+        <w:t>On using Artificial Neural Network models to predict game outcomes in Dota 2</w:t>
       </w:r>
     </w:p>
     <w:p>
@@ -14108,6 +13741,7 @@
           <w:id w:val="1316529680"/>
           <w:citation/>
         </w:sdtPr>
+        <w:sdtEndPr/>
         <w:sdtContent>
           <w:r>
             <w:rPr>
@@ -14207,31 +13841,7 @@
           <w:szCs w:val="24"/>
           <w:lang w:val="en-US"/>
         </w:rPr>
-        <w:t xml:space="preserve">Result Prediction by Mining Replays in </w:t>
-      </w:r>
-      <w:proofErr w:type="spellStart"/>
-      <w:r>
-        <w:rPr>
-          <w:rFonts w:ascii="Arial" w:hAnsi="Arial" w:cs="Arial"/>
-          <w:b/>
-          <w:color w:val="2E74B5" w:themeColor="accent1" w:themeShade="BF"/>
-          <w:sz w:val="24"/>
-          <w:szCs w:val="24"/>
-          <w:lang w:val="en-US"/>
-        </w:rPr>
-        <w:t>Dota</w:t>
-      </w:r>
-      <w:proofErr w:type="spellEnd"/>
-      <w:r>
-        <w:rPr>
-          <w:rFonts w:ascii="Arial" w:hAnsi="Arial" w:cs="Arial"/>
-          <w:b/>
-          <w:color w:val="2E74B5" w:themeColor="accent1" w:themeShade="BF"/>
-          <w:sz w:val="24"/>
-          <w:szCs w:val="24"/>
-          <w:lang w:val="en-US"/>
-        </w:rPr>
-        <w:t xml:space="preserve"> 2</w:t>
+        <w:t>Result Prediction by Mining Replays in Dota 2</w:t>
       </w:r>
     </w:p>
     <w:p>
@@ -14377,6 +13987,7 @@
           <w:id w:val="-1850401702"/>
           <w:citation/>
         </w:sdtPr>
+        <w:sdtEndPr/>
         <w:sdtContent>
           <w:r>
             <w:rPr>
@@ -14510,6 +14121,7 @@
           <w:id w:val="1421207669"/>
           <w:citation/>
         </w:sdtPr>
+        <w:sdtEndPr/>
         <w:sdtContent>
           <w:r>
             <w:rPr>
@@ -14762,6 +14374,7 @@
           <w:id w:val="1700048251"/>
           <w:citation/>
         </w:sdtPr>
+        <w:sdtEndPr/>
         <w:sdtContent>
           <w:r>
             <w:rPr>
@@ -14914,6 +14527,7 @@
           <w:id w:val="-1196223835"/>
           <w:citation/>
         </w:sdtPr>
+        <w:sdtEndPr/>
         <w:sdtContent>
           <w:r>
             <w:rPr>
@@ -15114,6 +14728,7 @@
           <w:docPartUnique/>
         </w:docPartObj>
       </w:sdtPr>
+      <w:sdtEndPr/>
       <w:sdtContent>
         <w:p>
           <w:pPr>
@@ -15128,6 +14743,7 @@
             <w:id w:val="111145805"/>
             <w:bibliography/>
           </w:sdtPr>
+          <w:sdtEndPr/>
           <w:sdtContent>
             <w:p>
               <w:pPr>
@@ -16641,7 +16257,7 @@
                       <a:effectLst/>
                       <a:extLst>
                         <a:ext uri="{C572A759-6A51-4108-AA02-DFA0A04FC94B}">
-                          <ma14:wrappingTextBoxFlag xmlns="" xmlns:mo="http://schemas.microsoft.com/office/mac/office/2008/main" xmlns:mv="urn:schemas-microsoft-com:mac:vml" xmlns:o="urn:schemas-microsoft-com:office:office" xmlns:v="urn:schemas-microsoft-com:vml" xmlns:w10="urn:schemas-microsoft-com:office:word" xmlns:w="http://schemas.openxmlformats.org/wordprocessingml/2006/main" xmlns:ma14="http://schemas.microsoft.com/office/mac/drawingml/2011/main"/>
+                          <ma14:wrappingTextBoxFlag xmlns:ma14="http://schemas.microsoft.com/office/mac/drawingml/2011/main" xmlns:w="http://schemas.openxmlformats.org/wordprocessingml/2006/main" xmlns:w10="urn:schemas-microsoft-com:office:word" xmlns:v="urn:schemas-microsoft-com:vml" xmlns:o="urn:schemas-microsoft-com:office:office" xmlns:mv="urn:schemas-microsoft-com:mac:vml" xmlns:mo="http://schemas.microsoft.com/office/mac/office/2008/main" xmlns=""/>
                         </a:ext>
                       </a:extLst>
                     </wps:spPr>
@@ -20381,7 +19997,7 @@
 </file>
 
 <file path=customXml/itemProps1.xml><?xml version="1.0" encoding="utf-8"?>
-<ds:datastoreItem xmlns:ds="http://schemas.openxmlformats.org/officeDocument/2006/customXml" ds:itemID="{07B929F7-958A-4E08-B0A2-8A29E403044C}">
+<ds:datastoreItem xmlns:ds="http://schemas.openxmlformats.org/officeDocument/2006/customXml" ds:itemID="{7B50E3A3-34E9-4683-81A9-53C2CBB3CE70}">
   <ds:schemaRefs>
     <ds:schemaRef ds:uri="http://schemas.openxmlformats.org/officeDocument/2006/bibliography"/>
   </ds:schemaRefs>

</xml_diff>